<commit_message>
add: Daily and Hourly Trends
</commit_message>
<xml_diff>
--- a/queries/queryDocument.docx
+++ b/queries/queryDocument.docx
@@ -227,6 +227,7 @@
     <w:p>
       <w:pPr>
         <w:numPr>
+          <w:ilvl w:val="0"/>
           <w:numId w:val="0"/>
         </w:numPr>
         <w:jc w:val="both"/>
@@ -277,6 +278,7 @@
     <w:p>
       <w:pPr>
         <w:numPr>
+          <w:ilvl w:val="0"/>
           <w:numId w:val="0"/>
         </w:numPr>
         <w:jc w:val="both"/>
@@ -328,6 +330,7 @@
     <w:p>
       <w:pPr>
         <w:numPr>
+          <w:ilvl w:val="0"/>
           <w:numId w:val="0"/>
         </w:numPr>
         <w:jc w:val="both"/>
@@ -701,6 +704,7 @@
     <w:p>
       <w:pPr>
         <w:numPr>
+          <w:ilvl w:val="0"/>
           <w:numId w:val="0"/>
         </w:numPr>
         <w:ind w:leftChars="0"/>
@@ -779,6 +783,7 @@
     <w:p>
       <w:pPr>
         <w:numPr>
+          <w:ilvl w:val="0"/>
           <w:numId w:val="0"/>
         </w:numPr>
         <w:ind w:leftChars="0"/>
@@ -794,6 +799,7 @@
     <w:p>
       <w:pPr>
         <w:numPr>
+          <w:ilvl w:val="0"/>
           <w:numId w:val="0"/>
         </w:numPr>
         <w:ind w:leftChars="0"/>
@@ -820,6 +826,7 @@
     <w:p>
       <w:pPr>
         <w:numPr>
+          <w:ilvl w:val="0"/>
           <w:numId w:val="0"/>
         </w:numPr>
         <w:ind w:leftChars="0"/>
@@ -986,6 +993,7 @@
     <w:p>
       <w:pPr>
         <w:numPr>
+          <w:ilvl w:val="0"/>
           <w:numId w:val="0"/>
         </w:numPr>
         <w:ind w:leftChars="0"/>
@@ -1037,6 +1045,7 @@
     <w:p>
       <w:pPr>
         <w:numPr>
+          <w:ilvl w:val="0"/>
           <w:numId w:val="0"/>
         </w:numPr>
         <w:ind w:leftChars="0"/>
@@ -1095,6 +1104,7 @@
     <w:p>
       <w:pPr>
         <w:numPr>
+          <w:ilvl w:val="0"/>
           <w:numId w:val="0"/>
         </w:numPr>
         <w:ind w:leftChars="0"/>
@@ -1238,6 +1248,7 @@
     <w:p>
       <w:pPr>
         <w:numPr>
+          <w:ilvl w:val="0"/>
           <w:numId w:val="0"/>
         </w:numPr>
         <w:ind w:leftChars="0"/>
@@ -1289,6 +1300,7 @@
     <w:p>
       <w:pPr>
         <w:numPr>
+          <w:ilvl w:val="0"/>
           <w:numId w:val="0"/>
         </w:numPr>
         <w:ind w:leftChars="0"/>
@@ -1305,6 +1317,7 @@
     <w:p>
       <w:pPr>
         <w:numPr>
+          <w:ilvl w:val="0"/>
           <w:numId w:val="0"/>
         </w:numPr>
         <w:ind w:leftChars="0"/>
@@ -1357,6 +1370,7 @@
     <w:p>
       <w:pPr>
         <w:numPr>
+          <w:ilvl w:val="0"/>
           <w:numId w:val="0"/>
         </w:numPr>
         <w:ind w:leftChars="0"/>
@@ -1947,6 +1961,7 @@
     <w:p>
       <w:pPr>
         <w:numPr>
+          <w:ilvl w:val="0"/>
           <w:numId w:val="0"/>
         </w:numPr>
         <w:ind w:leftChars="0"/>
@@ -1994,12 +2009,11 @@
         </w:rPr>
         <w:t>pizza_sales</w:t>
       </w:r>
-      <w:bookmarkStart w:id="0" w:name="_GoBack"/>
-      <w:bookmarkEnd w:id="0"/>
     </w:p>
     <w:p>
       <w:pPr>
         <w:numPr>
+          <w:ilvl w:val="0"/>
           <w:numId w:val="0"/>
         </w:numPr>
         <w:ind w:leftChars="0"/>
@@ -2052,6 +2066,7 @@
     <w:p>
       <w:pPr>
         <w:numPr>
+          <w:ilvl w:val="0"/>
           <w:numId w:val="0"/>
         </w:numPr>
         <w:ind w:leftChars="0"/>
@@ -2495,6 +2510,7 @@
     <w:p>
       <w:pPr>
         <w:numPr>
+          <w:ilvl w:val="0"/>
           <w:numId w:val="0"/>
         </w:numPr>
         <w:ind w:leftChars="0"/>
@@ -2546,6 +2562,7 @@
     <w:p>
       <w:pPr>
         <w:numPr>
+          <w:ilvl w:val="0"/>
           <w:numId w:val="0"/>
         </w:numPr>
         <w:ind w:leftChars="0"/>
@@ -2605,6 +2622,7 @@
     <w:p>
       <w:pPr>
         <w:numPr>
+          <w:ilvl w:val="0"/>
           <w:numId w:val="0"/>
         </w:numPr>
         <w:ind w:leftChars="0"/>
@@ -2614,6 +2632,2416 @@
           <w:lang w:val="en-US"/>
         </w:rPr>
       </w:pPr>
+    </w:p>
+    <w:p>
+      <w:pPr>
+        <w:numPr>
+          <w:ilvl w:val="0"/>
+          <w:numId w:val="0"/>
+        </w:numPr>
+        <w:ind w:leftChars="0"/>
+        <w:jc w:val="both"/>
+        <w:rPr>
+          <w:rFonts w:hint="default"/>
+          <w:lang w:val="en-US"/>
+        </w:rPr>
+      </w:pPr>
+    </w:p>
+    <w:p>
+      <w:pPr>
+        <w:numPr>
+          <w:ilvl w:val="0"/>
+          <w:numId w:val="0"/>
+        </w:numPr>
+        <w:ind w:leftChars="0"/>
+        <w:jc w:val="both"/>
+        <w:rPr>
+          <w:rFonts w:hint="default"/>
+          <w:lang w:val="en-US"/>
+        </w:rPr>
+      </w:pPr>
+    </w:p>
+    <w:p>
+      <w:pPr>
+        <w:numPr>
+          <w:ilvl w:val="0"/>
+          <w:numId w:val="0"/>
+        </w:numPr>
+        <w:ind w:leftChars="0"/>
+        <w:jc w:val="both"/>
+        <w:rPr>
+          <w:rFonts w:hint="default"/>
+          <w:lang w:val="en-US"/>
+        </w:rPr>
+      </w:pPr>
+    </w:p>
+    <w:p>
+      <w:pPr>
+        <w:numPr>
+          <w:numId w:val="0"/>
+        </w:numPr>
+        <w:jc w:val="both"/>
+        <w:rPr>
+          <w:rFonts w:hint="default"/>
+          <w:lang w:val="en-US"/>
+        </w:rPr>
+      </w:pPr>
+    </w:p>
+    <w:p>
+      <w:pPr>
+        <w:numPr>
+          <w:numId w:val="0"/>
+        </w:numPr>
+        <w:jc w:val="center"/>
+        <w:rPr>
+          <w:rFonts w:hint="default"/>
+          <w:b/>
+          <w:bCs/>
+          <w:lang w:val="en-US"/>
+        </w:rPr>
+      </w:pPr>
+      <w:r>
+        <w:rPr>
+          <w:rFonts w:hint="default"/>
+          <w:b/>
+          <w:bCs/>
+          <w:lang w:val="en-US"/>
+        </w:rPr>
+        <w:t>CHARTS &amp; their Queries</w:t>
+      </w:r>
+    </w:p>
+    <w:p>
+      <w:pPr>
+        <w:numPr>
+          <w:numId w:val="0"/>
+        </w:numPr>
+        <w:jc w:val="center"/>
+        <w:rPr>
+          <w:rFonts w:hint="default"/>
+          <w:b/>
+          <w:bCs/>
+          <w:lang w:val="en-US"/>
+        </w:rPr>
+      </w:pPr>
+    </w:p>
+    <w:p>
+      <w:pPr>
+        <w:numPr>
+          <w:ilvl w:val="0"/>
+          <w:numId w:val="3"/>
+        </w:numPr>
+        <w:jc w:val="both"/>
+        <w:rPr>
+          <w:rFonts w:hint="default"/>
+          <w:b/>
+          <w:bCs/>
+          <w:lang w:val="en-US"/>
+        </w:rPr>
+      </w:pPr>
+      <w:r>
+        <w:rPr>
+          <w:rFonts w:hint="default"/>
+          <w:b/>
+          <w:bCs/>
+          <w:lang w:val="en-US"/>
+        </w:rPr>
+        <w:t>Daily T</w:t>
+      </w:r>
+      <w:bookmarkStart w:id="0" w:name="_GoBack"/>
+      <w:bookmarkEnd w:id="0"/>
+      <w:r>
+        <w:rPr>
+          <w:rFonts w:hint="default"/>
+          <w:b/>
+          <w:bCs/>
+          <w:lang w:val="en-US"/>
+        </w:rPr>
+        <w:t xml:space="preserve">rend </w:t>
+      </w:r>
+    </w:p>
+    <w:p>
+      <w:pPr>
+        <w:spacing w:beforeLines="0" w:afterLines="0"/>
+        <w:jc w:val="left"/>
+        <w:rPr>
+          <w:rFonts w:hint="default" w:ascii="Consolas" w:hAnsi="Consolas" w:eastAsia="Consolas"/>
+          <w:color w:val="000000"/>
+          <w:sz w:val="19"/>
+          <w:szCs w:val="24"/>
+        </w:rPr>
+      </w:pPr>
+      <w:r>
+        <w:rPr>
+          <w:rFonts w:hint="default" w:ascii="Consolas" w:hAnsi="Consolas" w:eastAsia="Consolas"/>
+          <w:color w:val="0000FF"/>
+          <w:sz w:val="19"/>
+          <w:szCs w:val="24"/>
+        </w:rPr>
+        <w:t>SELECT</w:t>
+      </w:r>
+      <w:r>
+        <w:rPr>
+          <w:rFonts w:hint="default" w:ascii="Consolas" w:hAnsi="Consolas" w:eastAsia="Consolas"/>
+          <w:color w:val="000000"/>
+          <w:sz w:val="19"/>
+          <w:szCs w:val="24"/>
+        </w:rPr>
+        <w:t xml:space="preserve"> order_day</w:t>
+      </w:r>
+      <w:r>
+        <w:rPr>
+          <w:rFonts w:hint="default" w:ascii="Consolas" w:hAnsi="Consolas" w:eastAsia="Consolas"/>
+          <w:color w:val="808080"/>
+          <w:sz w:val="19"/>
+          <w:szCs w:val="24"/>
+        </w:rPr>
+        <w:t>,</w:t>
+      </w:r>
+      <w:r>
+        <w:rPr>
+          <w:rFonts w:hint="default" w:ascii="Consolas" w:hAnsi="Consolas" w:eastAsia="Consolas"/>
+          <w:color w:val="000000"/>
+          <w:sz w:val="19"/>
+          <w:szCs w:val="24"/>
+        </w:rPr>
+        <w:t xml:space="preserve"> total_orders</w:t>
+      </w:r>
+    </w:p>
+    <w:p>
+      <w:pPr>
+        <w:spacing w:beforeLines="0" w:afterLines="0"/>
+        <w:jc w:val="left"/>
+        <w:rPr>
+          <w:rFonts w:hint="default" w:ascii="Consolas" w:hAnsi="Consolas" w:eastAsia="Consolas"/>
+          <w:color w:val="000000"/>
+          <w:sz w:val="19"/>
+          <w:szCs w:val="24"/>
+        </w:rPr>
+      </w:pPr>
+      <w:r>
+        <w:rPr>
+          <w:rFonts w:hint="default" w:ascii="Consolas" w:hAnsi="Consolas" w:eastAsia="Consolas"/>
+          <w:color w:val="0000FF"/>
+          <w:sz w:val="19"/>
+          <w:szCs w:val="24"/>
+        </w:rPr>
+        <w:t xml:space="preserve">FROM </w:t>
+      </w:r>
+      <w:r>
+        <w:rPr>
+          <w:rFonts w:hint="default" w:ascii="Consolas" w:hAnsi="Consolas" w:eastAsia="Consolas"/>
+          <w:color w:val="808080"/>
+          <w:sz w:val="19"/>
+          <w:szCs w:val="24"/>
+        </w:rPr>
+        <w:t>(</w:t>
+      </w:r>
+    </w:p>
+    <w:p>
+      <w:pPr>
+        <w:spacing w:beforeLines="0" w:afterLines="0"/>
+        <w:jc w:val="left"/>
+        <w:rPr>
+          <w:rFonts w:hint="default" w:ascii="Consolas" w:hAnsi="Consolas" w:eastAsia="Consolas"/>
+          <w:color w:val="000000"/>
+          <w:sz w:val="19"/>
+          <w:szCs w:val="24"/>
+        </w:rPr>
+      </w:pPr>
+      <w:r>
+        <w:rPr>
+          <w:rFonts w:hint="default" w:ascii="Consolas" w:hAnsi="Consolas" w:eastAsia="Consolas"/>
+          <w:color w:val="000000"/>
+          <w:sz w:val="19"/>
+          <w:szCs w:val="24"/>
+        </w:rPr>
+        <w:tab/>
+      </w:r>
+      <w:r>
+        <w:rPr>
+          <w:rFonts w:hint="default" w:ascii="Consolas" w:hAnsi="Consolas" w:eastAsia="Consolas"/>
+          <w:color w:val="0000FF"/>
+          <w:sz w:val="19"/>
+          <w:szCs w:val="24"/>
+        </w:rPr>
+        <w:t>SELECT</w:t>
+      </w:r>
+      <w:r>
+        <w:rPr>
+          <w:rFonts w:hint="default" w:ascii="Consolas" w:hAnsi="Consolas" w:eastAsia="Consolas"/>
+          <w:color w:val="000000"/>
+          <w:sz w:val="19"/>
+          <w:szCs w:val="24"/>
+        </w:rPr>
+        <w:t xml:space="preserve"> </w:t>
+      </w:r>
+    </w:p>
+    <w:p>
+      <w:pPr>
+        <w:spacing w:beforeLines="0" w:afterLines="0"/>
+        <w:jc w:val="left"/>
+        <w:rPr>
+          <w:rFonts w:hint="default" w:ascii="Consolas" w:hAnsi="Consolas" w:eastAsia="Consolas"/>
+          <w:color w:val="000000"/>
+          <w:sz w:val="19"/>
+          <w:szCs w:val="24"/>
+        </w:rPr>
+      </w:pPr>
+      <w:r>
+        <w:rPr>
+          <w:rFonts w:hint="default" w:ascii="Consolas" w:hAnsi="Consolas" w:eastAsia="Consolas"/>
+          <w:color w:val="000000"/>
+          <w:sz w:val="19"/>
+          <w:szCs w:val="24"/>
+        </w:rPr>
+        <w:tab/>
+      </w:r>
+      <w:r>
+        <w:rPr>
+          <w:rFonts w:hint="default" w:ascii="Consolas" w:hAnsi="Consolas" w:eastAsia="Consolas"/>
+          <w:color w:val="000000"/>
+          <w:sz w:val="19"/>
+          <w:szCs w:val="24"/>
+        </w:rPr>
+        <w:tab/>
+      </w:r>
+      <w:r>
+        <w:rPr>
+          <w:rFonts w:hint="default" w:ascii="Consolas" w:hAnsi="Consolas" w:eastAsia="Consolas"/>
+          <w:color w:val="FF00FF"/>
+          <w:sz w:val="19"/>
+          <w:szCs w:val="24"/>
+        </w:rPr>
+        <w:t>DATENAME</w:t>
+      </w:r>
+      <w:r>
+        <w:rPr>
+          <w:rFonts w:hint="default" w:ascii="Consolas" w:hAnsi="Consolas" w:eastAsia="Consolas"/>
+          <w:color w:val="808080"/>
+          <w:sz w:val="19"/>
+          <w:szCs w:val="24"/>
+        </w:rPr>
+        <w:t>(</w:t>
+      </w:r>
+      <w:r>
+        <w:rPr>
+          <w:rFonts w:hint="default" w:ascii="Consolas" w:hAnsi="Consolas" w:eastAsia="Consolas"/>
+          <w:color w:val="0000FF"/>
+          <w:sz w:val="19"/>
+          <w:szCs w:val="24"/>
+        </w:rPr>
+        <w:t>WEEKDAY</w:t>
+      </w:r>
+      <w:r>
+        <w:rPr>
+          <w:rFonts w:hint="default" w:ascii="Consolas" w:hAnsi="Consolas" w:eastAsia="Consolas"/>
+          <w:color w:val="808080"/>
+          <w:sz w:val="19"/>
+          <w:szCs w:val="24"/>
+        </w:rPr>
+        <w:t>,</w:t>
+      </w:r>
+      <w:r>
+        <w:rPr>
+          <w:rFonts w:hint="default" w:ascii="Consolas" w:hAnsi="Consolas" w:eastAsia="Consolas"/>
+          <w:color w:val="000000"/>
+          <w:sz w:val="19"/>
+          <w:szCs w:val="24"/>
+        </w:rPr>
+        <w:t xml:space="preserve"> order_date</w:t>
+      </w:r>
+      <w:r>
+        <w:rPr>
+          <w:rFonts w:hint="default" w:ascii="Consolas" w:hAnsi="Consolas" w:eastAsia="Consolas"/>
+          <w:color w:val="808080"/>
+          <w:sz w:val="19"/>
+          <w:szCs w:val="24"/>
+        </w:rPr>
+        <w:t>)</w:t>
+      </w:r>
+      <w:r>
+        <w:rPr>
+          <w:rFonts w:hint="default" w:ascii="Consolas" w:hAnsi="Consolas" w:eastAsia="Consolas"/>
+          <w:color w:val="000000"/>
+          <w:sz w:val="19"/>
+          <w:szCs w:val="24"/>
+        </w:rPr>
+        <w:t xml:space="preserve"> </w:t>
+      </w:r>
+      <w:r>
+        <w:rPr>
+          <w:rFonts w:hint="default" w:ascii="Consolas" w:hAnsi="Consolas" w:eastAsia="Consolas"/>
+          <w:color w:val="0000FF"/>
+          <w:sz w:val="19"/>
+          <w:szCs w:val="24"/>
+        </w:rPr>
+        <w:t>AS</w:t>
+      </w:r>
+      <w:r>
+        <w:rPr>
+          <w:rFonts w:hint="default" w:ascii="Consolas" w:hAnsi="Consolas" w:eastAsia="Consolas"/>
+          <w:color w:val="000000"/>
+          <w:sz w:val="19"/>
+          <w:szCs w:val="24"/>
+        </w:rPr>
+        <w:t xml:space="preserve"> order_day</w:t>
+      </w:r>
+      <w:r>
+        <w:rPr>
+          <w:rFonts w:hint="default" w:ascii="Consolas" w:hAnsi="Consolas" w:eastAsia="Consolas"/>
+          <w:color w:val="808080"/>
+          <w:sz w:val="19"/>
+          <w:szCs w:val="24"/>
+        </w:rPr>
+        <w:t>,</w:t>
+      </w:r>
+    </w:p>
+    <w:p>
+      <w:pPr>
+        <w:spacing w:beforeLines="0" w:afterLines="0"/>
+        <w:jc w:val="left"/>
+        <w:rPr>
+          <w:rFonts w:hint="default" w:ascii="Consolas" w:hAnsi="Consolas" w:eastAsia="Consolas"/>
+          <w:color w:val="000000"/>
+          <w:sz w:val="19"/>
+          <w:szCs w:val="24"/>
+        </w:rPr>
+      </w:pPr>
+      <w:r>
+        <w:rPr>
+          <w:rFonts w:hint="default" w:ascii="Consolas" w:hAnsi="Consolas" w:eastAsia="Consolas"/>
+          <w:color w:val="000000"/>
+          <w:sz w:val="19"/>
+          <w:szCs w:val="24"/>
+        </w:rPr>
+        <w:tab/>
+      </w:r>
+      <w:r>
+        <w:rPr>
+          <w:rFonts w:hint="default" w:ascii="Consolas" w:hAnsi="Consolas" w:eastAsia="Consolas"/>
+          <w:color w:val="000000"/>
+          <w:sz w:val="19"/>
+          <w:szCs w:val="24"/>
+        </w:rPr>
+        <w:tab/>
+      </w:r>
+      <w:r>
+        <w:rPr>
+          <w:rFonts w:hint="default" w:ascii="Consolas" w:hAnsi="Consolas" w:eastAsia="Consolas"/>
+          <w:color w:val="FF00FF"/>
+          <w:sz w:val="19"/>
+          <w:szCs w:val="24"/>
+        </w:rPr>
+        <w:t>COUNT</w:t>
+      </w:r>
+      <w:r>
+        <w:rPr>
+          <w:rFonts w:hint="default" w:ascii="Consolas" w:hAnsi="Consolas" w:eastAsia="Consolas"/>
+          <w:color w:val="808080"/>
+          <w:sz w:val="19"/>
+          <w:szCs w:val="24"/>
+        </w:rPr>
+        <w:t>(</w:t>
+      </w:r>
+      <w:r>
+        <w:rPr>
+          <w:rFonts w:hint="default" w:ascii="Consolas" w:hAnsi="Consolas" w:eastAsia="Consolas"/>
+          <w:color w:val="0000FF"/>
+          <w:sz w:val="19"/>
+          <w:szCs w:val="24"/>
+        </w:rPr>
+        <w:t>DISTINCT</w:t>
+      </w:r>
+      <w:r>
+        <w:rPr>
+          <w:rFonts w:hint="default" w:ascii="Consolas" w:hAnsi="Consolas" w:eastAsia="Consolas"/>
+          <w:color w:val="000000"/>
+          <w:sz w:val="19"/>
+          <w:szCs w:val="24"/>
+        </w:rPr>
+        <w:t xml:space="preserve"> order_id</w:t>
+      </w:r>
+      <w:r>
+        <w:rPr>
+          <w:rFonts w:hint="default" w:ascii="Consolas" w:hAnsi="Consolas" w:eastAsia="Consolas"/>
+          <w:color w:val="808080"/>
+          <w:sz w:val="19"/>
+          <w:szCs w:val="24"/>
+        </w:rPr>
+        <w:t>)</w:t>
+      </w:r>
+      <w:r>
+        <w:rPr>
+          <w:rFonts w:hint="default" w:ascii="Consolas" w:hAnsi="Consolas" w:eastAsia="Consolas"/>
+          <w:color w:val="000000"/>
+          <w:sz w:val="19"/>
+          <w:szCs w:val="24"/>
+        </w:rPr>
+        <w:t xml:space="preserve"> </w:t>
+      </w:r>
+      <w:r>
+        <w:rPr>
+          <w:rFonts w:hint="default" w:ascii="Consolas" w:hAnsi="Consolas" w:eastAsia="Consolas"/>
+          <w:color w:val="0000FF"/>
+          <w:sz w:val="19"/>
+          <w:szCs w:val="24"/>
+        </w:rPr>
+        <w:t>AS</w:t>
+      </w:r>
+      <w:r>
+        <w:rPr>
+          <w:rFonts w:hint="default" w:ascii="Consolas" w:hAnsi="Consolas" w:eastAsia="Consolas"/>
+          <w:color w:val="000000"/>
+          <w:sz w:val="19"/>
+          <w:szCs w:val="24"/>
+        </w:rPr>
+        <w:t xml:space="preserve"> total_orders</w:t>
+      </w:r>
+      <w:r>
+        <w:rPr>
+          <w:rFonts w:hint="default" w:ascii="Consolas" w:hAnsi="Consolas" w:eastAsia="Consolas"/>
+          <w:color w:val="808080"/>
+          <w:sz w:val="19"/>
+          <w:szCs w:val="24"/>
+        </w:rPr>
+        <w:t>,</w:t>
+      </w:r>
+    </w:p>
+    <w:p>
+      <w:pPr>
+        <w:spacing w:beforeLines="0" w:afterLines="0"/>
+        <w:jc w:val="left"/>
+        <w:rPr>
+          <w:rFonts w:hint="default" w:ascii="Consolas" w:hAnsi="Consolas" w:eastAsia="Consolas"/>
+          <w:color w:val="000000"/>
+          <w:sz w:val="19"/>
+          <w:szCs w:val="24"/>
+        </w:rPr>
+      </w:pPr>
+      <w:r>
+        <w:rPr>
+          <w:rFonts w:hint="default" w:ascii="Consolas" w:hAnsi="Consolas" w:eastAsia="Consolas"/>
+          <w:color w:val="000000"/>
+          <w:sz w:val="19"/>
+          <w:szCs w:val="24"/>
+        </w:rPr>
+        <w:tab/>
+      </w:r>
+      <w:r>
+        <w:rPr>
+          <w:rFonts w:hint="default" w:ascii="Consolas" w:hAnsi="Consolas" w:eastAsia="Consolas"/>
+          <w:color w:val="000000"/>
+          <w:sz w:val="19"/>
+          <w:szCs w:val="24"/>
+        </w:rPr>
+        <w:tab/>
+      </w:r>
+      <w:r>
+        <w:rPr>
+          <w:rFonts w:hint="default" w:ascii="Consolas" w:hAnsi="Consolas" w:eastAsia="Consolas"/>
+          <w:color w:val="0000FF"/>
+          <w:sz w:val="19"/>
+          <w:szCs w:val="24"/>
+        </w:rPr>
+        <w:t>CASE</w:t>
+      </w:r>
+      <w:r>
+        <w:rPr>
+          <w:rFonts w:hint="default" w:ascii="Consolas" w:hAnsi="Consolas" w:eastAsia="Consolas"/>
+          <w:color w:val="000000"/>
+          <w:sz w:val="19"/>
+          <w:szCs w:val="24"/>
+        </w:rPr>
+        <w:t xml:space="preserve"> </w:t>
+      </w:r>
+      <w:r>
+        <w:rPr>
+          <w:rFonts w:hint="default" w:ascii="Consolas" w:hAnsi="Consolas" w:eastAsia="Consolas"/>
+          <w:color w:val="FF00FF"/>
+          <w:sz w:val="19"/>
+          <w:szCs w:val="24"/>
+        </w:rPr>
+        <w:t>DATENAME</w:t>
+      </w:r>
+      <w:r>
+        <w:rPr>
+          <w:rFonts w:hint="default" w:ascii="Consolas" w:hAnsi="Consolas" w:eastAsia="Consolas"/>
+          <w:color w:val="808080"/>
+          <w:sz w:val="19"/>
+          <w:szCs w:val="24"/>
+        </w:rPr>
+        <w:t>(</w:t>
+      </w:r>
+      <w:r>
+        <w:rPr>
+          <w:rFonts w:hint="default" w:ascii="Consolas" w:hAnsi="Consolas" w:eastAsia="Consolas"/>
+          <w:color w:val="0000FF"/>
+          <w:sz w:val="19"/>
+          <w:szCs w:val="24"/>
+        </w:rPr>
+        <w:t>WEEKDAY</w:t>
+      </w:r>
+      <w:r>
+        <w:rPr>
+          <w:rFonts w:hint="default" w:ascii="Consolas" w:hAnsi="Consolas" w:eastAsia="Consolas"/>
+          <w:color w:val="808080"/>
+          <w:sz w:val="19"/>
+          <w:szCs w:val="24"/>
+        </w:rPr>
+        <w:t>,</w:t>
+      </w:r>
+      <w:r>
+        <w:rPr>
+          <w:rFonts w:hint="default" w:ascii="Consolas" w:hAnsi="Consolas" w:eastAsia="Consolas"/>
+          <w:color w:val="000000"/>
+          <w:sz w:val="19"/>
+          <w:szCs w:val="24"/>
+        </w:rPr>
+        <w:t xml:space="preserve"> order_date</w:t>
+      </w:r>
+      <w:r>
+        <w:rPr>
+          <w:rFonts w:hint="default" w:ascii="Consolas" w:hAnsi="Consolas" w:eastAsia="Consolas"/>
+          <w:color w:val="808080"/>
+          <w:sz w:val="19"/>
+          <w:szCs w:val="24"/>
+        </w:rPr>
+        <w:t>)</w:t>
+      </w:r>
+    </w:p>
+    <w:p>
+      <w:pPr>
+        <w:spacing w:beforeLines="0" w:afterLines="0"/>
+        <w:jc w:val="left"/>
+        <w:rPr>
+          <w:rFonts w:hint="default" w:ascii="Consolas" w:hAnsi="Consolas" w:eastAsia="Consolas"/>
+          <w:color w:val="000000"/>
+          <w:sz w:val="19"/>
+          <w:szCs w:val="24"/>
+        </w:rPr>
+      </w:pPr>
+      <w:r>
+        <w:rPr>
+          <w:rFonts w:hint="default" w:ascii="Consolas" w:hAnsi="Consolas" w:eastAsia="Consolas"/>
+          <w:color w:val="000000"/>
+          <w:sz w:val="19"/>
+          <w:szCs w:val="24"/>
+        </w:rPr>
+        <w:tab/>
+      </w:r>
+      <w:r>
+        <w:rPr>
+          <w:rFonts w:hint="default" w:ascii="Consolas" w:hAnsi="Consolas" w:eastAsia="Consolas"/>
+          <w:color w:val="000000"/>
+          <w:sz w:val="19"/>
+          <w:szCs w:val="24"/>
+        </w:rPr>
+        <w:tab/>
+      </w:r>
+      <w:r>
+        <w:rPr>
+          <w:rFonts w:hint="default" w:ascii="Consolas" w:hAnsi="Consolas" w:eastAsia="Consolas"/>
+          <w:color w:val="000000"/>
+          <w:sz w:val="19"/>
+          <w:szCs w:val="24"/>
+        </w:rPr>
+        <w:tab/>
+      </w:r>
+      <w:r>
+        <w:rPr>
+          <w:rFonts w:hint="default" w:ascii="Consolas" w:hAnsi="Consolas" w:eastAsia="Consolas"/>
+          <w:color w:val="0000FF"/>
+          <w:sz w:val="19"/>
+          <w:szCs w:val="24"/>
+        </w:rPr>
+        <w:t>WHEN</w:t>
+      </w:r>
+      <w:r>
+        <w:rPr>
+          <w:rFonts w:hint="default" w:ascii="Consolas" w:hAnsi="Consolas" w:eastAsia="Consolas"/>
+          <w:color w:val="000000"/>
+          <w:sz w:val="19"/>
+          <w:szCs w:val="24"/>
+        </w:rPr>
+        <w:t xml:space="preserve"> </w:t>
+      </w:r>
+      <w:r>
+        <w:rPr>
+          <w:rFonts w:hint="default" w:ascii="Consolas" w:hAnsi="Consolas" w:eastAsia="Consolas"/>
+          <w:color w:val="FF0000"/>
+          <w:sz w:val="19"/>
+          <w:szCs w:val="24"/>
+        </w:rPr>
+        <w:t>'Monday'</w:t>
+      </w:r>
+      <w:r>
+        <w:rPr>
+          <w:rFonts w:hint="default" w:ascii="Consolas" w:hAnsi="Consolas" w:eastAsia="Consolas"/>
+          <w:color w:val="000000"/>
+          <w:sz w:val="19"/>
+          <w:szCs w:val="24"/>
+        </w:rPr>
+        <w:t xml:space="preserve"> </w:t>
+      </w:r>
+      <w:r>
+        <w:rPr>
+          <w:rFonts w:hint="default" w:ascii="Consolas" w:hAnsi="Consolas" w:eastAsia="Consolas"/>
+          <w:color w:val="0000FF"/>
+          <w:sz w:val="19"/>
+          <w:szCs w:val="24"/>
+        </w:rPr>
+        <w:t>THEN</w:t>
+      </w:r>
+      <w:r>
+        <w:rPr>
+          <w:rFonts w:hint="default" w:ascii="Consolas" w:hAnsi="Consolas" w:eastAsia="Consolas"/>
+          <w:color w:val="000000"/>
+          <w:sz w:val="19"/>
+          <w:szCs w:val="24"/>
+        </w:rPr>
+        <w:t xml:space="preserve"> 1</w:t>
+      </w:r>
+    </w:p>
+    <w:p>
+      <w:pPr>
+        <w:spacing w:beforeLines="0" w:afterLines="0"/>
+        <w:jc w:val="left"/>
+        <w:rPr>
+          <w:rFonts w:hint="default" w:ascii="Consolas" w:hAnsi="Consolas" w:eastAsia="Consolas"/>
+          <w:color w:val="000000"/>
+          <w:sz w:val="19"/>
+          <w:szCs w:val="24"/>
+        </w:rPr>
+      </w:pPr>
+      <w:r>
+        <w:rPr>
+          <w:rFonts w:hint="default" w:ascii="Consolas" w:hAnsi="Consolas" w:eastAsia="Consolas"/>
+          <w:color w:val="000000"/>
+          <w:sz w:val="19"/>
+          <w:szCs w:val="24"/>
+        </w:rPr>
+        <w:tab/>
+      </w:r>
+      <w:r>
+        <w:rPr>
+          <w:rFonts w:hint="default" w:ascii="Consolas" w:hAnsi="Consolas" w:eastAsia="Consolas"/>
+          <w:color w:val="000000"/>
+          <w:sz w:val="19"/>
+          <w:szCs w:val="24"/>
+        </w:rPr>
+        <w:tab/>
+      </w:r>
+      <w:r>
+        <w:rPr>
+          <w:rFonts w:hint="default" w:ascii="Consolas" w:hAnsi="Consolas" w:eastAsia="Consolas"/>
+          <w:color w:val="000000"/>
+          <w:sz w:val="19"/>
+          <w:szCs w:val="24"/>
+        </w:rPr>
+        <w:tab/>
+      </w:r>
+      <w:r>
+        <w:rPr>
+          <w:rFonts w:hint="default" w:ascii="Consolas" w:hAnsi="Consolas" w:eastAsia="Consolas"/>
+          <w:color w:val="0000FF"/>
+          <w:sz w:val="19"/>
+          <w:szCs w:val="24"/>
+        </w:rPr>
+        <w:t>WHEN</w:t>
+      </w:r>
+      <w:r>
+        <w:rPr>
+          <w:rFonts w:hint="default" w:ascii="Consolas" w:hAnsi="Consolas" w:eastAsia="Consolas"/>
+          <w:color w:val="000000"/>
+          <w:sz w:val="19"/>
+          <w:szCs w:val="24"/>
+        </w:rPr>
+        <w:t xml:space="preserve"> </w:t>
+      </w:r>
+      <w:r>
+        <w:rPr>
+          <w:rFonts w:hint="default" w:ascii="Consolas" w:hAnsi="Consolas" w:eastAsia="Consolas"/>
+          <w:color w:val="FF0000"/>
+          <w:sz w:val="19"/>
+          <w:szCs w:val="24"/>
+        </w:rPr>
+        <w:t>'Tuesday'</w:t>
+      </w:r>
+      <w:r>
+        <w:rPr>
+          <w:rFonts w:hint="default" w:ascii="Consolas" w:hAnsi="Consolas" w:eastAsia="Consolas"/>
+          <w:color w:val="000000"/>
+          <w:sz w:val="19"/>
+          <w:szCs w:val="24"/>
+        </w:rPr>
+        <w:t xml:space="preserve"> </w:t>
+      </w:r>
+      <w:r>
+        <w:rPr>
+          <w:rFonts w:hint="default" w:ascii="Consolas" w:hAnsi="Consolas" w:eastAsia="Consolas"/>
+          <w:color w:val="0000FF"/>
+          <w:sz w:val="19"/>
+          <w:szCs w:val="24"/>
+        </w:rPr>
+        <w:t>THEN</w:t>
+      </w:r>
+      <w:r>
+        <w:rPr>
+          <w:rFonts w:hint="default" w:ascii="Consolas" w:hAnsi="Consolas" w:eastAsia="Consolas"/>
+          <w:color w:val="000000"/>
+          <w:sz w:val="19"/>
+          <w:szCs w:val="24"/>
+        </w:rPr>
+        <w:t xml:space="preserve"> 2</w:t>
+      </w:r>
+    </w:p>
+    <w:p>
+      <w:pPr>
+        <w:spacing w:beforeLines="0" w:afterLines="0"/>
+        <w:jc w:val="left"/>
+        <w:rPr>
+          <w:rFonts w:hint="default" w:ascii="Consolas" w:hAnsi="Consolas" w:eastAsia="Consolas"/>
+          <w:color w:val="000000"/>
+          <w:sz w:val="19"/>
+          <w:szCs w:val="24"/>
+        </w:rPr>
+      </w:pPr>
+      <w:r>
+        <w:rPr>
+          <w:rFonts w:hint="default" w:ascii="Consolas" w:hAnsi="Consolas" w:eastAsia="Consolas"/>
+          <w:color w:val="000000"/>
+          <w:sz w:val="19"/>
+          <w:szCs w:val="24"/>
+        </w:rPr>
+        <w:tab/>
+      </w:r>
+      <w:r>
+        <w:rPr>
+          <w:rFonts w:hint="default" w:ascii="Consolas" w:hAnsi="Consolas" w:eastAsia="Consolas"/>
+          <w:color w:val="000000"/>
+          <w:sz w:val="19"/>
+          <w:szCs w:val="24"/>
+        </w:rPr>
+        <w:tab/>
+      </w:r>
+      <w:r>
+        <w:rPr>
+          <w:rFonts w:hint="default" w:ascii="Consolas" w:hAnsi="Consolas" w:eastAsia="Consolas"/>
+          <w:color w:val="000000"/>
+          <w:sz w:val="19"/>
+          <w:szCs w:val="24"/>
+        </w:rPr>
+        <w:tab/>
+      </w:r>
+      <w:r>
+        <w:rPr>
+          <w:rFonts w:hint="default" w:ascii="Consolas" w:hAnsi="Consolas" w:eastAsia="Consolas"/>
+          <w:color w:val="0000FF"/>
+          <w:sz w:val="19"/>
+          <w:szCs w:val="24"/>
+        </w:rPr>
+        <w:t>WHEN</w:t>
+      </w:r>
+      <w:r>
+        <w:rPr>
+          <w:rFonts w:hint="default" w:ascii="Consolas" w:hAnsi="Consolas" w:eastAsia="Consolas"/>
+          <w:color w:val="000000"/>
+          <w:sz w:val="19"/>
+          <w:szCs w:val="24"/>
+        </w:rPr>
+        <w:t xml:space="preserve"> </w:t>
+      </w:r>
+      <w:r>
+        <w:rPr>
+          <w:rFonts w:hint="default" w:ascii="Consolas" w:hAnsi="Consolas" w:eastAsia="Consolas"/>
+          <w:color w:val="FF0000"/>
+          <w:sz w:val="19"/>
+          <w:szCs w:val="24"/>
+        </w:rPr>
+        <w:t>'Wednesday'</w:t>
+      </w:r>
+      <w:r>
+        <w:rPr>
+          <w:rFonts w:hint="default" w:ascii="Consolas" w:hAnsi="Consolas" w:eastAsia="Consolas"/>
+          <w:color w:val="000000"/>
+          <w:sz w:val="19"/>
+          <w:szCs w:val="24"/>
+        </w:rPr>
+        <w:t xml:space="preserve"> </w:t>
+      </w:r>
+      <w:r>
+        <w:rPr>
+          <w:rFonts w:hint="default" w:ascii="Consolas" w:hAnsi="Consolas" w:eastAsia="Consolas"/>
+          <w:color w:val="0000FF"/>
+          <w:sz w:val="19"/>
+          <w:szCs w:val="24"/>
+        </w:rPr>
+        <w:t>THEN</w:t>
+      </w:r>
+      <w:r>
+        <w:rPr>
+          <w:rFonts w:hint="default" w:ascii="Consolas" w:hAnsi="Consolas" w:eastAsia="Consolas"/>
+          <w:color w:val="000000"/>
+          <w:sz w:val="19"/>
+          <w:szCs w:val="24"/>
+        </w:rPr>
+        <w:t xml:space="preserve"> 3</w:t>
+      </w:r>
+    </w:p>
+    <w:p>
+      <w:pPr>
+        <w:spacing w:beforeLines="0" w:afterLines="0"/>
+        <w:jc w:val="left"/>
+        <w:rPr>
+          <w:rFonts w:hint="default" w:ascii="Consolas" w:hAnsi="Consolas" w:eastAsia="Consolas"/>
+          <w:color w:val="000000"/>
+          <w:sz w:val="19"/>
+          <w:szCs w:val="24"/>
+        </w:rPr>
+      </w:pPr>
+      <w:r>
+        <w:rPr>
+          <w:rFonts w:hint="default" w:ascii="Consolas" w:hAnsi="Consolas" w:eastAsia="Consolas"/>
+          <w:color w:val="000000"/>
+          <w:sz w:val="19"/>
+          <w:szCs w:val="24"/>
+        </w:rPr>
+        <w:tab/>
+      </w:r>
+      <w:r>
+        <w:rPr>
+          <w:rFonts w:hint="default" w:ascii="Consolas" w:hAnsi="Consolas" w:eastAsia="Consolas"/>
+          <w:color w:val="000000"/>
+          <w:sz w:val="19"/>
+          <w:szCs w:val="24"/>
+        </w:rPr>
+        <w:tab/>
+      </w:r>
+      <w:r>
+        <w:rPr>
+          <w:rFonts w:hint="default" w:ascii="Consolas" w:hAnsi="Consolas" w:eastAsia="Consolas"/>
+          <w:color w:val="000000"/>
+          <w:sz w:val="19"/>
+          <w:szCs w:val="24"/>
+        </w:rPr>
+        <w:tab/>
+      </w:r>
+      <w:r>
+        <w:rPr>
+          <w:rFonts w:hint="default" w:ascii="Consolas" w:hAnsi="Consolas" w:eastAsia="Consolas"/>
+          <w:color w:val="0000FF"/>
+          <w:sz w:val="19"/>
+          <w:szCs w:val="24"/>
+        </w:rPr>
+        <w:t>WHEN</w:t>
+      </w:r>
+      <w:r>
+        <w:rPr>
+          <w:rFonts w:hint="default" w:ascii="Consolas" w:hAnsi="Consolas" w:eastAsia="Consolas"/>
+          <w:color w:val="000000"/>
+          <w:sz w:val="19"/>
+          <w:szCs w:val="24"/>
+        </w:rPr>
+        <w:t xml:space="preserve"> </w:t>
+      </w:r>
+      <w:r>
+        <w:rPr>
+          <w:rFonts w:hint="default" w:ascii="Consolas" w:hAnsi="Consolas" w:eastAsia="Consolas"/>
+          <w:color w:val="FF0000"/>
+          <w:sz w:val="19"/>
+          <w:szCs w:val="24"/>
+        </w:rPr>
+        <w:t>'Thursday'</w:t>
+      </w:r>
+      <w:r>
+        <w:rPr>
+          <w:rFonts w:hint="default" w:ascii="Consolas" w:hAnsi="Consolas" w:eastAsia="Consolas"/>
+          <w:color w:val="000000"/>
+          <w:sz w:val="19"/>
+          <w:szCs w:val="24"/>
+        </w:rPr>
+        <w:t xml:space="preserve"> </w:t>
+      </w:r>
+      <w:r>
+        <w:rPr>
+          <w:rFonts w:hint="default" w:ascii="Consolas" w:hAnsi="Consolas" w:eastAsia="Consolas"/>
+          <w:color w:val="0000FF"/>
+          <w:sz w:val="19"/>
+          <w:szCs w:val="24"/>
+        </w:rPr>
+        <w:t>THEN</w:t>
+      </w:r>
+      <w:r>
+        <w:rPr>
+          <w:rFonts w:hint="default" w:ascii="Consolas" w:hAnsi="Consolas" w:eastAsia="Consolas"/>
+          <w:color w:val="000000"/>
+          <w:sz w:val="19"/>
+          <w:szCs w:val="24"/>
+        </w:rPr>
+        <w:t xml:space="preserve"> 4</w:t>
+      </w:r>
+    </w:p>
+    <w:p>
+      <w:pPr>
+        <w:spacing w:beforeLines="0" w:afterLines="0"/>
+        <w:jc w:val="left"/>
+        <w:rPr>
+          <w:rFonts w:hint="default" w:ascii="Consolas" w:hAnsi="Consolas" w:eastAsia="Consolas"/>
+          <w:color w:val="000000"/>
+          <w:sz w:val="19"/>
+          <w:szCs w:val="24"/>
+        </w:rPr>
+      </w:pPr>
+      <w:r>
+        <w:rPr>
+          <w:rFonts w:hint="default" w:ascii="Consolas" w:hAnsi="Consolas" w:eastAsia="Consolas"/>
+          <w:color w:val="000000"/>
+          <w:sz w:val="19"/>
+          <w:szCs w:val="24"/>
+        </w:rPr>
+        <w:tab/>
+      </w:r>
+      <w:r>
+        <w:rPr>
+          <w:rFonts w:hint="default" w:ascii="Consolas" w:hAnsi="Consolas" w:eastAsia="Consolas"/>
+          <w:color w:val="000000"/>
+          <w:sz w:val="19"/>
+          <w:szCs w:val="24"/>
+        </w:rPr>
+        <w:tab/>
+      </w:r>
+      <w:r>
+        <w:rPr>
+          <w:rFonts w:hint="default" w:ascii="Consolas" w:hAnsi="Consolas" w:eastAsia="Consolas"/>
+          <w:color w:val="000000"/>
+          <w:sz w:val="19"/>
+          <w:szCs w:val="24"/>
+        </w:rPr>
+        <w:tab/>
+      </w:r>
+      <w:r>
+        <w:rPr>
+          <w:rFonts w:hint="default" w:ascii="Consolas" w:hAnsi="Consolas" w:eastAsia="Consolas"/>
+          <w:color w:val="0000FF"/>
+          <w:sz w:val="19"/>
+          <w:szCs w:val="24"/>
+        </w:rPr>
+        <w:t>WHEN</w:t>
+      </w:r>
+      <w:r>
+        <w:rPr>
+          <w:rFonts w:hint="default" w:ascii="Consolas" w:hAnsi="Consolas" w:eastAsia="Consolas"/>
+          <w:color w:val="000000"/>
+          <w:sz w:val="19"/>
+          <w:szCs w:val="24"/>
+        </w:rPr>
+        <w:t xml:space="preserve"> </w:t>
+      </w:r>
+      <w:r>
+        <w:rPr>
+          <w:rFonts w:hint="default" w:ascii="Consolas" w:hAnsi="Consolas" w:eastAsia="Consolas"/>
+          <w:color w:val="FF0000"/>
+          <w:sz w:val="19"/>
+          <w:szCs w:val="24"/>
+        </w:rPr>
+        <w:t>'Friday'</w:t>
+      </w:r>
+      <w:r>
+        <w:rPr>
+          <w:rFonts w:hint="default" w:ascii="Consolas" w:hAnsi="Consolas" w:eastAsia="Consolas"/>
+          <w:color w:val="000000"/>
+          <w:sz w:val="19"/>
+          <w:szCs w:val="24"/>
+        </w:rPr>
+        <w:t xml:space="preserve"> </w:t>
+      </w:r>
+      <w:r>
+        <w:rPr>
+          <w:rFonts w:hint="default" w:ascii="Consolas" w:hAnsi="Consolas" w:eastAsia="Consolas"/>
+          <w:color w:val="0000FF"/>
+          <w:sz w:val="19"/>
+          <w:szCs w:val="24"/>
+        </w:rPr>
+        <w:t>THEN</w:t>
+      </w:r>
+      <w:r>
+        <w:rPr>
+          <w:rFonts w:hint="default" w:ascii="Consolas" w:hAnsi="Consolas" w:eastAsia="Consolas"/>
+          <w:color w:val="000000"/>
+          <w:sz w:val="19"/>
+          <w:szCs w:val="24"/>
+        </w:rPr>
+        <w:t xml:space="preserve"> 5</w:t>
+      </w:r>
+    </w:p>
+    <w:p>
+      <w:pPr>
+        <w:spacing w:beforeLines="0" w:afterLines="0"/>
+        <w:jc w:val="left"/>
+        <w:rPr>
+          <w:rFonts w:hint="default" w:ascii="Consolas" w:hAnsi="Consolas" w:eastAsia="Consolas"/>
+          <w:color w:val="000000"/>
+          <w:sz w:val="19"/>
+          <w:szCs w:val="24"/>
+        </w:rPr>
+      </w:pPr>
+      <w:r>
+        <w:rPr>
+          <w:rFonts w:hint="default" w:ascii="Consolas" w:hAnsi="Consolas" w:eastAsia="Consolas"/>
+          <w:color w:val="000000"/>
+          <w:sz w:val="19"/>
+          <w:szCs w:val="24"/>
+        </w:rPr>
+        <w:tab/>
+      </w:r>
+      <w:r>
+        <w:rPr>
+          <w:rFonts w:hint="default" w:ascii="Consolas" w:hAnsi="Consolas" w:eastAsia="Consolas"/>
+          <w:color w:val="000000"/>
+          <w:sz w:val="19"/>
+          <w:szCs w:val="24"/>
+        </w:rPr>
+        <w:tab/>
+      </w:r>
+      <w:r>
+        <w:rPr>
+          <w:rFonts w:hint="default" w:ascii="Consolas" w:hAnsi="Consolas" w:eastAsia="Consolas"/>
+          <w:color w:val="000000"/>
+          <w:sz w:val="19"/>
+          <w:szCs w:val="24"/>
+        </w:rPr>
+        <w:tab/>
+      </w:r>
+      <w:r>
+        <w:rPr>
+          <w:rFonts w:hint="default" w:ascii="Consolas" w:hAnsi="Consolas" w:eastAsia="Consolas"/>
+          <w:color w:val="0000FF"/>
+          <w:sz w:val="19"/>
+          <w:szCs w:val="24"/>
+        </w:rPr>
+        <w:t>WHEN</w:t>
+      </w:r>
+      <w:r>
+        <w:rPr>
+          <w:rFonts w:hint="default" w:ascii="Consolas" w:hAnsi="Consolas" w:eastAsia="Consolas"/>
+          <w:color w:val="000000"/>
+          <w:sz w:val="19"/>
+          <w:szCs w:val="24"/>
+        </w:rPr>
+        <w:t xml:space="preserve"> </w:t>
+      </w:r>
+      <w:r>
+        <w:rPr>
+          <w:rFonts w:hint="default" w:ascii="Consolas" w:hAnsi="Consolas" w:eastAsia="Consolas"/>
+          <w:color w:val="FF0000"/>
+          <w:sz w:val="19"/>
+          <w:szCs w:val="24"/>
+        </w:rPr>
+        <w:t>'Saturday'</w:t>
+      </w:r>
+      <w:r>
+        <w:rPr>
+          <w:rFonts w:hint="default" w:ascii="Consolas" w:hAnsi="Consolas" w:eastAsia="Consolas"/>
+          <w:color w:val="000000"/>
+          <w:sz w:val="19"/>
+          <w:szCs w:val="24"/>
+        </w:rPr>
+        <w:t xml:space="preserve"> </w:t>
+      </w:r>
+      <w:r>
+        <w:rPr>
+          <w:rFonts w:hint="default" w:ascii="Consolas" w:hAnsi="Consolas" w:eastAsia="Consolas"/>
+          <w:color w:val="0000FF"/>
+          <w:sz w:val="19"/>
+          <w:szCs w:val="24"/>
+        </w:rPr>
+        <w:t>THEN</w:t>
+      </w:r>
+      <w:r>
+        <w:rPr>
+          <w:rFonts w:hint="default" w:ascii="Consolas" w:hAnsi="Consolas" w:eastAsia="Consolas"/>
+          <w:color w:val="000000"/>
+          <w:sz w:val="19"/>
+          <w:szCs w:val="24"/>
+        </w:rPr>
+        <w:t xml:space="preserve"> 6</w:t>
+      </w:r>
+    </w:p>
+    <w:p>
+      <w:pPr>
+        <w:spacing w:beforeLines="0" w:afterLines="0"/>
+        <w:jc w:val="left"/>
+        <w:rPr>
+          <w:rFonts w:hint="default" w:ascii="Consolas" w:hAnsi="Consolas" w:eastAsia="Consolas"/>
+          <w:color w:val="000000"/>
+          <w:sz w:val="19"/>
+          <w:szCs w:val="24"/>
+        </w:rPr>
+      </w:pPr>
+      <w:r>
+        <w:rPr>
+          <w:rFonts w:hint="default" w:ascii="Consolas" w:hAnsi="Consolas" w:eastAsia="Consolas"/>
+          <w:color w:val="000000"/>
+          <w:sz w:val="19"/>
+          <w:szCs w:val="24"/>
+        </w:rPr>
+        <w:tab/>
+      </w:r>
+      <w:r>
+        <w:rPr>
+          <w:rFonts w:hint="default" w:ascii="Consolas" w:hAnsi="Consolas" w:eastAsia="Consolas"/>
+          <w:color w:val="000000"/>
+          <w:sz w:val="19"/>
+          <w:szCs w:val="24"/>
+        </w:rPr>
+        <w:tab/>
+      </w:r>
+      <w:r>
+        <w:rPr>
+          <w:rFonts w:hint="default" w:ascii="Consolas" w:hAnsi="Consolas" w:eastAsia="Consolas"/>
+          <w:color w:val="000000"/>
+          <w:sz w:val="19"/>
+          <w:szCs w:val="24"/>
+        </w:rPr>
+        <w:tab/>
+      </w:r>
+      <w:r>
+        <w:rPr>
+          <w:rFonts w:hint="default" w:ascii="Consolas" w:hAnsi="Consolas" w:eastAsia="Consolas"/>
+          <w:color w:val="0000FF"/>
+          <w:sz w:val="19"/>
+          <w:szCs w:val="24"/>
+        </w:rPr>
+        <w:t>WHEN</w:t>
+      </w:r>
+      <w:r>
+        <w:rPr>
+          <w:rFonts w:hint="default" w:ascii="Consolas" w:hAnsi="Consolas" w:eastAsia="Consolas"/>
+          <w:color w:val="000000"/>
+          <w:sz w:val="19"/>
+          <w:szCs w:val="24"/>
+        </w:rPr>
+        <w:t xml:space="preserve"> </w:t>
+      </w:r>
+      <w:r>
+        <w:rPr>
+          <w:rFonts w:hint="default" w:ascii="Consolas" w:hAnsi="Consolas" w:eastAsia="Consolas"/>
+          <w:color w:val="FF0000"/>
+          <w:sz w:val="19"/>
+          <w:szCs w:val="24"/>
+        </w:rPr>
+        <w:t>'Sunday'</w:t>
+      </w:r>
+      <w:r>
+        <w:rPr>
+          <w:rFonts w:hint="default" w:ascii="Consolas" w:hAnsi="Consolas" w:eastAsia="Consolas"/>
+          <w:color w:val="000000"/>
+          <w:sz w:val="19"/>
+          <w:szCs w:val="24"/>
+        </w:rPr>
+        <w:t xml:space="preserve"> </w:t>
+      </w:r>
+      <w:r>
+        <w:rPr>
+          <w:rFonts w:hint="default" w:ascii="Consolas" w:hAnsi="Consolas" w:eastAsia="Consolas"/>
+          <w:color w:val="0000FF"/>
+          <w:sz w:val="19"/>
+          <w:szCs w:val="24"/>
+        </w:rPr>
+        <w:t>THEN</w:t>
+      </w:r>
+      <w:r>
+        <w:rPr>
+          <w:rFonts w:hint="default" w:ascii="Consolas" w:hAnsi="Consolas" w:eastAsia="Consolas"/>
+          <w:color w:val="000000"/>
+          <w:sz w:val="19"/>
+          <w:szCs w:val="24"/>
+        </w:rPr>
+        <w:t xml:space="preserve"> 7</w:t>
+      </w:r>
+    </w:p>
+    <w:p>
+      <w:pPr>
+        <w:spacing w:beforeLines="0" w:afterLines="0"/>
+        <w:jc w:val="left"/>
+        <w:rPr>
+          <w:rFonts w:hint="default" w:ascii="Consolas" w:hAnsi="Consolas" w:eastAsia="Consolas"/>
+          <w:color w:val="000000"/>
+          <w:sz w:val="19"/>
+          <w:szCs w:val="24"/>
+        </w:rPr>
+      </w:pPr>
+      <w:r>
+        <w:rPr>
+          <w:rFonts w:hint="default" w:ascii="Consolas" w:hAnsi="Consolas" w:eastAsia="Consolas"/>
+          <w:color w:val="000000"/>
+          <w:sz w:val="19"/>
+          <w:szCs w:val="24"/>
+        </w:rPr>
+        <w:tab/>
+      </w:r>
+      <w:r>
+        <w:rPr>
+          <w:rFonts w:hint="default" w:ascii="Consolas" w:hAnsi="Consolas" w:eastAsia="Consolas"/>
+          <w:color w:val="000000"/>
+          <w:sz w:val="19"/>
+          <w:szCs w:val="24"/>
+        </w:rPr>
+        <w:tab/>
+      </w:r>
+      <w:r>
+        <w:rPr>
+          <w:rFonts w:hint="default" w:ascii="Consolas" w:hAnsi="Consolas" w:eastAsia="Consolas"/>
+          <w:color w:val="0000FF"/>
+          <w:sz w:val="19"/>
+          <w:szCs w:val="24"/>
+        </w:rPr>
+        <w:t>END</w:t>
+      </w:r>
+      <w:r>
+        <w:rPr>
+          <w:rFonts w:hint="default" w:ascii="Consolas" w:hAnsi="Consolas" w:eastAsia="Consolas"/>
+          <w:color w:val="000000"/>
+          <w:sz w:val="19"/>
+          <w:szCs w:val="24"/>
+        </w:rPr>
+        <w:t xml:space="preserve"> </w:t>
+      </w:r>
+      <w:r>
+        <w:rPr>
+          <w:rFonts w:hint="default" w:ascii="Consolas" w:hAnsi="Consolas" w:eastAsia="Consolas"/>
+          <w:color w:val="0000FF"/>
+          <w:sz w:val="19"/>
+          <w:szCs w:val="24"/>
+        </w:rPr>
+        <w:t>AS</w:t>
+      </w:r>
+      <w:r>
+        <w:rPr>
+          <w:rFonts w:hint="default" w:ascii="Consolas" w:hAnsi="Consolas" w:eastAsia="Consolas"/>
+          <w:color w:val="000000"/>
+          <w:sz w:val="19"/>
+          <w:szCs w:val="24"/>
+        </w:rPr>
+        <w:t xml:space="preserve"> weekday_number</w:t>
+      </w:r>
+    </w:p>
+    <w:p>
+      <w:pPr>
+        <w:spacing w:beforeLines="0" w:afterLines="0"/>
+        <w:jc w:val="left"/>
+        <w:rPr>
+          <w:rFonts w:hint="default" w:ascii="Consolas" w:hAnsi="Consolas" w:eastAsia="Consolas"/>
+          <w:color w:val="000000"/>
+          <w:sz w:val="19"/>
+          <w:szCs w:val="24"/>
+        </w:rPr>
+      </w:pPr>
+      <w:r>
+        <w:rPr>
+          <w:rFonts w:hint="default" w:ascii="Consolas" w:hAnsi="Consolas" w:eastAsia="Consolas"/>
+          <w:color w:val="000000"/>
+          <w:sz w:val="19"/>
+          <w:szCs w:val="24"/>
+        </w:rPr>
+        <w:tab/>
+      </w:r>
+      <w:r>
+        <w:rPr>
+          <w:rFonts w:hint="default" w:ascii="Consolas" w:hAnsi="Consolas" w:eastAsia="Consolas"/>
+          <w:color w:val="0000FF"/>
+          <w:sz w:val="19"/>
+          <w:szCs w:val="24"/>
+        </w:rPr>
+        <w:t>FROM</w:t>
+      </w:r>
+      <w:r>
+        <w:rPr>
+          <w:rFonts w:hint="default" w:ascii="Consolas" w:hAnsi="Consolas" w:eastAsia="Consolas"/>
+          <w:color w:val="000000"/>
+          <w:sz w:val="19"/>
+          <w:szCs w:val="24"/>
+        </w:rPr>
+        <w:t xml:space="preserve"> dbo</w:t>
+      </w:r>
+      <w:r>
+        <w:rPr>
+          <w:rFonts w:hint="default" w:ascii="Consolas" w:hAnsi="Consolas" w:eastAsia="Consolas"/>
+          <w:color w:val="808080"/>
+          <w:sz w:val="19"/>
+          <w:szCs w:val="24"/>
+        </w:rPr>
+        <w:t>.</w:t>
+      </w:r>
+      <w:r>
+        <w:rPr>
+          <w:rFonts w:hint="default" w:ascii="Consolas" w:hAnsi="Consolas" w:eastAsia="Consolas"/>
+          <w:color w:val="000000"/>
+          <w:sz w:val="19"/>
+          <w:szCs w:val="24"/>
+        </w:rPr>
+        <w:t>pizza_sales</w:t>
+      </w:r>
+    </w:p>
+    <w:p>
+      <w:pPr>
+        <w:spacing w:beforeLines="0" w:afterLines="0"/>
+        <w:jc w:val="left"/>
+        <w:rPr>
+          <w:rFonts w:hint="default" w:ascii="Consolas" w:hAnsi="Consolas" w:eastAsia="Consolas"/>
+          <w:color w:val="000000"/>
+          <w:sz w:val="19"/>
+          <w:szCs w:val="24"/>
+        </w:rPr>
+      </w:pPr>
+      <w:r>
+        <w:rPr>
+          <w:rFonts w:hint="default" w:ascii="Consolas" w:hAnsi="Consolas" w:eastAsia="Consolas"/>
+          <w:color w:val="000000"/>
+          <w:sz w:val="19"/>
+          <w:szCs w:val="24"/>
+        </w:rPr>
+        <w:tab/>
+      </w:r>
+      <w:r>
+        <w:rPr>
+          <w:rFonts w:hint="default" w:ascii="Consolas" w:hAnsi="Consolas" w:eastAsia="Consolas"/>
+          <w:color w:val="0000FF"/>
+          <w:sz w:val="19"/>
+          <w:szCs w:val="24"/>
+        </w:rPr>
+        <w:t>GROUP</w:t>
+      </w:r>
+      <w:r>
+        <w:rPr>
+          <w:rFonts w:hint="default" w:ascii="Consolas" w:hAnsi="Consolas" w:eastAsia="Consolas"/>
+          <w:color w:val="000000"/>
+          <w:sz w:val="19"/>
+          <w:szCs w:val="24"/>
+        </w:rPr>
+        <w:t xml:space="preserve"> </w:t>
+      </w:r>
+      <w:r>
+        <w:rPr>
+          <w:rFonts w:hint="default" w:ascii="Consolas" w:hAnsi="Consolas" w:eastAsia="Consolas"/>
+          <w:color w:val="0000FF"/>
+          <w:sz w:val="19"/>
+          <w:szCs w:val="24"/>
+        </w:rPr>
+        <w:t>BY</w:t>
+      </w:r>
+      <w:r>
+        <w:rPr>
+          <w:rFonts w:hint="default" w:ascii="Consolas" w:hAnsi="Consolas" w:eastAsia="Consolas"/>
+          <w:color w:val="000000"/>
+          <w:sz w:val="19"/>
+          <w:szCs w:val="24"/>
+        </w:rPr>
+        <w:t xml:space="preserve"> </w:t>
+      </w:r>
+      <w:r>
+        <w:rPr>
+          <w:rFonts w:hint="default" w:ascii="Consolas" w:hAnsi="Consolas" w:eastAsia="Consolas"/>
+          <w:color w:val="FF00FF"/>
+          <w:sz w:val="19"/>
+          <w:szCs w:val="24"/>
+        </w:rPr>
+        <w:t>DATENAME</w:t>
+      </w:r>
+      <w:r>
+        <w:rPr>
+          <w:rFonts w:hint="default" w:ascii="Consolas" w:hAnsi="Consolas" w:eastAsia="Consolas"/>
+          <w:color w:val="808080"/>
+          <w:sz w:val="19"/>
+          <w:szCs w:val="24"/>
+        </w:rPr>
+        <w:t>(</w:t>
+      </w:r>
+      <w:r>
+        <w:rPr>
+          <w:rFonts w:hint="default" w:ascii="Consolas" w:hAnsi="Consolas" w:eastAsia="Consolas"/>
+          <w:color w:val="0000FF"/>
+          <w:sz w:val="19"/>
+          <w:szCs w:val="24"/>
+        </w:rPr>
+        <w:t>WEEKDAY</w:t>
+      </w:r>
+      <w:r>
+        <w:rPr>
+          <w:rFonts w:hint="default" w:ascii="Consolas" w:hAnsi="Consolas" w:eastAsia="Consolas"/>
+          <w:color w:val="808080"/>
+          <w:sz w:val="19"/>
+          <w:szCs w:val="24"/>
+        </w:rPr>
+        <w:t>,</w:t>
+      </w:r>
+      <w:r>
+        <w:rPr>
+          <w:rFonts w:hint="default" w:ascii="Consolas" w:hAnsi="Consolas" w:eastAsia="Consolas"/>
+          <w:color w:val="000000"/>
+          <w:sz w:val="19"/>
+          <w:szCs w:val="24"/>
+        </w:rPr>
+        <w:t xml:space="preserve"> order_date</w:t>
+      </w:r>
+      <w:r>
+        <w:rPr>
+          <w:rFonts w:hint="default" w:ascii="Consolas" w:hAnsi="Consolas" w:eastAsia="Consolas"/>
+          <w:color w:val="808080"/>
+          <w:sz w:val="19"/>
+          <w:szCs w:val="24"/>
+        </w:rPr>
+        <w:t>)</w:t>
+      </w:r>
+    </w:p>
+    <w:p>
+      <w:pPr>
+        <w:spacing w:beforeLines="0" w:afterLines="0"/>
+        <w:jc w:val="left"/>
+        <w:rPr>
+          <w:rFonts w:hint="default" w:ascii="Consolas" w:hAnsi="Consolas" w:eastAsia="Consolas"/>
+          <w:color w:val="000000"/>
+          <w:sz w:val="19"/>
+          <w:szCs w:val="24"/>
+        </w:rPr>
+      </w:pPr>
+      <w:r>
+        <w:rPr>
+          <w:rFonts w:hint="default" w:ascii="Consolas" w:hAnsi="Consolas" w:eastAsia="Consolas"/>
+          <w:color w:val="808080"/>
+          <w:sz w:val="19"/>
+          <w:szCs w:val="24"/>
+        </w:rPr>
+        <w:t>)</w:t>
+      </w:r>
+      <w:r>
+        <w:rPr>
+          <w:rFonts w:hint="default" w:ascii="Consolas" w:hAnsi="Consolas" w:eastAsia="Consolas"/>
+          <w:color w:val="000000"/>
+          <w:sz w:val="19"/>
+          <w:szCs w:val="24"/>
+        </w:rPr>
+        <w:t xml:space="preserve"> </w:t>
+      </w:r>
+      <w:r>
+        <w:rPr>
+          <w:rFonts w:hint="default" w:ascii="Consolas" w:hAnsi="Consolas" w:eastAsia="Consolas"/>
+          <w:color w:val="0000FF"/>
+          <w:sz w:val="19"/>
+          <w:szCs w:val="24"/>
+        </w:rPr>
+        <w:t>AS</w:t>
+      </w:r>
+      <w:r>
+        <w:rPr>
+          <w:rFonts w:hint="default" w:ascii="Consolas" w:hAnsi="Consolas" w:eastAsia="Consolas"/>
+          <w:color w:val="000000"/>
+          <w:sz w:val="19"/>
+          <w:szCs w:val="24"/>
+        </w:rPr>
+        <w:t xml:space="preserve"> temp</w:t>
+      </w:r>
+    </w:p>
+    <w:p>
+      <w:pPr>
+        <w:numPr>
+          <w:numId w:val="0"/>
+        </w:numPr>
+        <w:jc w:val="both"/>
+        <w:rPr>
+          <w:rFonts w:hint="default" w:ascii="Consolas" w:hAnsi="Consolas" w:eastAsia="Consolas"/>
+          <w:color w:val="808080"/>
+          <w:sz w:val="19"/>
+          <w:szCs w:val="24"/>
+        </w:rPr>
+      </w:pPr>
+      <w:r>
+        <w:rPr>
+          <w:rFonts w:hint="default" w:ascii="Consolas" w:hAnsi="Consolas" w:eastAsia="Consolas"/>
+          <w:color w:val="0000FF"/>
+          <w:sz w:val="19"/>
+          <w:szCs w:val="24"/>
+        </w:rPr>
+        <w:t>ORDER</w:t>
+      </w:r>
+      <w:r>
+        <w:rPr>
+          <w:rFonts w:hint="default" w:ascii="Consolas" w:hAnsi="Consolas" w:eastAsia="Consolas"/>
+          <w:color w:val="000000"/>
+          <w:sz w:val="19"/>
+          <w:szCs w:val="24"/>
+        </w:rPr>
+        <w:t xml:space="preserve"> </w:t>
+      </w:r>
+      <w:r>
+        <w:rPr>
+          <w:rFonts w:hint="default" w:ascii="Consolas" w:hAnsi="Consolas" w:eastAsia="Consolas"/>
+          <w:color w:val="0000FF"/>
+          <w:sz w:val="19"/>
+          <w:szCs w:val="24"/>
+        </w:rPr>
+        <w:t>BY</w:t>
+      </w:r>
+      <w:r>
+        <w:rPr>
+          <w:rFonts w:hint="default" w:ascii="Consolas" w:hAnsi="Consolas" w:eastAsia="Consolas"/>
+          <w:color w:val="000000"/>
+          <w:sz w:val="19"/>
+          <w:szCs w:val="24"/>
+        </w:rPr>
+        <w:t xml:space="preserve"> weekday_number</w:t>
+      </w:r>
+      <w:r>
+        <w:rPr>
+          <w:rFonts w:hint="default" w:ascii="Consolas" w:hAnsi="Consolas" w:eastAsia="Consolas"/>
+          <w:color w:val="808080"/>
+          <w:sz w:val="19"/>
+          <w:szCs w:val="24"/>
+        </w:rPr>
+        <w:t>;</w:t>
+      </w:r>
+    </w:p>
+    <w:p>
+      <w:pPr>
+        <w:numPr>
+          <w:numId w:val="0"/>
+        </w:numPr>
+        <w:jc w:val="both"/>
+      </w:pPr>
+      <w:r>
+        <w:drawing>
+          <wp:inline distT="0" distB="0" distL="114300" distR="114300">
+            <wp:extent cx="1816735" cy="1421765"/>
+            <wp:effectExtent l="0" t="0" r="12065" b="635"/>
+            <wp:docPr id="10" name="Picture 4"/>
+            <wp:cNvGraphicFramePr>
+              <a:graphicFrameLocks xmlns:a="http://schemas.openxmlformats.org/drawingml/2006/main" noChangeAspect="1"/>
+            </wp:cNvGraphicFramePr>
+            <a:graphic xmlns:a="http://schemas.openxmlformats.org/drawingml/2006/main">
+              <a:graphicData uri="http://schemas.openxmlformats.org/drawingml/2006/picture">
+                <pic:pic xmlns:pic="http://schemas.openxmlformats.org/drawingml/2006/picture">
+                  <pic:nvPicPr>
+                    <pic:cNvPr id="10" name="Picture 4"/>
+                    <pic:cNvPicPr>
+                      <a:picLocks noChangeAspect="1"/>
+                    </pic:cNvPicPr>
+                  </pic:nvPicPr>
+                  <pic:blipFill>
+                    <a:blip r:embed="rId10"/>
+                    <a:stretch>
+                      <a:fillRect/>
+                    </a:stretch>
+                  </pic:blipFill>
+                  <pic:spPr>
+                    <a:xfrm>
+                      <a:off x="0" y="0"/>
+                      <a:ext cx="1816735" cy="1421765"/>
+                    </a:xfrm>
+                    <a:prstGeom prst="rect">
+                      <a:avLst/>
+                    </a:prstGeom>
+                    <a:noFill/>
+                    <a:ln>
+                      <a:noFill/>
+                    </a:ln>
+                  </pic:spPr>
+                </pic:pic>
+              </a:graphicData>
+            </a:graphic>
+          </wp:inline>
+        </w:drawing>
+      </w:r>
+    </w:p>
+    <w:p>
+      <w:pPr>
+        <w:spacing w:beforeLines="0" w:afterLines="0"/>
+        <w:jc w:val="left"/>
+        <w:rPr>
+          <w:rFonts w:hint="default" w:ascii="Consolas" w:hAnsi="Consolas" w:eastAsia="Consolas"/>
+          <w:color w:val="000000"/>
+          <w:sz w:val="19"/>
+          <w:szCs w:val="24"/>
+        </w:rPr>
+      </w:pPr>
+      <w:r>
+        <w:rPr>
+          <w:rFonts w:hint="default" w:ascii="Consolas" w:hAnsi="Consolas" w:eastAsia="Consolas"/>
+          <w:color w:val="008000"/>
+          <w:sz w:val="19"/>
+          <w:szCs w:val="24"/>
+        </w:rPr>
+        <w:t>-- used a subquery to not show the weekday_number in the final output</w:t>
+      </w:r>
+    </w:p>
+    <w:p>
+      <w:pPr>
+        <w:numPr>
+          <w:numId w:val="0"/>
+        </w:numPr>
+        <w:jc w:val="both"/>
+        <w:rPr>
+          <w:rFonts w:hint="default" w:ascii="Consolas" w:hAnsi="Consolas" w:eastAsia="Consolas"/>
+          <w:color w:val="008000"/>
+          <w:sz w:val="19"/>
+          <w:szCs w:val="24"/>
+        </w:rPr>
+      </w:pPr>
+      <w:r>
+        <w:rPr>
+          <w:rFonts w:hint="default" w:ascii="Consolas" w:hAnsi="Consolas" w:eastAsia="Consolas"/>
+          <w:color w:val="008000"/>
+          <w:sz w:val="19"/>
+          <w:szCs w:val="24"/>
+        </w:rPr>
+        <w:t>-- Made a CASE WHEN expression so it can be used in the order by clause. The reason for this use is because the output of DATENAME is a weekday name and using order by will Order alphabetically</w:t>
+      </w:r>
+    </w:p>
+    <w:p>
+      <w:pPr>
+        <w:numPr>
+          <w:numId w:val="0"/>
+        </w:numPr>
+        <w:jc w:val="both"/>
+        <w:rPr>
+          <w:rFonts w:hint="default" w:ascii="Consolas" w:hAnsi="Consolas" w:eastAsia="Consolas"/>
+          <w:color w:val="008000"/>
+          <w:sz w:val="19"/>
+          <w:szCs w:val="24"/>
+          <w:lang w:val="en-US"/>
+        </w:rPr>
+      </w:pPr>
+    </w:p>
+    <w:p>
+      <w:pPr>
+        <w:numPr>
+          <w:ilvl w:val="0"/>
+          <w:numId w:val="4"/>
+        </w:numPr>
+        <w:jc w:val="both"/>
+        <w:rPr>
+          <w:rFonts w:hint="default"/>
+          <w:b/>
+          <w:bCs/>
+          <w:lang w:val="en-US"/>
+        </w:rPr>
+      </w:pPr>
+      <w:r>
+        <w:rPr>
+          <w:rFonts w:hint="default"/>
+          <w:b/>
+          <w:bCs/>
+          <w:lang w:val="en-US"/>
+        </w:rPr>
+        <w:t>HOURLY TREND</w:t>
+      </w:r>
+    </w:p>
+    <w:p>
+      <w:pPr>
+        <w:spacing w:beforeLines="0" w:afterLines="0"/>
+        <w:jc w:val="left"/>
+        <w:rPr>
+          <w:rFonts w:hint="default" w:ascii="Consolas" w:hAnsi="Consolas" w:eastAsia="Consolas"/>
+          <w:color w:val="000000"/>
+          <w:sz w:val="19"/>
+          <w:szCs w:val="24"/>
+        </w:rPr>
+      </w:pPr>
+      <w:r>
+        <w:rPr>
+          <w:rFonts w:hint="default" w:ascii="Consolas" w:hAnsi="Consolas" w:eastAsia="Consolas"/>
+          <w:color w:val="0000FF"/>
+          <w:sz w:val="19"/>
+          <w:szCs w:val="24"/>
+        </w:rPr>
+        <w:t>WITH</w:t>
+      </w:r>
+      <w:r>
+        <w:rPr>
+          <w:rFonts w:hint="default" w:ascii="Consolas" w:hAnsi="Consolas" w:eastAsia="Consolas"/>
+          <w:color w:val="000000"/>
+          <w:sz w:val="19"/>
+          <w:szCs w:val="24"/>
+        </w:rPr>
+        <w:t xml:space="preserve"> HourDay </w:t>
+      </w:r>
+      <w:r>
+        <w:rPr>
+          <w:rFonts w:hint="default" w:ascii="Consolas" w:hAnsi="Consolas" w:eastAsia="Consolas"/>
+          <w:color w:val="0000FF"/>
+          <w:sz w:val="19"/>
+          <w:szCs w:val="24"/>
+        </w:rPr>
+        <w:t xml:space="preserve">AS </w:t>
+      </w:r>
+      <w:r>
+        <w:rPr>
+          <w:rFonts w:hint="default" w:ascii="Consolas" w:hAnsi="Consolas" w:eastAsia="Consolas"/>
+          <w:color w:val="808080"/>
+          <w:sz w:val="19"/>
+          <w:szCs w:val="24"/>
+        </w:rPr>
+        <w:t>(</w:t>
+      </w:r>
+    </w:p>
+    <w:p>
+      <w:pPr>
+        <w:spacing w:beforeLines="0" w:afterLines="0"/>
+        <w:jc w:val="left"/>
+        <w:rPr>
+          <w:rFonts w:hint="default" w:ascii="Consolas" w:hAnsi="Consolas" w:eastAsia="Consolas"/>
+          <w:color w:val="000000"/>
+          <w:sz w:val="19"/>
+          <w:szCs w:val="24"/>
+        </w:rPr>
+      </w:pPr>
+      <w:r>
+        <w:rPr>
+          <w:rFonts w:hint="default" w:ascii="Consolas" w:hAnsi="Consolas" w:eastAsia="Consolas"/>
+          <w:color w:val="000000"/>
+          <w:sz w:val="19"/>
+          <w:szCs w:val="24"/>
+        </w:rPr>
+        <w:tab/>
+      </w:r>
+      <w:r>
+        <w:rPr>
+          <w:rFonts w:hint="default" w:ascii="Consolas" w:hAnsi="Consolas" w:eastAsia="Consolas"/>
+          <w:color w:val="0000FF"/>
+          <w:sz w:val="19"/>
+          <w:szCs w:val="24"/>
+        </w:rPr>
+        <w:t>SELECT</w:t>
+      </w:r>
+      <w:r>
+        <w:rPr>
+          <w:rFonts w:hint="default" w:ascii="Consolas" w:hAnsi="Consolas" w:eastAsia="Consolas"/>
+          <w:color w:val="000000"/>
+          <w:sz w:val="19"/>
+          <w:szCs w:val="24"/>
+        </w:rPr>
+        <w:t xml:space="preserve"> </w:t>
+      </w:r>
+      <w:r>
+        <w:rPr>
+          <w:rFonts w:hint="default" w:ascii="Consolas" w:hAnsi="Consolas" w:eastAsia="Consolas"/>
+          <w:color w:val="FF00FF"/>
+          <w:sz w:val="19"/>
+          <w:szCs w:val="24"/>
+        </w:rPr>
+        <w:t>DATENAME</w:t>
+      </w:r>
+      <w:r>
+        <w:rPr>
+          <w:rFonts w:hint="default" w:ascii="Consolas" w:hAnsi="Consolas" w:eastAsia="Consolas"/>
+          <w:color w:val="808080"/>
+          <w:sz w:val="19"/>
+          <w:szCs w:val="24"/>
+        </w:rPr>
+        <w:t>(</w:t>
+      </w:r>
+      <w:r>
+        <w:rPr>
+          <w:rFonts w:hint="default" w:ascii="Consolas" w:hAnsi="Consolas" w:eastAsia="Consolas"/>
+          <w:color w:val="FF00FF"/>
+          <w:sz w:val="19"/>
+          <w:szCs w:val="24"/>
+        </w:rPr>
+        <w:t>HOUR</w:t>
+      </w:r>
+      <w:r>
+        <w:rPr>
+          <w:rFonts w:hint="default" w:ascii="Consolas" w:hAnsi="Consolas" w:eastAsia="Consolas"/>
+          <w:color w:val="808080"/>
+          <w:sz w:val="19"/>
+          <w:szCs w:val="24"/>
+        </w:rPr>
+        <w:t>,</w:t>
+      </w:r>
+      <w:r>
+        <w:rPr>
+          <w:rFonts w:hint="default" w:ascii="Consolas" w:hAnsi="Consolas" w:eastAsia="Consolas"/>
+          <w:color w:val="000000"/>
+          <w:sz w:val="19"/>
+          <w:szCs w:val="24"/>
+        </w:rPr>
+        <w:t xml:space="preserve"> order_time</w:t>
+      </w:r>
+      <w:r>
+        <w:rPr>
+          <w:rFonts w:hint="default" w:ascii="Consolas" w:hAnsi="Consolas" w:eastAsia="Consolas"/>
+          <w:color w:val="808080"/>
+          <w:sz w:val="19"/>
+          <w:szCs w:val="24"/>
+        </w:rPr>
+        <w:t>)</w:t>
+      </w:r>
+      <w:r>
+        <w:rPr>
+          <w:rFonts w:hint="default" w:ascii="Consolas" w:hAnsi="Consolas" w:eastAsia="Consolas"/>
+          <w:color w:val="000000"/>
+          <w:sz w:val="19"/>
+          <w:szCs w:val="24"/>
+        </w:rPr>
+        <w:t xml:space="preserve"> </w:t>
+      </w:r>
+      <w:r>
+        <w:rPr>
+          <w:rFonts w:hint="default" w:ascii="Consolas" w:hAnsi="Consolas" w:eastAsia="Consolas"/>
+          <w:color w:val="0000FF"/>
+          <w:sz w:val="19"/>
+          <w:szCs w:val="24"/>
+        </w:rPr>
+        <w:t>AS</w:t>
+      </w:r>
+      <w:r>
+        <w:rPr>
+          <w:rFonts w:hint="default" w:ascii="Consolas" w:hAnsi="Consolas" w:eastAsia="Consolas"/>
+          <w:color w:val="000000"/>
+          <w:sz w:val="19"/>
+          <w:szCs w:val="24"/>
+        </w:rPr>
+        <w:t xml:space="preserve"> time_of_hour</w:t>
+      </w:r>
+      <w:r>
+        <w:rPr>
+          <w:rFonts w:hint="default" w:ascii="Consolas" w:hAnsi="Consolas" w:eastAsia="Consolas"/>
+          <w:color w:val="808080"/>
+          <w:sz w:val="19"/>
+          <w:szCs w:val="24"/>
+        </w:rPr>
+        <w:t>,</w:t>
+      </w:r>
+      <w:r>
+        <w:rPr>
+          <w:rFonts w:hint="default" w:ascii="Consolas" w:hAnsi="Consolas" w:eastAsia="Consolas"/>
+          <w:color w:val="000000"/>
+          <w:sz w:val="19"/>
+          <w:szCs w:val="24"/>
+        </w:rPr>
+        <w:t xml:space="preserve"> order_id</w:t>
+      </w:r>
+    </w:p>
+    <w:p>
+      <w:pPr>
+        <w:spacing w:beforeLines="0" w:afterLines="0"/>
+        <w:jc w:val="left"/>
+        <w:rPr>
+          <w:rFonts w:hint="default" w:ascii="Consolas" w:hAnsi="Consolas" w:eastAsia="Consolas"/>
+          <w:color w:val="000000"/>
+          <w:sz w:val="19"/>
+          <w:szCs w:val="24"/>
+        </w:rPr>
+      </w:pPr>
+      <w:r>
+        <w:rPr>
+          <w:rFonts w:hint="default" w:ascii="Consolas" w:hAnsi="Consolas" w:eastAsia="Consolas"/>
+          <w:color w:val="000000"/>
+          <w:sz w:val="19"/>
+          <w:szCs w:val="24"/>
+        </w:rPr>
+        <w:tab/>
+      </w:r>
+      <w:r>
+        <w:rPr>
+          <w:rFonts w:hint="default" w:ascii="Consolas" w:hAnsi="Consolas" w:eastAsia="Consolas"/>
+          <w:color w:val="0000FF"/>
+          <w:sz w:val="19"/>
+          <w:szCs w:val="24"/>
+        </w:rPr>
+        <w:t>FROM</w:t>
+      </w:r>
+      <w:r>
+        <w:rPr>
+          <w:rFonts w:hint="default" w:ascii="Consolas" w:hAnsi="Consolas" w:eastAsia="Consolas"/>
+          <w:color w:val="000000"/>
+          <w:sz w:val="19"/>
+          <w:szCs w:val="24"/>
+        </w:rPr>
+        <w:t xml:space="preserve"> dbo</w:t>
+      </w:r>
+      <w:r>
+        <w:rPr>
+          <w:rFonts w:hint="default" w:ascii="Consolas" w:hAnsi="Consolas" w:eastAsia="Consolas"/>
+          <w:color w:val="808080"/>
+          <w:sz w:val="19"/>
+          <w:szCs w:val="24"/>
+        </w:rPr>
+        <w:t>.</w:t>
+      </w:r>
+      <w:r>
+        <w:rPr>
+          <w:rFonts w:hint="default" w:ascii="Consolas" w:hAnsi="Consolas" w:eastAsia="Consolas"/>
+          <w:color w:val="000000"/>
+          <w:sz w:val="19"/>
+          <w:szCs w:val="24"/>
+        </w:rPr>
+        <w:t>pizza_sales</w:t>
+      </w:r>
+    </w:p>
+    <w:p>
+      <w:pPr>
+        <w:spacing w:beforeLines="0" w:afterLines="0"/>
+        <w:jc w:val="left"/>
+        <w:rPr>
+          <w:rFonts w:hint="default" w:ascii="Consolas" w:hAnsi="Consolas" w:eastAsia="Consolas"/>
+          <w:color w:val="000000"/>
+          <w:sz w:val="19"/>
+          <w:szCs w:val="24"/>
+        </w:rPr>
+      </w:pPr>
+      <w:r>
+        <w:rPr>
+          <w:rFonts w:hint="default" w:ascii="Consolas" w:hAnsi="Consolas" w:eastAsia="Consolas"/>
+          <w:color w:val="808080"/>
+          <w:sz w:val="19"/>
+          <w:szCs w:val="24"/>
+        </w:rPr>
+        <w:t>)</w:t>
+      </w:r>
+    </w:p>
+    <w:p>
+      <w:pPr>
+        <w:spacing w:beforeLines="0" w:afterLines="0"/>
+        <w:jc w:val="left"/>
+        <w:rPr>
+          <w:rFonts w:hint="default" w:ascii="Consolas" w:hAnsi="Consolas" w:eastAsia="Consolas"/>
+          <w:color w:val="000000"/>
+          <w:sz w:val="19"/>
+          <w:szCs w:val="24"/>
+        </w:rPr>
+      </w:pPr>
+    </w:p>
+    <w:p>
+      <w:pPr>
+        <w:spacing w:beforeLines="0" w:afterLines="0"/>
+        <w:jc w:val="left"/>
+        <w:rPr>
+          <w:rFonts w:hint="default" w:ascii="Consolas" w:hAnsi="Consolas" w:eastAsia="Consolas"/>
+          <w:color w:val="000000"/>
+          <w:sz w:val="19"/>
+          <w:szCs w:val="24"/>
+        </w:rPr>
+      </w:pPr>
+      <w:r>
+        <w:rPr>
+          <w:rFonts w:hint="default" w:ascii="Consolas" w:hAnsi="Consolas" w:eastAsia="Consolas"/>
+          <w:color w:val="0000FF"/>
+          <w:sz w:val="19"/>
+          <w:szCs w:val="24"/>
+        </w:rPr>
+        <w:t>SELECT</w:t>
+      </w:r>
+      <w:r>
+        <w:rPr>
+          <w:rFonts w:hint="default" w:ascii="Consolas" w:hAnsi="Consolas" w:eastAsia="Consolas"/>
+          <w:color w:val="000000"/>
+          <w:sz w:val="19"/>
+          <w:szCs w:val="24"/>
+        </w:rPr>
+        <w:t xml:space="preserve"> time_of_hour</w:t>
+      </w:r>
+      <w:r>
+        <w:rPr>
+          <w:rFonts w:hint="default" w:ascii="Consolas" w:hAnsi="Consolas" w:eastAsia="Consolas"/>
+          <w:color w:val="808080"/>
+          <w:sz w:val="19"/>
+          <w:szCs w:val="24"/>
+        </w:rPr>
+        <w:t>,</w:t>
+      </w:r>
+      <w:r>
+        <w:rPr>
+          <w:rFonts w:hint="default" w:ascii="Consolas" w:hAnsi="Consolas" w:eastAsia="Consolas"/>
+          <w:color w:val="000000"/>
+          <w:sz w:val="19"/>
+          <w:szCs w:val="24"/>
+        </w:rPr>
+        <w:t xml:space="preserve"> </w:t>
+      </w:r>
+      <w:r>
+        <w:rPr>
+          <w:rFonts w:hint="default" w:ascii="Consolas" w:hAnsi="Consolas" w:eastAsia="Consolas"/>
+          <w:color w:val="FF00FF"/>
+          <w:sz w:val="19"/>
+          <w:szCs w:val="24"/>
+        </w:rPr>
+        <w:t>COUNT</w:t>
+      </w:r>
+      <w:r>
+        <w:rPr>
+          <w:rFonts w:hint="default" w:ascii="Consolas" w:hAnsi="Consolas" w:eastAsia="Consolas"/>
+          <w:color w:val="808080"/>
+          <w:sz w:val="19"/>
+          <w:szCs w:val="24"/>
+        </w:rPr>
+        <w:t>(</w:t>
+      </w:r>
+      <w:r>
+        <w:rPr>
+          <w:rFonts w:hint="default" w:ascii="Consolas" w:hAnsi="Consolas" w:eastAsia="Consolas"/>
+          <w:color w:val="0000FF"/>
+          <w:sz w:val="19"/>
+          <w:szCs w:val="24"/>
+        </w:rPr>
+        <w:t>DISTINCT</w:t>
+      </w:r>
+      <w:r>
+        <w:rPr>
+          <w:rFonts w:hint="default" w:ascii="Consolas" w:hAnsi="Consolas" w:eastAsia="Consolas"/>
+          <w:color w:val="000000"/>
+          <w:sz w:val="19"/>
+          <w:szCs w:val="24"/>
+        </w:rPr>
+        <w:t xml:space="preserve"> order_id</w:t>
+      </w:r>
+      <w:r>
+        <w:rPr>
+          <w:rFonts w:hint="default" w:ascii="Consolas" w:hAnsi="Consolas" w:eastAsia="Consolas"/>
+          <w:color w:val="808080"/>
+          <w:sz w:val="19"/>
+          <w:szCs w:val="24"/>
+        </w:rPr>
+        <w:t>)</w:t>
+      </w:r>
+      <w:r>
+        <w:rPr>
+          <w:rFonts w:hint="default" w:ascii="Consolas" w:hAnsi="Consolas" w:eastAsia="Consolas"/>
+          <w:color w:val="000000"/>
+          <w:sz w:val="19"/>
+          <w:szCs w:val="24"/>
+        </w:rPr>
+        <w:t xml:space="preserve"> </w:t>
+      </w:r>
+      <w:r>
+        <w:rPr>
+          <w:rFonts w:hint="default" w:ascii="Consolas" w:hAnsi="Consolas" w:eastAsia="Consolas"/>
+          <w:color w:val="0000FF"/>
+          <w:sz w:val="19"/>
+          <w:szCs w:val="24"/>
+        </w:rPr>
+        <w:t>AS</w:t>
+      </w:r>
+      <w:r>
+        <w:rPr>
+          <w:rFonts w:hint="default" w:ascii="Consolas" w:hAnsi="Consolas" w:eastAsia="Consolas"/>
+          <w:color w:val="000000"/>
+          <w:sz w:val="19"/>
+          <w:szCs w:val="24"/>
+        </w:rPr>
+        <w:t xml:space="preserve"> total_orders_hourly</w:t>
+      </w:r>
+    </w:p>
+    <w:p>
+      <w:pPr>
+        <w:spacing w:beforeLines="0" w:afterLines="0"/>
+        <w:jc w:val="left"/>
+        <w:rPr>
+          <w:rFonts w:hint="default" w:ascii="Consolas" w:hAnsi="Consolas" w:eastAsia="Consolas"/>
+          <w:color w:val="000000"/>
+          <w:sz w:val="19"/>
+          <w:szCs w:val="24"/>
+        </w:rPr>
+      </w:pPr>
+      <w:r>
+        <w:rPr>
+          <w:rFonts w:hint="default" w:ascii="Consolas" w:hAnsi="Consolas" w:eastAsia="Consolas"/>
+          <w:color w:val="0000FF"/>
+          <w:sz w:val="19"/>
+          <w:szCs w:val="24"/>
+        </w:rPr>
+        <w:t>FROM</w:t>
+      </w:r>
+      <w:r>
+        <w:rPr>
+          <w:rFonts w:hint="default" w:ascii="Consolas" w:hAnsi="Consolas" w:eastAsia="Consolas"/>
+          <w:color w:val="000000"/>
+          <w:sz w:val="19"/>
+          <w:szCs w:val="24"/>
+        </w:rPr>
+        <w:t xml:space="preserve"> HourDay</w:t>
+      </w:r>
+    </w:p>
+    <w:p>
+      <w:pPr>
+        <w:spacing w:beforeLines="0" w:afterLines="0"/>
+        <w:jc w:val="left"/>
+        <w:rPr>
+          <w:rFonts w:hint="default" w:ascii="Consolas" w:hAnsi="Consolas" w:eastAsia="Consolas"/>
+          <w:color w:val="000000"/>
+          <w:sz w:val="19"/>
+          <w:szCs w:val="24"/>
+        </w:rPr>
+      </w:pPr>
+      <w:r>
+        <w:rPr>
+          <w:rFonts w:hint="default" w:ascii="Consolas" w:hAnsi="Consolas" w:eastAsia="Consolas"/>
+          <w:color w:val="0000FF"/>
+          <w:sz w:val="19"/>
+          <w:szCs w:val="24"/>
+        </w:rPr>
+        <w:t>GROUP</w:t>
+      </w:r>
+      <w:r>
+        <w:rPr>
+          <w:rFonts w:hint="default" w:ascii="Consolas" w:hAnsi="Consolas" w:eastAsia="Consolas"/>
+          <w:color w:val="000000"/>
+          <w:sz w:val="19"/>
+          <w:szCs w:val="24"/>
+        </w:rPr>
+        <w:t xml:space="preserve"> </w:t>
+      </w:r>
+      <w:r>
+        <w:rPr>
+          <w:rFonts w:hint="default" w:ascii="Consolas" w:hAnsi="Consolas" w:eastAsia="Consolas"/>
+          <w:color w:val="0000FF"/>
+          <w:sz w:val="19"/>
+          <w:szCs w:val="24"/>
+        </w:rPr>
+        <w:t>BY</w:t>
+      </w:r>
+      <w:r>
+        <w:rPr>
+          <w:rFonts w:hint="default" w:ascii="Consolas" w:hAnsi="Consolas" w:eastAsia="Consolas"/>
+          <w:color w:val="000000"/>
+          <w:sz w:val="19"/>
+          <w:szCs w:val="24"/>
+        </w:rPr>
+        <w:t xml:space="preserve"> time_of_hour</w:t>
+      </w:r>
+    </w:p>
+    <w:p>
+      <w:pPr>
+        <w:spacing w:beforeLines="0" w:afterLines="0"/>
+        <w:jc w:val="left"/>
+        <w:rPr>
+          <w:rFonts w:hint="default" w:ascii="Consolas" w:hAnsi="Consolas" w:eastAsia="Consolas"/>
+          <w:color w:val="000000"/>
+          <w:sz w:val="19"/>
+          <w:szCs w:val="24"/>
+        </w:rPr>
+      </w:pPr>
+      <w:r>
+        <w:rPr>
+          <w:rFonts w:hint="default" w:ascii="Consolas" w:hAnsi="Consolas" w:eastAsia="Consolas"/>
+          <w:color w:val="0000FF"/>
+          <w:sz w:val="19"/>
+          <w:szCs w:val="24"/>
+        </w:rPr>
+        <w:t>ORDER</w:t>
+      </w:r>
+      <w:r>
+        <w:rPr>
+          <w:rFonts w:hint="default" w:ascii="Consolas" w:hAnsi="Consolas" w:eastAsia="Consolas"/>
+          <w:color w:val="000000"/>
+          <w:sz w:val="19"/>
+          <w:szCs w:val="24"/>
+        </w:rPr>
+        <w:t xml:space="preserve"> </w:t>
+      </w:r>
+      <w:r>
+        <w:rPr>
+          <w:rFonts w:hint="default" w:ascii="Consolas" w:hAnsi="Consolas" w:eastAsia="Consolas"/>
+          <w:color w:val="0000FF"/>
+          <w:sz w:val="19"/>
+          <w:szCs w:val="24"/>
+        </w:rPr>
+        <w:t>BY</w:t>
+      </w:r>
+      <w:r>
+        <w:rPr>
+          <w:rFonts w:hint="default" w:ascii="Consolas" w:hAnsi="Consolas" w:eastAsia="Consolas"/>
+          <w:color w:val="000000"/>
+          <w:sz w:val="19"/>
+          <w:szCs w:val="24"/>
+        </w:rPr>
+        <w:t xml:space="preserve"> </w:t>
+      </w:r>
+      <w:r>
+        <w:rPr>
+          <w:rFonts w:hint="default" w:ascii="Consolas" w:hAnsi="Consolas" w:eastAsia="Consolas"/>
+          <w:color w:val="FF00FF"/>
+          <w:sz w:val="19"/>
+          <w:szCs w:val="24"/>
+        </w:rPr>
+        <w:t>CAST</w:t>
+      </w:r>
+      <w:r>
+        <w:rPr>
+          <w:rFonts w:hint="default" w:ascii="Consolas" w:hAnsi="Consolas" w:eastAsia="Consolas"/>
+          <w:color w:val="808080"/>
+          <w:sz w:val="19"/>
+          <w:szCs w:val="24"/>
+        </w:rPr>
+        <w:t>(</w:t>
+      </w:r>
+      <w:r>
+        <w:rPr>
+          <w:rFonts w:hint="default" w:ascii="Consolas" w:hAnsi="Consolas" w:eastAsia="Consolas"/>
+          <w:color w:val="000000"/>
+          <w:sz w:val="19"/>
+          <w:szCs w:val="24"/>
+        </w:rPr>
+        <w:t xml:space="preserve">time_of_hour </w:t>
+      </w:r>
+      <w:r>
+        <w:rPr>
+          <w:rFonts w:hint="default" w:ascii="Consolas" w:hAnsi="Consolas" w:eastAsia="Consolas"/>
+          <w:color w:val="0000FF"/>
+          <w:sz w:val="19"/>
+          <w:szCs w:val="24"/>
+        </w:rPr>
+        <w:t>AS</w:t>
+      </w:r>
+      <w:r>
+        <w:rPr>
+          <w:rFonts w:hint="default" w:ascii="Consolas" w:hAnsi="Consolas" w:eastAsia="Consolas"/>
+          <w:color w:val="000000"/>
+          <w:sz w:val="19"/>
+          <w:szCs w:val="24"/>
+        </w:rPr>
+        <w:t xml:space="preserve"> </w:t>
+      </w:r>
+      <w:r>
+        <w:rPr>
+          <w:rFonts w:hint="default" w:ascii="Consolas" w:hAnsi="Consolas" w:eastAsia="Consolas"/>
+          <w:color w:val="0000FF"/>
+          <w:sz w:val="19"/>
+          <w:szCs w:val="24"/>
+        </w:rPr>
+        <w:t>INT</w:t>
+      </w:r>
+      <w:r>
+        <w:rPr>
+          <w:rFonts w:hint="default" w:ascii="Consolas" w:hAnsi="Consolas" w:eastAsia="Consolas"/>
+          <w:color w:val="808080"/>
+          <w:sz w:val="19"/>
+          <w:szCs w:val="24"/>
+        </w:rPr>
+        <w:t>)</w:t>
+      </w:r>
+      <w:r>
+        <w:rPr>
+          <w:rFonts w:hint="default" w:ascii="Consolas" w:hAnsi="Consolas" w:eastAsia="Consolas"/>
+          <w:color w:val="000000"/>
+          <w:sz w:val="19"/>
+          <w:szCs w:val="24"/>
+        </w:rPr>
+        <w:t xml:space="preserve"> </w:t>
+      </w:r>
+      <w:r>
+        <w:rPr>
+          <w:rFonts w:hint="default" w:ascii="Consolas" w:hAnsi="Consolas" w:eastAsia="Consolas"/>
+          <w:color w:val="0000FF"/>
+          <w:sz w:val="19"/>
+          <w:szCs w:val="24"/>
+        </w:rPr>
+        <w:t>DESC</w:t>
+      </w:r>
+    </w:p>
+    <w:p>
+      <w:pPr>
+        <w:numPr>
+          <w:numId w:val="0"/>
+        </w:numPr>
+        <w:jc w:val="both"/>
+        <w:rPr>
+          <w:rFonts w:hint="default" w:ascii="Consolas" w:hAnsi="Consolas" w:eastAsia="Consolas"/>
+          <w:color w:val="008000"/>
+          <w:sz w:val="19"/>
+          <w:szCs w:val="24"/>
+        </w:rPr>
+      </w:pPr>
+      <w:r>
+        <w:rPr>
+          <w:rFonts w:hint="default" w:ascii="Consolas" w:hAnsi="Consolas" w:eastAsia="Consolas"/>
+          <w:color w:val="008000"/>
+          <w:sz w:val="19"/>
+          <w:szCs w:val="24"/>
+        </w:rPr>
+        <w:t>--casted as INT because there is a problem when DESC it stays at the top.</w:t>
+      </w:r>
+    </w:p>
+    <w:p>
+      <w:pPr>
+        <w:numPr>
+          <w:numId w:val="0"/>
+        </w:numPr>
+        <w:jc w:val="both"/>
+        <w:rPr>
+          <w:rFonts w:hint="default" w:ascii="Consolas" w:hAnsi="Consolas" w:eastAsia="Consolas"/>
+          <w:color w:val="008000"/>
+          <w:sz w:val="19"/>
+          <w:szCs w:val="24"/>
+          <w:lang w:val="en-US"/>
+        </w:rPr>
+      </w:pPr>
+      <w:r>
+        <w:drawing>
+          <wp:inline distT="0" distB="0" distL="114300" distR="114300">
+            <wp:extent cx="1541780" cy="2143760"/>
+            <wp:effectExtent l="0" t="0" r="7620" b="2540"/>
+            <wp:docPr id="11" name="Picture 5"/>
+            <wp:cNvGraphicFramePr>
+              <a:graphicFrameLocks xmlns:a="http://schemas.openxmlformats.org/drawingml/2006/main" noChangeAspect="1"/>
+            </wp:cNvGraphicFramePr>
+            <a:graphic xmlns:a="http://schemas.openxmlformats.org/drawingml/2006/main">
+              <a:graphicData uri="http://schemas.openxmlformats.org/drawingml/2006/picture">
+                <pic:pic xmlns:pic="http://schemas.openxmlformats.org/drawingml/2006/picture">
+                  <pic:nvPicPr>
+                    <pic:cNvPr id="11" name="Picture 5"/>
+                    <pic:cNvPicPr>
+                      <a:picLocks noChangeAspect="1"/>
+                    </pic:cNvPicPr>
+                  </pic:nvPicPr>
+                  <pic:blipFill>
+                    <a:blip r:embed="rId11"/>
+                    <a:stretch>
+                      <a:fillRect/>
+                    </a:stretch>
+                  </pic:blipFill>
+                  <pic:spPr>
+                    <a:xfrm>
+                      <a:off x="0" y="0"/>
+                      <a:ext cx="1541780" cy="2143760"/>
+                    </a:xfrm>
+                    <a:prstGeom prst="rect">
+                      <a:avLst/>
+                    </a:prstGeom>
+                    <a:noFill/>
+                    <a:ln>
+                      <a:noFill/>
+                    </a:ln>
+                  </pic:spPr>
+                </pic:pic>
+              </a:graphicData>
+            </a:graphic>
+          </wp:inline>
+        </w:drawing>
+      </w:r>
+    </w:p>
+    <w:p>
+      <w:pPr>
+        <w:numPr>
+          <w:ilvl w:val="0"/>
+          <w:numId w:val="4"/>
+        </w:numPr>
+        <w:jc w:val="both"/>
+        <w:rPr>
+          <w:rFonts w:hint="default"/>
+          <w:b/>
+          <w:bCs/>
+          <w:lang w:val="en-US"/>
+        </w:rPr>
+      </w:pPr>
+      <w:r>
+        <w:rPr>
+          <w:rFonts w:hint="default"/>
+          <w:b/>
+          <w:bCs/>
+          <w:lang w:val="en-US"/>
+        </w:rPr>
+        <w:t>.</w:t>
+      </w:r>
     </w:p>
     <w:sectPr>
       <w:pgSz w:w="11906" w:h="16838"/>
@@ -2651,11 +5079,41 @@
       <w:lvlJc w:val="left"/>
     </w:lvl>
   </w:abstractNum>
+  <w:abstractNum w:abstractNumId="2">
+    <w:nsid w:val="B6874E86"/>
+    <w:multiLevelType w:val="singleLevel"/>
+    <w:tmpl w:val="B6874E86"/>
+    <w:lvl w:ilvl="0" w:tentative="0">
+      <w:start w:val="1"/>
+      <w:numFmt w:val="decimal"/>
+      <w:suff w:val="space"/>
+      <w:lvlText w:val="%1."/>
+      <w:lvlJc w:val="left"/>
+    </w:lvl>
+  </w:abstractNum>
+  <w:abstractNum w:abstractNumId="3">
+    <w:nsid w:val="37205907"/>
+    <w:multiLevelType w:val="singleLevel"/>
+    <w:tmpl w:val="37205907"/>
+    <w:lvl w:ilvl="0" w:tentative="0">
+      <w:start w:val="2"/>
+      <w:numFmt w:val="decimal"/>
+      <w:suff w:val="space"/>
+      <w:lvlText w:val="%1."/>
+      <w:lvlJc w:val="left"/>
+    </w:lvl>
+  </w:abstractNum>
   <w:num w:numId="1">
     <w:abstractNumId w:val="1"/>
   </w:num>
   <w:num w:numId="2">
     <w:abstractNumId w:val="0"/>
+  </w:num>
+  <w:num w:numId="3">
+    <w:abstractNumId w:val="2"/>
+  </w:num>
+  <w:num w:numId="4">
+    <w:abstractNumId w:val="3"/>
   </w:num>
 </w:numbering>
 </file>

</xml_diff>

<commit_message>
add: Percentages of sales by Category and sizes
</commit_message>
<xml_diff>
--- a/queries/queryDocument.docx
+++ b/queries/queryDocument.docx
@@ -2678,6 +2678,7 @@
     <w:p>
       <w:pPr>
         <w:numPr>
+          <w:ilvl w:val="0"/>
           <w:numId w:val="0"/>
         </w:numPr>
         <w:jc w:val="both"/>
@@ -2690,6 +2691,7 @@
     <w:p>
       <w:pPr>
         <w:numPr>
+          <w:ilvl w:val="0"/>
           <w:numId w:val="0"/>
         </w:numPr>
         <w:jc w:val="center"/>
@@ -2713,6 +2715,7 @@
     <w:p>
       <w:pPr>
         <w:numPr>
+          <w:ilvl w:val="0"/>
           <w:numId w:val="0"/>
         </w:numPr>
         <w:jc w:val="center"/>
@@ -2745,18 +2748,7 @@
           <w:bCs/>
           <w:lang w:val="en-US"/>
         </w:rPr>
-        <w:t>Daily T</w:t>
-      </w:r>
-      <w:bookmarkStart w:id="0" w:name="_GoBack"/>
-      <w:bookmarkEnd w:id="0"/>
-      <w:r>
-        <w:rPr>
-          <w:rFonts w:hint="default"/>
-          <w:b/>
-          <w:bCs/>
-          <w:lang w:val="en-US"/>
-        </w:rPr>
-        <w:t xml:space="preserve">rend </w:t>
+        <w:t xml:space="preserve">Daily Trend </w:t>
       </w:r>
     </w:p>
     <w:p>
@@ -4145,6 +4137,7 @@
     <w:p>
       <w:pPr>
         <w:numPr>
+          <w:ilvl w:val="0"/>
           <w:numId w:val="0"/>
         </w:numPr>
         <w:jc w:val="both"/>
@@ -4204,6 +4197,7 @@
     <w:p>
       <w:pPr>
         <w:numPr>
+          <w:ilvl w:val="0"/>
           <w:numId w:val="0"/>
         </w:numPr>
         <w:jc w:val="both"/>
@@ -4276,6 +4270,7 @@
     <w:p>
       <w:pPr>
         <w:numPr>
+          <w:ilvl w:val="0"/>
           <w:numId w:val="0"/>
         </w:numPr>
         <w:jc w:val="both"/>
@@ -4299,6 +4294,7 @@
     <w:p>
       <w:pPr>
         <w:numPr>
+          <w:ilvl w:val="0"/>
           <w:numId w:val="0"/>
         </w:numPr>
         <w:jc w:val="both"/>
@@ -4941,6 +4937,7 @@
     <w:p>
       <w:pPr>
         <w:numPr>
+          <w:ilvl w:val="0"/>
           <w:numId w:val="0"/>
         </w:numPr>
         <w:jc w:val="both"/>
@@ -4964,6 +4961,7 @@
     <w:p>
       <w:pPr>
         <w:numPr>
+          <w:ilvl w:val="0"/>
           <w:numId w:val="0"/>
         </w:numPr>
         <w:jc w:val="both"/>
@@ -5040,7 +5038,4255 @@
           <w:bCs/>
           <w:lang w:val="en-US"/>
         </w:rPr>
+        <w:t>Percentage of sales By Pizza Category</w:t>
+      </w:r>
+    </w:p>
+    <w:p>
+      <w:pPr>
+        <w:spacing w:beforeLines="0" w:afterLines="0"/>
+        <w:jc w:val="left"/>
+        <w:rPr>
+          <w:rFonts w:hint="default" w:ascii="Consolas" w:hAnsi="Consolas" w:eastAsia="Consolas"/>
+          <w:color w:val="000000"/>
+          <w:sz w:val="19"/>
+          <w:szCs w:val="24"/>
+        </w:rPr>
+      </w:pPr>
+      <w:r>
+        <w:rPr>
+          <w:rFonts w:hint="default" w:ascii="Consolas" w:hAnsi="Consolas" w:eastAsia="Consolas"/>
+          <w:color w:val="0000FF"/>
+          <w:sz w:val="19"/>
+          <w:szCs w:val="24"/>
+        </w:rPr>
+        <w:t>SELECT</w:t>
+      </w:r>
+      <w:r>
+        <w:rPr>
+          <w:rFonts w:hint="default" w:ascii="Consolas" w:hAnsi="Consolas" w:eastAsia="Consolas"/>
+          <w:color w:val="000000"/>
+          <w:sz w:val="19"/>
+          <w:szCs w:val="24"/>
+        </w:rPr>
+        <w:t xml:space="preserve"> </w:t>
+      </w:r>
+      <w:r>
+        <w:rPr>
+          <w:rFonts w:hint="default" w:ascii="Consolas" w:hAnsi="Consolas" w:eastAsia="Consolas"/>
+          <w:color w:val="0000FF"/>
+          <w:sz w:val="19"/>
+          <w:szCs w:val="24"/>
+        </w:rPr>
+        <w:t>DISTINCT</w:t>
+      </w:r>
+      <w:r>
+        <w:rPr>
+          <w:rFonts w:hint="default" w:ascii="Consolas" w:hAnsi="Consolas" w:eastAsia="Consolas"/>
+          <w:color w:val="000000"/>
+          <w:sz w:val="19"/>
+          <w:szCs w:val="24"/>
+        </w:rPr>
+        <w:t xml:space="preserve"> pizza_category</w:t>
+      </w:r>
+    </w:p>
+    <w:p>
+      <w:pPr>
+        <w:spacing w:beforeLines="0" w:afterLines="0"/>
+        <w:jc w:val="left"/>
+        <w:rPr>
+          <w:rFonts w:hint="default" w:ascii="Consolas" w:hAnsi="Consolas" w:eastAsia="Consolas"/>
+          <w:color w:val="000000"/>
+          <w:sz w:val="19"/>
+          <w:szCs w:val="24"/>
+        </w:rPr>
+      </w:pPr>
+      <w:r>
+        <w:rPr>
+          <w:rFonts w:hint="default" w:ascii="Consolas" w:hAnsi="Consolas" w:eastAsia="Consolas"/>
+          <w:color w:val="0000FF"/>
+          <w:sz w:val="19"/>
+          <w:szCs w:val="24"/>
+        </w:rPr>
+        <w:t>from</w:t>
+      </w:r>
+      <w:r>
+        <w:rPr>
+          <w:rFonts w:hint="default" w:ascii="Consolas" w:hAnsi="Consolas" w:eastAsia="Consolas"/>
+          <w:color w:val="000000"/>
+          <w:sz w:val="19"/>
+          <w:szCs w:val="24"/>
+        </w:rPr>
+        <w:t xml:space="preserve"> dbo</w:t>
+      </w:r>
+      <w:r>
+        <w:rPr>
+          <w:rFonts w:hint="default" w:ascii="Consolas" w:hAnsi="Consolas" w:eastAsia="Consolas"/>
+          <w:color w:val="808080"/>
+          <w:sz w:val="19"/>
+          <w:szCs w:val="24"/>
+        </w:rPr>
         <w:t>.</w:t>
+      </w:r>
+      <w:r>
+        <w:rPr>
+          <w:rFonts w:hint="default" w:ascii="Consolas" w:hAnsi="Consolas" w:eastAsia="Consolas"/>
+          <w:color w:val="000000"/>
+          <w:sz w:val="19"/>
+          <w:szCs w:val="24"/>
+        </w:rPr>
+        <w:t>pizza_sales</w:t>
+      </w:r>
+    </w:p>
+    <w:p>
+      <w:pPr>
+        <w:spacing w:beforeLines="0" w:afterLines="0"/>
+        <w:jc w:val="left"/>
+        <w:rPr>
+          <w:rFonts w:hint="default" w:ascii="Consolas" w:hAnsi="Consolas" w:eastAsia="Consolas"/>
+          <w:color w:val="000000"/>
+          <w:sz w:val="19"/>
+          <w:szCs w:val="24"/>
+        </w:rPr>
+      </w:pPr>
+      <w:r>
+        <w:rPr>
+          <w:rFonts w:hint="default" w:ascii="Consolas" w:hAnsi="Consolas" w:eastAsia="Consolas"/>
+          <w:color w:val="008000"/>
+          <w:sz w:val="19"/>
+          <w:szCs w:val="24"/>
+        </w:rPr>
+        <w:t>-- Query to check all pizza categories</w:t>
+      </w:r>
+    </w:p>
+    <w:p>
+      <w:pPr>
+        <w:spacing w:beforeLines="0" w:afterLines="0"/>
+        <w:jc w:val="left"/>
+        <w:rPr>
+          <w:rFonts w:hint="default" w:ascii="Consolas" w:hAnsi="Consolas" w:eastAsia="Consolas"/>
+          <w:color w:val="000000"/>
+          <w:sz w:val="19"/>
+          <w:szCs w:val="24"/>
+        </w:rPr>
+      </w:pPr>
+    </w:p>
+    <w:p>
+      <w:pPr>
+        <w:spacing w:beforeLines="0" w:afterLines="0"/>
+        <w:jc w:val="left"/>
+        <w:rPr>
+          <w:rFonts w:hint="default" w:ascii="Consolas" w:hAnsi="Consolas" w:eastAsia="Consolas"/>
+          <w:color w:val="000000"/>
+          <w:sz w:val="19"/>
+          <w:szCs w:val="24"/>
+        </w:rPr>
+      </w:pPr>
+      <w:r>
+        <w:rPr>
+          <w:rFonts w:hint="default" w:ascii="Consolas" w:hAnsi="Consolas" w:eastAsia="Consolas"/>
+          <w:color w:val="0000FF"/>
+          <w:sz w:val="19"/>
+          <w:szCs w:val="24"/>
+        </w:rPr>
+        <w:t>SELECT</w:t>
+      </w:r>
+      <w:r>
+        <w:rPr>
+          <w:rFonts w:hint="default" w:ascii="Consolas" w:hAnsi="Consolas" w:eastAsia="Consolas"/>
+          <w:color w:val="000000"/>
+          <w:sz w:val="19"/>
+          <w:szCs w:val="24"/>
+        </w:rPr>
+        <w:t xml:space="preserve"> pizza_category</w:t>
+      </w:r>
+      <w:r>
+        <w:rPr>
+          <w:rFonts w:hint="default" w:ascii="Consolas" w:hAnsi="Consolas" w:eastAsia="Consolas"/>
+          <w:color w:val="808080"/>
+          <w:sz w:val="19"/>
+          <w:szCs w:val="24"/>
+        </w:rPr>
+        <w:t>,</w:t>
+      </w:r>
+      <w:r>
+        <w:rPr>
+          <w:rFonts w:hint="default" w:ascii="Consolas" w:hAnsi="Consolas" w:eastAsia="Consolas"/>
+          <w:color w:val="000000"/>
+          <w:sz w:val="19"/>
+          <w:szCs w:val="24"/>
+        </w:rPr>
+        <w:t xml:space="preserve"> </w:t>
+      </w:r>
+      <w:r>
+        <w:rPr>
+          <w:rFonts w:hint="default" w:ascii="Consolas" w:hAnsi="Consolas" w:eastAsia="Consolas"/>
+          <w:color w:val="FF00FF"/>
+          <w:sz w:val="19"/>
+          <w:szCs w:val="24"/>
+        </w:rPr>
+        <w:t>SUM</w:t>
+      </w:r>
+      <w:r>
+        <w:rPr>
+          <w:rFonts w:hint="default" w:ascii="Consolas" w:hAnsi="Consolas" w:eastAsia="Consolas"/>
+          <w:color w:val="808080"/>
+          <w:sz w:val="19"/>
+          <w:szCs w:val="24"/>
+        </w:rPr>
+        <w:t>(</w:t>
+      </w:r>
+      <w:r>
+        <w:rPr>
+          <w:rFonts w:hint="default" w:ascii="Consolas" w:hAnsi="Consolas" w:eastAsia="Consolas"/>
+          <w:color w:val="000000"/>
+          <w:sz w:val="19"/>
+          <w:szCs w:val="24"/>
+        </w:rPr>
+        <w:t>total_price</w:t>
+      </w:r>
+      <w:r>
+        <w:rPr>
+          <w:rFonts w:hint="default" w:ascii="Consolas" w:hAnsi="Consolas" w:eastAsia="Consolas"/>
+          <w:color w:val="808080"/>
+          <w:sz w:val="19"/>
+          <w:szCs w:val="24"/>
+        </w:rPr>
+        <w:t>)</w:t>
+      </w:r>
+      <w:r>
+        <w:rPr>
+          <w:rFonts w:hint="default" w:ascii="Consolas" w:hAnsi="Consolas" w:eastAsia="Consolas"/>
+          <w:color w:val="000000"/>
+          <w:sz w:val="19"/>
+          <w:szCs w:val="24"/>
+        </w:rPr>
+        <w:t xml:space="preserve"> </w:t>
+      </w:r>
+      <w:r>
+        <w:rPr>
+          <w:rFonts w:hint="default" w:ascii="Consolas" w:hAnsi="Consolas" w:eastAsia="Consolas"/>
+          <w:color w:val="808080"/>
+          <w:sz w:val="19"/>
+          <w:szCs w:val="24"/>
+        </w:rPr>
+        <w:t>*</w:t>
+      </w:r>
+      <w:r>
+        <w:rPr>
+          <w:rFonts w:hint="default" w:ascii="Consolas" w:hAnsi="Consolas" w:eastAsia="Consolas"/>
+          <w:color w:val="000000"/>
+          <w:sz w:val="19"/>
+          <w:szCs w:val="24"/>
+        </w:rPr>
+        <w:t xml:space="preserve"> 100 </w:t>
+      </w:r>
+      <w:r>
+        <w:rPr>
+          <w:rFonts w:hint="default" w:ascii="Consolas" w:hAnsi="Consolas" w:eastAsia="Consolas"/>
+          <w:color w:val="808080"/>
+          <w:sz w:val="19"/>
+          <w:szCs w:val="24"/>
+        </w:rPr>
+        <w:t>/</w:t>
+      </w:r>
+      <w:r>
+        <w:rPr>
+          <w:rFonts w:hint="default" w:ascii="Consolas" w:hAnsi="Consolas" w:eastAsia="Consolas"/>
+          <w:color w:val="0000FF"/>
+          <w:sz w:val="19"/>
+          <w:szCs w:val="24"/>
+        </w:rPr>
+        <w:t xml:space="preserve"> </w:t>
+      </w:r>
+      <w:r>
+        <w:rPr>
+          <w:rFonts w:hint="default" w:ascii="Consolas" w:hAnsi="Consolas" w:eastAsia="Consolas"/>
+          <w:color w:val="808080"/>
+          <w:sz w:val="19"/>
+          <w:szCs w:val="24"/>
+        </w:rPr>
+        <w:t>(</w:t>
+      </w:r>
+      <w:r>
+        <w:rPr>
+          <w:rFonts w:hint="default" w:ascii="Consolas" w:hAnsi="Consolas" w:eastAsia="Consolas"/>
+          <w:color w:val="0000FF"/>
+          <w:sz w:val="19"/>
+          <w:szCs w:val="24"/>
+        </w:rPr>
+        <w:t>SELECT</w:t>
+      </w:r>
+      <w:r>
+        <w:rPr>
+          <w:rFonts w:hint="default" w:ascii="Consolas" w:hAnsi="Consolas" w:eastAsia="Consolas"/>
+          <w:color w:val="000000"/>
+          <w:sz w:val="19"/>
+          <w:szCs w:val="24"/>
+        </w:rPr>
+        <w:t xml:space="preserve"> </w:t>
+      </w:r>
+      <w:r>
+        <w:rPr>
+          <w:rFonts w:hint="default" w:ascii="Consolas" w:hAnsi="Consolas" w:eastAsia="Consolas"/>
+          <w:color w:val="FF00FF"/>
+          <w:sz w:val="19"/>
+          <w:szCs w:val="24"/>
+        </w:rPr>
+        <w:t>SUM</w:t>
+      </w:r>
+      <w:r>
+        <w:rPr>
+          <w:rFonts w:hint="default" w:ascii="Consolas" w:hAnsi="Consolas" w:eastAsia="Consolas"/>
+          <w:color w:val="808080"/>
+          <w:sz w:val="19"/>
+          <w:szCs w:val="24"/>
+        </w:rPr>
+        <w:t>(</w:t>
+      </w:r>
+      <w:r>
+        <w:rPr>
+          <w:rFonts w:hint="default" w:ascii="Consolas" w:hAnsi="Consolas" w:eastAsia="Consolas"/>
+          <w:color w:val="000000"/>
+          <w:sz w:val="19"/>
+          <w:szCs w:val="24"/>
+        </w:rPr>
+        <w:t>total_price</w:t>
+      </w:r>
+      <w:r>
+        <w:rPr>
+          <w:rFonts w:hint="default" w:ascii="Consolas" w:hAnsi="Consolas" w:eastAsia="Consolas"/>
+          <w:color w:val="808080"/>
+          <w:sz w:val="19"/>
+          <w:szCs w:val="24"/>
+        </w:rPr>
+        <w:t>)</w:t>
+      </w:r>
+      <w:r>
+        <w:rPr>
+          <w:rFonts w:hint="default" w:ascii="Consolas" w:hAnsi="Consolas" w:eastAsia="Consolas"/>
+          <w:color w:val="000000"/>
+          <w:sz w:val="19"/>
+          <w:szCs w:val="24"/>
+        </w:rPr>
+        <w:t xml:space="preserve"> </w:t>
+      </w:r>
+      <w:r>
+        <w:rPr>
+          <w:rFonts w:hint="default" w:ascii="Consolas" w:hAnsi="Consolas" w:eastAsia="Consolas"/>
+          <w:color w:val="0000FF"/>
+          <w:sz w:val="19"/>
+          <w:szCs w:val="24"/>
+        </w:rPr>
+        <w:t>from</w:t>
+      </w:r>
+      <w:r>
+        <w:rPr>
+          <w:rFonts w:hint="default" w:ascii="Consolas" w:hAnsi="Consolas" w:eastAsia="Consolas"/>
+          <w:color w:val="000000"/>
+          <w:sz w:val="19"/>
+          <w:szCs w:val="24"/>
+        </w:rPr>
+        <w:t xml:space="preserve"> pizza_sales</w:t>
+      </w:r>
+      <w:r>
+        <w:rPr>
+          <w:rFonts w:hint="default" w:ascii="Consolas" w:hAnsi="Consolas" w:eastAsia="Consolas"/>
+          <w:color w:val="808080"/>
+          <w:sz w:val="19"/>
+          <w:szCs w:val="24"/>
+        </w:rPr>
+        <w:t>)</w:t>
+      </w:r>
+      <w:r>
+        <w:rPr>
+          <w:rFonts w:hint="default" w:ascii="Consolas" w:hAnsi="Consolas" w:eastAsia="Consolas"/>
+          <w:color w:val="000000"/>
+          <w:sz w:val="19"/>
+          <w:szCs w:val="24"/>
+        </w:rPr>
+        <w:t xml:space="preserve"> </w:t>
+      </w:r>
+      <w:r>
+        <w:rPr>
+          <w:rFonts w:hint="default" w:ascii="Consolas" w:hAnsi="Consolas" w:eastAsia="Consolas"/>
+          <w:color w:val="0000FF"/>
+          <w:sz w:val="19"/>
+          <w:szCs w:val="24"/>
+        </w:rPr>
+        <w:t>AS</w:t>
+      </w:r>
+      <w:r>
+        <w:rPr>
+          <w:rFonts w:hint="default" w:ascii="Consolas" w:hAnsi="Consolas" w:eastAsia="Consolas"/>
+          <w:color w:val="000000"/>
+          <w:sz w:val="19"/>
+          <w:szCs w:val="24"/>
+        </w:rPr>
+        <w:t xml:space="preserve"> total_contribution_percentage_wholeYear</w:t>
+      </w:r>
+    </w:p>
+    <w:p>
+      <w:pPr>
+        <w:spacing w:beforeLines="0" w:afterLines="0"/>
+        <w:jc w:val="left"/>
+        <w:rPr>
+          <w:rFonts w:hint="default" w:ascii="Consolas" w:hAnsi="Consolas" w:eastAsia="Consolas"/>
+          <w:color w:val="000000"/>
+          <w:sz w:val="19"/>
+          <w:szCs w:val="24"/>
+        </w:rPr>
+      </w:pPr>
+      <w:r>
+        <w:rPr>
+          <w:rFonts w:hint="default" w:ascii="Consolas" w:hAnsi="Consolas" w:eastAsia="Consolas"/>
+          <w:color w:val="0000FF"/>
+          <w:sz w:val="19"/>
+          <w:szCs w:val="24"/>
+        </w:rPr>
+        <w:t>FROM</w:t>
+      </w:r>
+      <w:r>
+        <w:rPr>
+          <w:rFonts w:hint="default" w:ascii="Consolas" w:hAnsi="Consolas" w:eastAsia="Consolas"/>
+          <w:color w:val="000000"/>
+          <w:sz w:val="19"/>
+          <w:szCs w:val="24"/>
+        </w:rPr>
+        <w:t xml:space="preserve"> dbo</w:t>
+      </w:r>
+      <w:r>
+        <w:rPr>
+          <w:rFonts w:hint="default" w:ascii="Consolas" w:hAnsi="Consolas" w:eastAsia="Consolas"/>
+          <w:color w:val="808080"/>
+          <w:sz w:val="19"/>
+          <w:szCs w:val="24"/>
+        </w:rPr>
+        <w:t>.</w:t>
+      </w:r>
+      <w:r>
+        <w:rPr>
+          <w:rFonts w:hint="default" w:ascii="Consolas" w:hAnsi="Consolas" w:eastAsia="Consolas"/>
+          <w:color w:val="000000"/>
+          <w:sz w:val="19"/>
+          <w:szCs w:val="24"/>
+        </w:rPr>
+        <w:t>pizza_sales</w:t>
+      </w:r>
+    </w:p>
+    <w:p>
+      <w:pPr>
+        <w:spacing w:beforeLines="0" w:afterLines="0"/>
+        <w:jc w:val="left"/>
+        <w:rPr>
+          <w:rFonts w:hint="default" w:ascii="Consolas" w:hAnsi="Consolas" w:eastAsia="Consolas"/>
+          <w:color w:val="000000"/>
+          <w:sz w:val="19"/>
+          <w:szCs w:val="24"/>
+        </w:rPr>
+      </w:pPr>
+      <w:r>
+        <w:rPr>
+          <w:rFonts w:hint="default" w:ascii="Consolas" w:hAnsi="Consolas" w:eastAsia="Consolas"/>
+          <w:color w:val="0000FF"/>
+          <w:sz w:val="19"/>
+          <w:szCs w:val="24"/>
+        </w:rPr>
+        <w:t>GROUP</w:t>
+      </w:r>
+      <w:r>
+        <w:rPr>
+          <w:rFonts w:hint="default" w:ascii="Consolas" w:hAnsi="Consolas" w:eastAsia="Consolas"/>
+          <w:color w:val="000000"/>
+          <w:sz w:val="19"/>
+          <w:szCs w:val="24"/>
+        </w:rPr>
+        <w:t xml:space="preserve"> </w:t>
+      </w:r>
+      <w:r>
+        <w:rPr>
+          <w:rFonts w:hint="default" w:ascii="Consolas" w:hAnsi="Consolas" w:eastAsia="Consolas"/>
+          <w:color w:val="0000FF"/>
+          <w:sz w:val="19"/>
+          <w:szCs w:val="24"/>
+        </w:rPr>
+        <w:t>BY</w:t>
+      </w:r>
+      <w:r>
+        <w:rPr>
+          <w:rFonts w:hint="default" w:ascii="Consolas" w:hAnsi="Consolas" w:eastAsia="Consolas"/>
+          <w:color w:val="000000"/>
+          <w:sz w:val="19"/>
+          <w:szCs w:val="24"/>
+        </w:rPr>
+        <w:t xml:space="preserve"> pizza_category</w:t>
+      </w:r>
+      <w:r>
+        <w:rPr>
+          <w:rFonts w:hint="default" w:ascii="Consolas" w:hAnsi="Consolas" w:eastAsia="Consolas"/>
+          <w:color w:val="808080"/>
+          <w:sz w:val="19"/>
+          <w:szCs w:val="24"/>
+        </w:rPr>
+        <w:t>;</w:t>
+      </w:r>
+    </w:p>
+    <w:p>
+      <w:pPr>
+        <w:spacing w:beforeLines="0" w:afterLines="0"/>
+        <w:jc w:val="left"/>
+        <w:rPr>
+          <w:rFonts w:hint="default" w:ascii="Consolas" w:hAnsi="Consolas" w:eastAsia="Consolas"/>
+          <w:color w:val="000000"/>
+          <w:sz w:val="19"/>
+          <w:szCs w:val="24"/>
+        </w:rPr>
+      </w:pPr>
+      <w:r>
+        <w:rPr>
+          <w:rFonts w:hint="default" w:ascii="Consolas" w:hAnsi="Consolas" w:eastAsia="Consolas"/>
+          <w:color w:val="008000"/>
+          <w:sz w:val="19"/>
+          <w:szCs w:val="24"/>
+        </w:rPr>
+        <w:t>-- Query to find percentage of total sales of which category / how much each category contributes to total revenue.</w:t>
+      </w:r>
+    </w:p>
+    <w:p>
+      <w:pPr>
+        <w:spacing w:beforeLines="0" w:afterLines="0"/>
+        <w:jc w:val="left"/>
+        <w:rPr>
+          <w:rFonts w:hint="default" w:ascii="Consolas" w:hAnsi="Consolas" w:eastAsia="Consolas"/>
+          <w:color w:val="000000"/>
+          <w:sz w:val="19"/>
+          <w:szCs w:val="24"/>
+        </w:rPr>
+      </w:pPr>
+    </w:p>
+    <w:p>
+      <w:pPr>
+        <w:spacing w:beforeLines="0" w:afterLines="0"/>
+        <w:jc w:val="left"/>
+        <w:rPr>
+          <w:rFonts w:hint="default" w:ascii="Consolas" w:hAnsi="Consolas" w:eastAsia="Consolas"/>
+          <w:color w:val="000000"/>
+          <w:sz w:val="19"/>
+          <w:szCs w:val="24"/>
+        </w:rPr>
+      </w:pPr>
+      <w:r>
+        <w:rPr>
+          <w:rFonts w:hint="default" w:ascii="Consolas" w:hAnsi="Consolas" w:eastAsia="Consolas"/>
+          <w:color w:val="0000FF"/>
+          <w:sz w:val="19"/>
+          <w:szCs w:val="24"/>
+        </w:rPr>
+        <w:t>WITH</w:t>
+      </w:r>
+      <w:r>
+        <w:rPr>
+          <w:rFonts w:hint="default" w:ascii="Consolas" w:hAnsi="Consolas" w:eastAsia="Consolas"/>
+          <w:color w:val="000000"/>
+          <w:sz w:val="19"/>
+          <w:szCs w:val="24"/>
+        </w:rPr>
+        <w:t xml:space="preserve"> total_sales </w:t>
+      </w:r>
+      <w:r>
+        <w:rPr>
+          <w:rFonts w:hint="default" w:ascii="Consolas" w:hAnsi="Consolas" w:eastAsia="Consolas"/>
+          <w:color w:val="0000FF"/>
+          <w:sz w:val="19"/>
+          <w:szCs w:val="24"/>
+        </w:rPr>
+        <w:t xml:space="preserve">AS </w:t>
+      </w:r>
+      <w:r>
+        <w:rPr>
+          <w:rFonts w:hint="default" w:ascii="Consolas" w:hAnsi="Consolas" w:eastAsia="Consolas"/>
+          <w:color w:val="808080"/>
+          <w:sz w:val="19"/>
+          <w:szCs w:val="24"/>
+        </w:rPr>
+        <w:t>(</w:t>
+      </w:r>
+    </w:p>
+    <w:p>
+      <w:pPr>
+        <w:spacing w:beforeLines="0" w:afterLines="0"/>
+        <w:jc w:val="left"/>
+        <w:rPr>
+          <w:rFonts w:hint="default" w:ascii="Consolas" w:hAnsi="Consolas" w:eastAsia="Consolas"/>
+          <w:color w:val="000000"/>
+          <w:sz w:val="19"/>
+          <w:szCs w:val="24"/>
+        </w:rPr>
+      </w:pPr>
+      <w:r>
+        <w:rPr>
+          <w:rFonts w:hint="default" w:ascii="Consolas" w:hAnsi="Consolas" w:eastAsia="Consolas"/>
+          <w:color w:val="000000"/>
+          <w:sz w:val="19"/>
+          <w:szCs w:val="24"/>
+        </w:rPr>
+        <w:tab/>
+      </w:r>
+      <w:r>
+        <w:rPr>
+          <w:rFonts w:hint="default" w:ascii="Consolas" w:hAnsi="Consolas" w:eastAsia="Consolas"/>
+          <w:color w:val="0000FF"/>
+          <w:sz w:val="19"/>
+          <w:szCs w:val="24"/>
+        </w:rPr>
+        <w:t>SELECT</w:t>
+      </w:r>
+      <w:r>
+        <w:rPr>
+          <w:rFonts w:hint="default" w:ascii="Consolas" w:hAnsi="Consolas" w:eastAsia="Consolas"/>
+          <w:color w:val="000000"/>
+          <w:sz w:val="19"/>
+          <w:szCs w:val="24"/>
+        </w:rPr>
+        <w:t xml:space="preserve"> pizza_category</w:t>
+      </w:r>
+      <w:r>
+        <w:rPr>
+          <w:rFonts w:hint="default" w:ascii="Consolas" w:hAnsi="Consolas" w:eastAsia="Consolas"/>
+          <w:color w:val="808080"/>
+          <w:sz w:val="19"/>
+          <w:szCs w:val="24"/>
+        </w:rPr>
+        <w:t>,</w:t>
+      </w:r>
+      <w:r>
+        <w:rPr>
+          <w:rFonts w:hint="default" w:ascii="Consolas" w:hAnsi="Consolas" w:eastAsia="Consolas"/>
+          <w:color w:val="000000"/>
+          <w:sz w:val="19"/>
+          <w:szCs w:val="24"/>
+        </w:rPr>
+        <w:t xml:space="preserve"> </w:t>
+      </w:r>
+      <w:r>
+        <w:rPr>
+          <w:rFonts w:hint="default" w:ascii="Consolas" w:hAnsi="Consolas" w:eastAsia="Consolas"/>
+          <w:color w:val="FF00FF"/>
+          <w:sz w:val="19"/>
+          <w:szCs w:val="24"/>
+        </w:rPr>
+        <w:t>SUM</w:t>
+      </w:r>
+      <w:r>
+        <w:rPr>
+          <w:rFonts w:hint="default" w:ascii="Consolas" w:hAnsi="Consolas" w:eastAsia="Consolas"/>
+          <w:color w:val="808080"/>
+          <w:sz w:val="19"/>
+          <w:szCs w:val="24"/>
+        </w:rPr>
+        <w:t>(</w:t>
+      </w:r>
+      <w:r>
+        <w:rPr>
+          <w:rFonts w:hint="default" w:ascii="Consolas" w:hAnsi="Consolas" w:eastAsia="Consolas"/>
+          <w:color w:val="000000"/>
+          <w:sz w:val="19"/>
+          <w:szCs w:val="24"/>
+        </w:rPr>
+        <w:t>total_price</w:t>
+      </w:r>
+      <w:r>
+        <w:rPr>
+          <w:rFonts w:hint="default" w:ascii="Consolas" w:hAnsi="Consolas" w:eastAsia="Consolas"/>
+          <w:color w:val="808080"/>
+          <w:sz w:val="19"/>
+          <w:szCs w:val="24"/>
+        </w:rPr>
+        <w:t>)</w:t>
+      </w:r>
+      <w:r>
+        <w:rPr>
+          <w:rFonts w:hint="default" w:ascii="Consolas" w:hAnsi="Consolas" w:eastAsia="Consolas"/>
+          <w:color w:val="000000"/>
+          <w:sz w:val="19"/>
+          <w:szCs w:val="24"/>
+        </w:rPr>
+        <w:t xml:space="preserve"> </w:t>
+      </w:r>
+      <w:r>
+        <w:rPr>
+          <w:rFonts w:hint="default" w:ascii="Consolas" w:hAnsi="Consolas" w:eastAsia="Consolas"/>
+          <w:color w:val="0000FF"/>
+          <w:sz w:val="19"/>
+          <w:szCs w:val="24"/>
+        </w:rPr>
+        <w:t>AS</w:t>
+      </w:r>
+      <w:r>
+        <w:rPr>
+          <w:rFonts w:hint="default" w:ascii="Consolas" w:hAnsi="Consolas" w:eastAsia="Consolas"/>
+          <w:color w:val="000000"/>
+          <w:sz w:val="19"/>
+          <w:szCs w:val="24"/>
+        </w:rPr>
+        <w:t xml:space="preserve"> category_total</w:t>
+      </w:r>
+    </w:p>
+    <w:p>
+      <w:pPr>
+        <w:spacing w:beforeLines="0" w:afterLines="0"/>
+        <w:jc w:val="left"/>
+        <w:rPr>
+          <w:rFonts w:hint="default" w:ascii="Consolas" w:hAnsi="Consolas" w:eastAsia="Consolas"/>
+          <w:color w:val="000000"/>
+          <w:sz w:val="19"/>
+          <w:szCs w:val="24"/>
+        </w:rPr>
+      </w:pPr>
+      <w:r>
+        <w:rPr>
+          <w:rFonts w:hint="default" w:ascii="Consolas" w:hAnsi="Consolas" w:eastAsia="Consolas"/>
+          <w:color w:val="000000"/>
+          <w:sz w:val="19"/>
+          <w:szCs w:val="24"/>
+        </w:rPr>
+        <w:tab/>
+      </w:r>
+      <w:r>
+        <w:rPr>
+          <w:rFonts w:hint="default" w:ascii="Consolas" w:hAnsi="Consolas" w:eastAsia="Consolas"/>
+          <w:color w:val="0000FF"/>
+          <w:sz w:val="19"/>
+          <w:szCs w:val="24"/>
+        </w:rPr>
+        <w:t>FROM</w:t>
+      </w:r>
+      <w:r>
+        <w:rPr>
+          <w:rFonts w:hint="default" w:ascii="Consolas" w:hAnsi="Consolas" w:eastAsia="Consolas"/>
+          <w:color w:val="000000"/>
+          <w:sz w:val="19"/>
+          <w:szCs w:val="24"/>
+        </w:rPr>
+        <w:t xml:space="preserve"> dbo</w:t>
+      </w:r>
+      <w:r>
+        <w:rPr>
+          <w:rFonts w:hint="default" w:ascii="Consolas" w:hAnsi="Consolas" w:eastAsia="Consolas"/>
+          <w:color w:val="808080"/>
+          <w:sz w:val="19"/>
+          <w:szCs w:val="24"/>
+        </w:rPr>
+        <w:t>.</w:t>
+      </w:r>
+      <w:r>
+        <w:rPr>
+          <w:rFonts w:hint="default" w:ascii="Consolas" w:hAnsi="Consolas" w:eastAsia="Consolas"/>
+          <w:color w:val="000000"/>
+          <w:sz w:val="19"/>
+          <w:szCs w:val="24"/>
+        </w:rPr>
+        <w:t>pizza_sales</w:t>
+      </w:r>
+    </w:p>
+    <w:p>
+      <w:pPr>
+        <w:spacing w:beforeLines="0" w:afterLines="0"/>
+        <w:jc w:val="left"/>
+        <w:rPr>
+          <w:rFonts w:hint="default" w:ascii="Consolas" w:hAnsi="Consolas" w:eastAsia="Consolas"/>
+          <w:color w:val="000000"/>
+          <w:sz w:val="19"/>
+          <w:szCs w:val="24"/>
+        </w:rPr>
+      </w:pPr>
+      <w:r>
+        <w:rPr>
+          <w:rFonts w:hint="default" w:ascii="Consolas" w:hAnsi="Consolas" w:eastAsia="Consolas"/>
+          <w:color w:val="000000"/>
+          <w:sz w:val="19"/>
+          <w:szCs w:val="24"/>
+        </w:rPr>
+        <w:tab/>
+      </w:r>
+      <w:r>
+        <w:rPr>
+          <w:rFonts w:hint="default" w:ascii="Consolas" w:hAnsi="Consolas" w:eastAsia="Consolas"/>
+          <w:color w:val="0000FF"/>
+          <w:sz w:val="19"/>
+          <w:szCs w:val="24"/>
+        </w:rPr>
+        <w:t>WHERE</w:t>
+      </w:r>
+      <w:r>
+        <w:rPr>
+          <w:rFonts w:hint="default" w:ascii="Consolas" w:hAnsi="Consolas" w:eastAsia="Consolas"/>
+          <w:color w:val="000000"/>
+          <w:sz w:val="19"/>
+          <w:szCs w:val="24"/>
+        </w:rPr>
+        <w:t xml:space="preserve"> </w:t>
+      </w:r>
+      <w:r>
+        <w:rPr>
+          <w:rFonts w:hint="default" w:ascii="Consolas" w:hAnsi="Consolas" w:eastAsia="Consolas"/>
+          <w:color w:val="FF00FF"/>
+          <w:sz w:val="19"/>
+          <w:szCs w:val="24"/>
+        </w:rPr>
+        <w:t>MONTH</w:t>
+      </w:r>
+      <w:r>
+        <w:rPr>
+          <w:rFonts w:hint="default" w:ascii="Consolas" w:hAnsi="Consolas" w:eastAsia="Consolas"/>
+          <w:color w:val="808080"/>
+          <w:sz w:val="19"/>
+          <w:szCs w:val="24"/>
+        </w:rPr>
+        <w:t>(</w:t>
+      </w:r>
+      <w:r>
+        <w:rPr>
+          <w:rFonts w:hint="default" w:ascii="Consolas" w:hAnsi="Consolas" w:eastAsia="Consolas"/>
+          <w:color w:val="000000"/>
+          <w:sz w:val="19"/>
+          <w:szCs w:val="24"/>
+        </w:rPr>
+        <w:t>order_date</w:t>
+      </w:r>
+      <w:r>
+        <w:rPr>
+          <w:rFonts w:hint="default" w:ascii="Consolas" w:hAnsi="Consolas" w:eastAsia="Consolas"/>
+          <w:color w:val="808080"/>
+          <w:sz w:val="19"/>
+          <w:szCs w:val="24"/>
+        </w:rPr>
+        <w:t>)</w:t>
+      </w:r>
+      <w:r>
+        <w:rPr>
+          <w:rFonts w:hint="default" w:ascii="Consolas" w:hAnsi="Consolas" w:eastAsia="Consolas"/>
+          <w:color w:val="000000"/>
+          <w:sz w:val="19"/>
+          <w:szCs w:val="24"/>
+        </w:rPr>
+        <w:t xml:space="preserve"> </w:t>
+      </w:r>
+      <w:r>
+        <w:rPr>
+          <w:rFonts w:hint="default" w:ascii="Consolas" w:hAnsi="Consolas" w:eastAsia="Consolas"/>
+          <w:color w:val="808080"/>
+          <w:sz w:val="19"/>
+          <w:szCs w:val="24"/>
+        </w:rPr>
+        <w:t>=</w:t>
+      </w:r>
+      <w:r>
+        <w:rPr>
+          <w:rFonts w:hint="default" w:ascii="Consolas" w:hAnsi="Consolas" w:eastAsia="Consolas"/>
+          <w:color w:val="000000"/>
+          <w:sz w:val="19"/>
+          <w:szCs w:val="24"/>
+        </w:rPr>
+        <w:t xml:space="preserve"> 2</w:t>
+      </w:r>
+    </w:p>
+    <w:p>
+      <w:pPr>
+        <w:spacing w:beforeLines="0" w:afterLines="0"/>
+        <w:jc w:val="left"/>
+        <w:rPr>
+          <w:rFonts w:hint="default" w:ascii="Consolas" w:hAnsi="Consolas" w:eastAsia="Consolas"/>
+          <w:color w:val="000000"/>
+          <w:sz w:val="19"/>
+          <w:szCs w:val="24"/>
+        </w:rPr>
+      </w:pPr>
+      <w:r>
+        <w:rPr>
+          <w:rFonts w:hint="default" w:ascii="Consolas" w:hAnsi="Consolas" w:eastAsia="Consolas"/>
+          <w:color w:val="000000"/>
+          <w:sz w:val="19"/>
+          <w:szCs w:val="24"/>
+        </w:rPr>
+        <w:tab/>
+      </w:r>
+      <w:r>
+        <w:rPr>
+          <w:rFonts w:hint="default" w:ascii="Consolas" w:hAnsi="Consolas" w:eastAsia="Consolas"/>
+          <w:color w:val="0000FF"/>
+          <w:sz w:val="19"/>
+          <w:szCs w:val="24"/>
+        </w:rPr>
+        <w:t>GROUP</w:t>
+      </w:r>
+      <w:r>
+        <w:rPr>
+          <w:rFonts w:hint="default" w:ascii="Consolas" w:hAnsi="Consolas" w:eastAsia="Consolas"/>
+          <w:color w:val="000000"/>
+          <w:sz w:val="19"/>
+          <w:szCs w:val="24"/>
+        </w:rPr>
+        <w:t xml:space="preserve"> </w:t>
+      </w:r>
+      <w:r>
+        <w:rPr>
+          <w:rFonts w:hint="default" w:ascii="Consolas" w:hAnsi="Consolas" w:eastAsia="Consolas"/>
+          <w:color w:val="0000FF"/>
+          <w:sz w:val="19"/>
+          <w:szCs w:val="24"/>
+        </w:rPr>
+        <w:t>BY</w:t>
+      </w:r>
+      <w:r>
+        <w:rPr>
+          <w:rFonts w:hint="default" w:ascii="Consolas" w:hAnsi="Consolas" w:eastAsia="Consolas"/>
+          <w:color w:val="000000"/>
+          <w:sz w:val="19"/>
+          <w:szCs w:val="24"/>
+        </w:rPr>
+        <w:t xml:space="preserve"> pizza_category</w:t>
+      </w:r>
+    </w:p>
+    <w:p>
+      <w:pPr>
+        <w:spacing w:beforeLines="0" w:afterLines="0"/>
+        <w:jc w:val="left"/>
+        <w:rPr>
+          <w:rFonts w:hint="default" w:ascii="Consolas" w:hAnsi="Consolas" w:eastAsia="Consolas"/>
+          <w:color w:val="000000"/>
+          <w:sz w:val="19"/>
+          <w:szCs w:val="24"/>
+        </w:rPr>
+      </w:pPr>
+      <w:r>
+        <w:rPr>
+          <w:rFonts w:hint="default" w:ascii="Consolas" w:hAnsi="Consolas" w:eastAsia="Consolas"/>
+          <w:color w:val="808080"/>
+          <w:sz w:val="19"/>
+          <w:szCs w:val="24"/>
+        </w:rPr>
+        <w:t>),</w:t>
+      </w:r>
+    </w:p>
+    <w:p>
+      <w:pPr>
+        <w:spacing w:beforeLines="0" w:afterLines="0"/>
+        <w:jc w:val="left"/>
+        <w:rPr>
+          <w:rFonts w:hint="default" w:ascii="Consolas" w:hAnsi="Consolas" w:eastAsia="Consolas"/>
+          <w:color w:val="000000"/>
+          <w:sz w:val="19"/>
+          <w:szCs w:val="24"/>
+        </w:rPr>
+      </w:pPr>
+      <w:r>
+        <w:rPr>
+          <w:rFonts w:hint="default" w:ascii="Consolas" w:hAnsi="Consolas" w:eastAsia="Consolas"/>
+          <w:color w:val="000000"/>
+          <w:sz w:val="19"/>
+          <w:szCs w:val="24"/>
+        </w:rPr>
+        <w:t xml:space="preserve">overall_total_sales </w:t>
+      </w:r>
+      <w:r>
+        <w:rPr>
+          <w:rFonts w:hint="default" w:ascii="Consolas" w:hAnsi="Consolas" w:eastAsia="Consolas"/>
+          <w:color w:val="0000FF"/>
+          <w:sz w:val="19"/>
+          <w:szCs w:val="24"/>
+        </w:rPr>
+        <w:t xml:space="preserve">AS </w:t>
+      </w:r>
+      <w:r>
+        <w:rPr>
+          <w:rFonts w:hint="default" w:ascii="Consolas" w:hAnsi="Consolas" w:eastAsia="Consolas"/>
+          <w:color w:val="808080"/>
+          <w:sz w:val="19"/>
+          <w:szCs w:val="24"/>
+        </w:rPr>
+        <w:t>(</w:t>
+      </w:r>
+    </w:p>
+    <w:p>
+      <w:pPr>
+        <w:spacing w:beforeLines="0" w:afterLines="0"/>
+        <w:jc w:val="left"/>
+        <w:rPr>
+          <w:rFonts w:hint="default" w:ascii="Consolas" w:hAnsi="Consolas" w:eastAsia="Consolas"/>
+          <w:color w:val="000000"/>
+          <w:sz w:val="19"/>
+          <w:szCs w:val="24"/>
+        </w:rPr>
+      </w:pPr>
+      <w:r>
+        <w:rPr>
+          <w:rFonts w:hint="default" w:ascii="Consolas" w:hAnsi="Consolas" w:eastAsia="Consolas"/>
+          <w:color w:val="000000"/>
+          <w:sz w:val="19"/>
+          <w:szCs w:val="24"/>
+        </w:rPr>
+        <w:tab/>
+      </w:r>
+      <w:r>
+        <w:rPr>
+          <w:rFonts w:hint="default" w:ascii="Consolas" w:hAnsi="Consolas" w:eastAsia="Consolas"/>
+          <w:color w:val="0000FF"/>
+          <w:sz w:val="19"/>
+          <w:szCs w:val="24"/>
+        </w:rPr>
+        <w:t>SELECT</w:t>
+      </w:r>
+      <w:r>
+        <w:rPr>
+          <w:rFonts w:hint="default" w:ascii="Consolas" w:hAnsi="Consolas" w:eastAsia="Consolas"/>
+          <w:color w:val="000000"/>
+          <w:sz w:val="19"/>
+          <w:szCs w:val="24"/>
+        </w:rPr>
+        <w:t xml:space="preserve"> </w:t>
+      </w:r>
+      <w:r>
+        <w:rPr>
+          <w:rFonts w:hint="default" w:ascii="Consolas" w:hAnsi="Consolas" w:eastAsia="Consolas"/>
+          <w:color w:val="FF00FF"/>
+          <w:sz w:val="19"/>
+          <w:szCs w:val="24"/>
+        </w:rPr>
+        <w:t>SUM</w:t>
+      </w:r>
+      <w:r>
+        <w:rPr>
+          <w:rFonts w:hint="default" w:ascii="Consolas" w:hAnsi="Consolas" w:eastAsia="Consolas"/>
+          <w:color w:val="808080"/>
+          <w:sz w:val="19"/>
+          <w:szCs w:val="24"/>
+        </w:rPr>
+        <w:t>(</w:t>
+      </w:r>
+      <w:r>
+        <w:rPr>
+          <w:rFonts w:hint="default" w:ascii="Consolas" w:hAnsi="Consolas" w:eastAsia="Consolas"/>
+          <w:color w:val="000000"/>
+          <w:sz w:val="19"/>
+          <w:szCs w:val="24"/>
+        </w:rPr>
+        <w:t>total_price</w:t>
+      </w:r>
+      <w:r>
+        <w:rPr>
+          <w:rFonts w:hint="default" w:ascii="Consolas" w:hAnsi="Consolas" w:eastAsia="Consolas"/>
+          <w:color w:val="808080"/>
+          <w:sz w:val="19"/>
+          <w:szCs w:val="24"/>
+        </w:rPr>
+        <w:t>)</w:t>
+      </w:r>
+      <w:r>
+        <w:rPr>
+          <w:rFonts w:hint="default" w:ascii="Consolas" w:hAnsi="Consolas" w:eastAsia="Consolas"/>
+          <w:color w:val="000000"/>
+          <w:sz w:val="19"/>
+          <w:szCs w:val="24"/>
+        </w:rPr>
+        <w:t xml:space="preserve"> </w:t>
+      </w:r>
+      <w:r>
+        <w:rPr>
+          <w:rFonts w:hint="default" w:ascii="Consolas" w:hAnsi="Consolas" w:eastAsia="Consolas"/>
+          <w:color w:val="0000FF"/>
+          <w:sz w:val="19"/>
+          <w:szCs w:val="24"/>
+        </w:rPr>
+        <w:t>AS</w:t>
+      </w:r>
+      <w:r>
+        <w:rPr>
+          <w:rFonts w:hint="default" w:ascii="Consolas" w:hAnsi="Consolas" w:eastAsia="Consolas"/>
+          <w:color w:val="000000"/>
+          <w:sz w:val="19"/>
+          <w:szCs w:val="24"/>
+        </w:rPr>
+        <w:t xml:space="preserve"> overall</w:t>
+      </w:r>
+    </w:p>
+    <w:p>
+      <w:pPr>
+        <w:spacing w:beforeLines="0" w:afterLines="0"/>
+        <w:jc w:val="left"/>
+        <w:rPr>
+          <w:rFonts w:hint="default" w:ascii="Consolas" w:hAnsi="Consolas" w:eastAsia="Consolas"/>
+          <w:color w:val="000000"/>
+          <w:sz w:val="19"/>
+          <w:szCs w:val="24"/>
+        </w:rPr>
+      </w:pPr>
+      <w:r>
+        <w:rPr>
+          <w:rFonts w:hint="default" w:ascii="Consolas" w:hAnsi="Consolas" w:eastAsia="Consolas"/>
+          <w:color w:val="000000"/>
+          <w:sz w:val="19"/>
+          <w:szCs w:val="24"/>
+        </w:rPr>
+        <w:tab/>
+      </w:r>
+      <w:r>
+        <w:rPr>
+          <w:rFonts w:hint="default" w:ascii="Consolas" w:hAnsi="Consolas" w:eastAsia="Consolas"/>
+          <w:color w:val="0000FF"/>
+          <w:sz w:val="19"/>
+          <w:szCs w:val="24"/>
+        </w:rPr>
+        <w:t>FROM</w:t>
+      </w:r>
+      <w:r>
+        <w:rPr>
+          <w:rFonts w:hint="default" w:ascii="Consolas" w:hAnsi="Consolas" w:eastAsia="Consolas"/>
+          <w:color w:val="000000"/>
+          <w:sz w:val="19"/>
+          <w:szCs w:val="24"/>
+        </w:rPr>
+        <w:t xml:space="preserve"> dbo</w:t>
+      </w:r>
+      <w:r>
+        <w:rPr>
+          <w:rFonts w:hint="default" w:ascii="Consolas" w:hAnsi="Consolas" w:eastAsia="Consolas"/>
+          <w:color w:val="808080"/>
+          <w:sz w:val="19"/>
+          <w:szCs w:val="24"/>
+        </w:rPr>
+        <w:t>.</w:t>
+      </w:r>
+      <w:r>
+        <w:rPr>
+          <w:rFonts w:hint="default" w:ascii="Consolas" w:hAnsi="Consolas" w:eastAsia="Consolas"/>
+          <w:color w:val="000000"/>
+          <w:sz w:val="19"/>
+          <w:szCs w:val="24"/>
+        </w:rPr>
+        <w:t>pizza_sales</w:t>
+      </w:r>
+    </w:p>
+    <w:p>
+      <w:pPr>
+        <w:spacing w:beforeLines="0" w:afterLines="0"/>
+        <w:jc w:val="left"/>
+        <w:rPr>
+          <w:rFonts w:hint="default" w:ascii="Consolas" w:hAnsi="Consolas" w:eastAsia="Consolas"/>
+          <w:color w:val="000000"/>
+          <w:sz w:val="19"/>
+          <w:szCs w:val="24"/>
+        </w:rPr>
+      </w:pPr>
+      <w:r>
+        <w:rPr>
+          <w:rFonts w:hint="default" w:ascii="Consolas" w:hAnsi="Consolas" w:eastAsia="Consolas"/>
+          <w:color w:val="000000"/>
+          <w:sz w:val="19"/>
+          <w:szCs w:val="24"/>
+        </w:rPr>
+        <w:tab/>
+      </w:r>
+      <w:r>
+        <w:rPr>
+          <w:rFonts w:hint="default" w:ascii="Consolas" w:hAnsi="Consolas" w:eastAsia="Consolas"/>
+          <w:color w:val="0000FF"/>
+          <w:sz w:val="19"/>
+          <w:szCs w:val="24"/>
+        </w:rPr>
+        <w:t>WHERE</w:t>
+      </w:r>
+      <w:r>
+        <w:rPr>
+          <w:rFonts w:hint="default" w:ascii="Consolas" w:hAnsi="Consolas" w:eastAsia="Consolas"/>
+          <w:color w:val="000000"/>
+          <w:sz w:val="19"/>
+          <w:szCs w:val="24"/>
+        </w:rPr>
+        <w:t xml:space="preserve"> </w:t>
+      </w:r>
+      <w:r>
+        <w:rPr>
+          <w:rFonts w:hint="default" w:ascii="Consolas" w:hAnsi="Consolas" w:eastAsia="Consolas"/>
+          <w:color w:val="FF00FF"/>
+          <w:sz w:val="19"/>
+          <w:szCs w:val="24"/>
+        </w:rPr>
+        <w:t>MONTH</w:t>
+      </w:r>
+      <w:r>
+        <w:rPr>
+          <w:rFonts w:hint="default" w:ascii="Consolas" w:hAnsi="Consolas" w:eastAsia="Consolas"/>
+          <w:color w:val="808080"/>
+          <w:sz w:val="19"/>
+          <w:szCs w:val="24"/>
+        </w:rPr>
+        <w:t>(</w:t>
+      </w:r>
+      <w:r>
+        <w:rPr>
+          <w:rFonts w:hint="default" w:ascii="Consolas" w:hAnsi="Consolas" w:eastAsia="Consolas"/>
+          <w:color w:val="000000"/>
+          <w:sz w:val="19"/>
+          <w:szCs w:val="24"/>
+        </w:rPr>
+        <w:t>order_date</w:t>
+      </w:r>
+      <w:r>
+        <w:rPr>
+          <w:rFonts w:hint="default" w:ascii="Consolas" w:hAnsi="Consolas" w:eastAsia="Consolas"/>
+          <w:color w:val="808080"/>
+          <w:sz w:val="19"/>
+          <w:szCs w:val="24"/>
+        </w:rPr>
+        <w:t>)</w:t>
+      </w:r>
+      <w:r>
+        <w:rPr>
+          <w:rFonts w:hint="default" w:ascii="Consolas" w:hAnsi="Consolas" w:eastAsia="Consolas"/>
+          <w:color w:val="000000"/>
+          <w:sz w:val="19"/>
+          <w:szCs w:val="24"/>
+        </w:rPr>
+        <w:t xml:space="preserve"> </w:t>
+      </w:r>
+      <w:r>
+        <w:rPr>
+          <w:rFonts w:hint="default" w:ascii="Consolas" w:hAnsi="Consolas" w:eastAsia="Consolas"/>
+          <w:color w:val="808080"/>
+          <w:sz w:val="19"/>
+          <w:szCs w:val="24"/>
+        </w:rPr>
+        <w:t>=</w:t>
+      </w:r>
+      <w:r>
+        <w:rPr>
+          <w:rFonts w:hint="default" w:ascii="Consolas" w:hAnsi="Consolas" w:eastAsia="Consolas"/>
+          <w:color w:val="000000"/>
+          <w:sz w:val="19"/>
+          <w:szCs w:val="24"/>
+        </w:rPr>
+        <w:t xml:space="preserve"> 2</w:t>
+      </w:r>
+    </w:p>
+    <w:p>
+      <w:pPr>
+        <w:spacing w:beforeLines="0" w:afterLines="0"/>
+        <w:jc w:val="left"/>
+        <w:rPr>
+          <w:rFonts w:hint="default" w:ascii="Consolas" w:hAnsi="Consolas" w:eastAsia="Consolas"/>
+          <w:color w:val="000000"/>
+          <w:sz w:val="19"/>
+          <w:szCs w:val="24"/>
+        </w:rPr>
+      </w:pPr>
+      <w:r>
+        <w:rPr>
+          <w:rFonts w:hint="default" w:ascii="Consolas" w:hAnsi="Consolas" w:eastAsia="Consolas"/>
+          <w:color w:val="808080"/>
+          <w:sz w:val="19"/>
+          <w:szCs w:val="24"/>
+        </w:rPr>
+        <w:t>)</w:t>
+      </w:r>
+    </w:p>
+    <w:p>
+      <w:pPr>
+        <w:spacing w:beforeLines="0" w:afterLines="0"/>
+        <w:jc w:val="left"/>
+        <w:rPr>
+          <w:rFonts w:hint="default" w:ascii="Consolas" w:hAnsi="Consolas" w:eastAsia="Consolas"/>
+          <w:color w:val="000000"/>
+          <w:sz w:val="19"/>
+          <w:szCs w:val="24"/>
+        </w:rPr>
+      </w:pPr>
+    </w:p>
+    <w:p>
+      <w:pPr>
+        <w:spacing w:beforeLines="0" w:afterLines="0"/>
+        <w:jc w:val="left"/>
+        <w:rPr>
+          <w:rFonts w:hint="default" w:ascii="Consolas" w:hAnsi="Consolas" w:eastAsia="Consolas"/>
+          <w:color w:val="000000"/>
+          <w:sz w:val="19"/>
+          <w:szCs w:val="24"/>
+        </w:rPr>
+      </w:pPr>
+      <w:r>
+        <w:rPr>
+          <w:rFonts w:hint="default" w:ascii="Consolas" w:hAnsi="Consolas" w:eastAsia="Consolas"/>
+          <w:color w:val="0000FF"/>
+          <w:sz w:val="19"/>
+          <w:szCs w:val="24"/>
+        </w:rPr>
+        <w:t>SELECT</w:t>
+      </w:r>
+      <w:r>
+        <w:rPr>
+          <w:rFonts w:hint="default" w:ascii="Consolas" w:hAnsi="Consolas" w:eastAsia="Consolas"/>
+          <w:color w:val="000000"/>
+          <w:sz w:val="19"/>
+          <w:szCs w:val="24"/>
+        </w:rPr>
+        <w:t xml:space="preserve"> </w:t>
+      </w:r>
+      <w:r>
+        <w:rPr>
+          <w:rFonts w:hint="default" w:ascii="Consolas" w:hAnsi="Consolas" w:eastAsia="Consolas"/>
+          <w:color w:val="0000FF"/>
+          <w:sz w:val="19"/>
+          <w:szCs w:val="24"/>
+        </w:rPr>
+        <w:t>DISTINCT</w:t>
+      </w:r>
+      <w:r>
+        <w:rPr>
+          <w:rFonts w:hint="default" w:ascii="Consolas" w:hAnsi="Consolas" w:eastAsia="Consolas"/>
+          <w:color w:val="000000"/>
+          <w:sz w:val="19"/>
+          <w:szCs w:val="24"/>
+        </w:rPr>
+        <w:t xml:space="preserve"> ts</w:t>
+      </w:r>
+      <w:r>
+        <w:rPr>
+          <w:rFonts w:hint="default" w:ascii="Consolas" w:hAnsi="Consolas" w:eastAsia="Consolas"/>
+          <w:color w:val="808080"/>
+          <w:sz w:val="19"/>
+          <w:szCs w:val="24"/>
+        </w:rPr>
+        <w:t>.</w:t>
+      </w:r>
+      <w:r>
+        <w:rPr>
+          <w:rFonts w:hint="default" w:ascii="Consolas" w:hAnsi="Consolas" w:eastAsia="Consolas"/>
+          <w:color w:val="000000"/>
+          <w:sz w:val="19"/>
+          <w:szCs w:val="24"/>
+        </w:rPr>
+        <w:t>pizza_category</w:t>
+      </w:r>
+      <w:r>
+        <w:rPr>
+          <w:rFonts w:hint="default" w:ascii="Consolas" w:hAnsi="Consolas" w:eastAsia="Consolas"/>
+          <w:color w:val="808080"/>
+          <w:sz w:val="19"/>
+          <w:szCs w:val="24"/>
+        </w:rPr>
+        <w:t>,</w:t>
+      </w:r>
+      <w:r>
+        <w:rPr>
+          <w:rFonts w:hint="default" w:ascii="Consolas" w:hAnsi="Consolas" w:eastAsia="Consolas"/>
+          <w:color w:val="000000"/>
+          <w:sz w:val="19"/>
+          <w:szCs w:val="24"/>
+        </w:rPr>
+        <w:t xml:space="preserve"> ts</w:t>
+      </w:r>
+      <w:r>
+        <w:rPr>
+          <w:rFonts w:hint="default" w:ascii="Consolas" w:hAnsi="Consolas" w:eastAsia="Consolas"/>
+          <w:color w:val="808080"/>
+          <w:sz w:val="19"/>
+          <w:szCs w:val="24"/>
+        </w:rPr>
+        <w:t>.</w:t>
+      </w:r>
+      <w:r>
+        <w:rPr>
+          <w:rFonts w:hint="default" w:ascii="Consolas" w:hAnsi="Consolas" w:eastAsia="Consolas"/>
+          <w:color w:val="000000"/>
+          <w:sz w:val="19"/>
+          <w:szCs w:val="24"/>
+        </w:rPr>
+        <w:t>category_total</w:t>
+      </w:r>
+      <w:r>
+        <w:rPr>
+          <w:rFonts w:hint="default" w:ascii="Consolas" w:hAnsi="Consolas" w:eastAsia="Consolas"/>
+          <w:color w:val="808080"/>
+          <w:sz w:val="19"/>
+          <w:szCs w:val="24"/>
+        </w:rPr>
+        <w:t>,</w:t>
+      </w:r>
+    </w:p>
+    <w:p>
+      <w:pPr>
+        <w:spacing w:beforeLines="0" w:afterLines="0"/>
+        <w:jc w:val="left"/>
+        <w:rPr>
+          <w:rFonts w:hint="default" w:ascii="Consolas" w:hAnsi="Consolas" w:eastAsia="Consolas"/>
+          <w:color w:val="000000"/>
+          <w:sz w:val="19"/>
+          <w:szCs w:val="24"/>
+        </w:rPr>
+      </w:pPr>
+      <w:r>
+        <w:rPr>
+          <w:rFonts w:hint="default" w:ascii="Consolas" w:hAnsi="Consolas" w:eastAsia="Consolas"/>
+          <w:color w:val="000000"/>
+          <w:sz w:val="19"/>
+          <w:szCs w:val="24"/>
+        </w:rPr>
+        <w:tab/>
+      </w:r>
+      <w:r>
+        <w:rPr>
+          <w:rFonts w:hint="default" w:ascii="Consolas" w:hAnsi="Consolas" w:eastAsia="Consolas"/>
+          <w:color w:val="000000"/>
+          <w:sz w:val="19"/>
+          <w:szCs w:val="24"/>
+        </w:rPr>
+        <w:tab/>
+      </w:r>
+      <w:r>
+        <w:rPr>
+          <w:rFonts w:hint="default" w:ascii="Consolas" w:hAnsi="Consolas" w:eastAsia="Consolas"/>
+          <w:color w:val="000000"/>
+          <w:sz w:val="19"/>
+          <w:szCs w:val="24"/>
+        </w:rPr>
+        <w:t>ts</w:t>
+      </w:r>
+      <w:r>
+        <w:rPr>
+          <w:rFonts w:hint="default" w:ascii="Consolas" w:hAnsi="Consolas" w:eastAsia="Consolas"/>
+          <w:color w:val="808080"/>
+          <w:sz w:val="19"/>
+          <w:szCs w:val="24"/>
+        </w:rPr>
+        <w:t>.</w:t>
+      </w:r>
+      <w:r>
+        <w:rPr>
+          <w:rFonts w:hint="default" w:ascii="Consolas" w:hAnsi="Consolas" w:eastAsia="Consolas"/>
+          <w:color w:val="000000"/>
+          <w:sz w:val="19"/>
+          <w:szCs w:val="24"/>
+        </w:rPr>
+        <w:t xml:space="preserve">category_total </w:t>
+      </w:r>
+      <w:r>
+        <w:rPr>
+          <w:rFonts w:hint="default" w:ascii="Consolas" w:hAnsi="Consolas" w:eastAsia="Consolas"/>
+          <w:color w:val="808080"/>
+          <w:sz w:val="19"/>
+          <w:szCs w:val="24"/>
+        </w:rPr>
+        <w:t>*</w:t>
+      </w:r>
+      <w:r>
+        <w:rPr>
+          <w:rFonts w:hint="default" w:ascii="Consolas" w:hAnsi="Consolas" w:eastAsia="Consolas"/>
+          <w:color w:val="000000"/>
+          <w:sz w:val="19"/>
+          <w:szCs w:val="24"/>
+        </w:rPr>
+        <w:t xml:space="preserve"> 100 </w:t>
+      </w:r>
+      <w:r>
+        <w:rPr>
+          <w:rFonts w:hint="default" w:ascii="Consolas" w:hAnsi="Consolas" w:eastAsia="Consolas"/>
+          <w:color w:val="808080"/>
+          <w:sz w:val="19"/>
+          <w:szCs w:val="24"/>
+        </w:rPr>
+        <w:t>/</w:t>
+      </w:r>
+      <w:r>
+        <w:rPr>
+          <w:rFonts w:hint="default" w:ascii="Consolas" w:hAnsi="Consolas" w:eastAsia="Consolas"/>
+          <w:color w:val="000000"/>
+          <w:sz w:val="19"/>
+          <w:szCs w:val="24"/>
+        </w:rPr>
+        <w:t xml:space="preserve"> ots</w:t>
+      </w:r>
+      <w:r>
+        <w:rPr>
+          <w:rFonts w:hint="default" w:ascii="Consolas" w:hAnsi="Consolas" w:eastAsia="Consolas"/>
+          <w:color w:val="808080"/>
+          <w:sz w:val="19"/>
+          <w:szCs w:val="24"/>
+        </w:rPr>
+        <w:t>.</w:t>
+      </w:r>
+      <w:r>
+        <w:rPr>
+          <w:rFonts w:hint="default" w:ascii="Consolas" w:hAnsi="Consolas" w:eastAsia="Consolas"/>
+          <w:color w:val="000000"/>
+          <w:sz w:val="19"/>
+          <w:szCs w:val="24"/>
+        </w:rPr>
+        <w:t xml:space="preserve">overall </w:t>
+      </w:r>
+      <w:r>
+        <w:rPr>
+          <w:rFonts w:hint="default" w:ascii="Consolas" w:hAnsi="Consolas" w:eastAsia="Consolas"/>
+          <w:color w:val="0000FF"/>
+          <w:sz w:val="19"/>
+          <w:szCs w:val="24"/>
+        </w:rPr>
+        <w:t>AS</w:t>
+      </w:r>
+      <w:r>
+        <w:rPr>
+          <w:rFonts w:hint="default" w:ascii="Consolas" w:hAnsi="Consolas" w:eastAsia="Consolas"/>
+          <w:color w:val="000000"/>
+          <w:sz w:val="19"/>
+          <w:szCs w:val="24"/>
+        </w:rPr>
+        <w:t xml:space="preserve"> total_contribution_in_percentage</w:t>
+      </w:r>
+    </w:p>
+    <w:p>
+      <w:pPr>
+        <w:spacing w:beforeLines="0" w:afterLines="0"/>
+        <w:jc w:val="left"/>
+        <w:rPr>
+          <w:rFonts w:hint="default" w:ascii="Consolas" w:hAnsi="Consolas" w:eastAsia="Consolas"/>
+          <w:color w:val="000000"/>
+          <w:sz w:val="19"/>
+          <w:szCs w:val="24"/>
+        </w:rPr>
+      </w:pPr>
+      <w:r>
+        <w:rPr>
+          <w:rFonts w:hint="default" w:ascii="Consolas" w:hAnsi="Consolas" w:eastAsia="Consolas"/>
+          <w:color w:val="0000FF"/>
+          <w:sz w:val="19"/>
+          <w:szCs w:val="24"/>
+        </w:rPr>
+        <w:t>FROM</w:t>
+      </w:r>
+      <w:r>
+        <w:rPr>
+          <w:rFonts w:hint="default" w:ascii="Consolas" w:hAnsi="Consolas" w:eastAsia="Consolas"/>
+          <w:color w:val="000000"/>
+          <w:sz w:val="19"/>
+          <w:szCs w:val="24"/>
+        </w:rPr>
+        <w:t xml:space="preserve"> total_sales ts</w:t>
+      </w:r>
+      <w:r>
+        <w:rPr>
+          <w:rFonts w:hint="default" w:ascii="Consolas" w:hAnsi="Consolas" w:eastAsia="Consolas"/>
+          <w:color w:val="808080"/>
+          <w:sz w:val="19"/>
+          <w:szCs w:val="24"/>
+        </w:rPr>
+        <w:t>,</w:t>
+      </w:r>
+      <w:r>
+        <w:rPr>
+          <w:rFonts w:hint="default" w:ascii="Consolas" w:hAnsi="Consolas" w:eastAsia="Consolas"/>
+          <w:color w:val="000000"/>
+          <w:sz w:val="19"/>
+          <w:szCs w:val="24"/>
+        </w:rPr>
+        <w:t xml:space="preserve"> overall_total_sales ots</w:t>
+      </w:r>
+      <w:r>
+        <w:rPr>
+          <w:rFonts w:hint="default" w:ascii="Consolas" w:hAnsi="Consolas" w:eastAsia="Consolas"/>
+          <w:color w:val="808080"/>
+          <w:sz w:val="19"/>
+          <w:szCs w:val="24"/>
+        </w:rPr>
+        <w:t>,</w:t>
+      </w:r>
+      <w:r>
+        <w:rPr>
+          <w:rFonts w:hint="default" w:ascii="Consolas" w:hAnsi="Consolas" w:eastAsia="Consolas"/>
+          <w:color w:val="000000"/>
+          <w:sz w:val="19"/>
+          <w:szCs w:val="24"/>
+        </w:rPr>
+        <w:t xml:space="preserve"> pizza_sales</w:t>
+      </w:r>
+    </w:p>
+    <w:p>
+      <w:pPr>
+        <w:numPr>
+          <w:numId w:val="0"/>
+        </w:numPr>
+        <w:jc w:val="both"/>
+        <w:rPr>
+          <w:rFonts w:hint="default" w:ascii="Consolas" w:hAnsi="Consolas" w:eastAsia="Consolas"/>
+          <w:color w:val="008000"/>
+          <w:sz w:val="19"/>
+          <w:szCs w:val="24"/>
+        </w:rPr>
+      </w:pPr>
+      <w:r>
+        <w:rPr>
+          <w:rFonts w:hint="default" w:ascii="Consolas" w:hAnsi="Consolas" w:eastAsia="Consolas"/>
+          <w:color w:val="008000"/>
+          <w:sz w:val="19"/>
+          <w:szCs w:val="24"/>
+        </w:rPr>
+        <w:t>-- Query to find percentage of total sales of which category / how much each category contributes to total revenue in A month (change the MONTH(order_date) to a specified number of month</w:t>
+      </w:r>
+    </w:p>
+    <w:p>
+      <w:pPr>
+        <w:numPr>
+          <w:numId w:val="0"/>
+        </w:numPr>
+        <w:jc w:val="both"/>
+        <w:rPr>
+          <w:rFonts w:hint="default" w:ascii="Consolas" w:hAnsi="Consolas" w:eastAsia="Consolas"/>
+          <w:color w:val="008000"/>
+          <w:sz w:val="19"/>
+          <w:szCs w:val="24"/>
+        </w:rPr>
+      </w:pPr>
+    </w:p>
+    <w:p>
+      <w:pPr>
+        <w:numPr>
+          <w:numId w:val="0"/>
+        </w:numPr>
+        <w:jc w:val="both"/>
+        <w:rPr>
+          <w:rFonts w:hint="default" w:ascii="Consolas" w:hAnsi="Consolas" w:eastAsia="Consolas"/>
+          <w:color w:val="008000"/>
+          <w:sz w:val="19"/>
+          <w:szCs w:val="24"/>
+          <w:lang w:val="en-US"/>
+        </w:rPr>
+      </w:pPr>
+      <w:r>
+        <w:rPr>
+          <w:rFonts w:hint="default" w:ascii="Consolas" w:hAnsi="Consolas" w:eastAsia="Consolas"/>
+          <w:color w:val="008000"/>
+          <w:sz w:val="19"/>
+          <w:szCs w:val="24"/>
+          <w:lang w:val="en-US"/>
+        </w:rPr>
+        <w:t>This is set to febuary of that year.</w:t>
+      </w:r>
+    </w:p>
+    <w:p>
+      <w:pPr>
+        <w:numPr>
+          <w:numId w:val="0"/>
+        </w:numPr>
+        <w:jc w:val="both"/>
+      </w:pPr>
+      <w:r>
+        <w:drawing>
+          <wp:inline distT="0" distB="0" distL="114300" distR="114300">
+            <wp:extent cx="3867150" cy="952500"/>
+            <wp:effectExtent l="0" t="0" r="0" b="0"/>
+            <wp:docPr id="1" name="Picture 1"/>
+            <wp:cNvGraphicFramePr>
+              <a:graphicFrameLocks xmlns:a="http://schemas.openxmlformats.org/drawingml/2006/main" noChangeAspect="1"/>
+            </wp:cNvGraphicFramePr>
+            <a:graphic xmlns:a="http://schemas.openxmlformats.org/drawingml/2006/main">
+              <a:graphicData uri="http://schemas.openxmlformats.org/drawingml/2006/picture">
+                <pic:pic xmlns:pic="http://schemas.openxmlformats.org/drawingml/2006/picture">
+                  <pic:nvPicPr>
+                    <pic:cNvPr id="1" name="Picture 1"/>
+                    <pic:cNvPicPr>
+                      <a:picLocks noChangeAspect="1"/>
+                    </pic:cNvPicPr>
+                  </pic:nvPicPr>
+                  <pic:blipFill>
+                    <a:blip r:embed="rId12"/>
+                    <a:stretch>
+                      <a:fillRect/>
+                    </a:stretch>
+                  </pic:blipFill>
+                  <pic:spPr>
+                    <a:xfrm>
+                      <a:off x="0" y="0"/>
+                      <a:ext cx="3867150" cy="952500"/>
+                    </a:xfrm>
+                    <a:prstGeom prst="rect">
+                      <a:avLst/>
+                    </a:prstGeom>
+                    <a:noFill/>
+                    <a:ln>
+                      <a:noFill/>
+                    </a:ln>
+                  </pic:spPr>
+                </pic:pic>
+              </a:graphicData>
+            </a:graphic>
+          </wp:inline>
+        </w:drawing>
+      </w:r>
+    </w:p>
+    <w:p>
+      <w:pPr>
+        <w:numPr>
+          <w:numId w:val="0"/>
+        </w:numPr>
+        <w:jc w:val="both"/>
+        <w:rPr>
+          <w:rFonts w:hint="default"/>
+          <w:b/>
+          <w:bCs/>
+          <w:lang w:val="en-US"/>
+        </w:rPr>
+      </w:pPr>
+      <w:r>
+        <w:rPr>
+          <w:rFonts w:hint="default"/>
+          <w:b/>
+          <w:bCs/>
+          <w:lang w:val="en-US"/>
+        </w:rPr>
+        <w:t>For whole year</w:t>
+      </w:r>
+    </w:p>
+    <w:p>
+      <w:pPr>
+        <w:numPr>
+          <w:numId w:val="0"/>
+        </w:numPr>
+        <w:jc w:val="both"/>
+      </w:pPr>
+      <w:r>
+        <w:drawing>
+          <wp:inline distT="0" distB="0" distL="114300" distR="114300">
+            <wp:extent cx="3838575" cy="942975"/>
+            <wp:effectExtent l="0" t="0" r="9525" b="9525"/>
+            <wp:docPr id="4" name="Picture 2"/>
+            <wp:cNvGraphicFramePr>
+              <a:graphicFrameLocks xmlns:a="http://schemas.openxmlformats.org/drawingml/2006/main" noChangeAspect="1"/>
+            </wp:cNvGraphicFramePr>
+            <a:graphic xmlns:a="http://schemas.openxmlformats.org/drawingml/2006/main">
+              <a:graphicData uri="http://schemas.openxmlformats.org/drawingml/2006/picture">
+                <pic:pic xmlns:pic="http://schemas.openxmlformats.org/drawingml/2006/picture">
+                  <pic:nvPicPr>
+                    <pic:cNvPr id="4" name="Picture 2"/>
+                    <pic:cNvPicPr>
+                      <a:picLocks noChangeAspect="1"/>
+                    </pic:cNvPicPr>
+                  </pic:nvPicPr>
+                  <pic:blipFill>
+                    <a:blip r:embed="rId13"/>
+                    <a:stretch>
+                      <a:fillRect/>
+                    </a:stretch>
+                  </pic:blipFill>
+                  <pic:spPr>
+                    <a:xfrm>
+                      <a:off x="0" y="0"/>
+                      <a:ext cx="3838575" cy="942975"/>
+                    </a:xfrm>
+                    <a:prstGeom prst="rect">
+                      <a:avLst/>
+                    </a:prstGeom>
+                    <a:noFill/>
+                    <a:ln>
+                      <a:noFill/>
+                    </a:ln>
+                  </pic:spPr>
+                </pic:pic>
+              </a:graphicData>
+            </a:graphic>
+          </wp:inline>
+        </w:drawing>
+      </w:r>
+    </w:p>
+    <w:p>
+      <w:pPr>
+        <w:numPr>
+          <w:numId w:val="0"/>
+        </w:numPr>
+        <w:jc w:val="both"/>
+      </w:pPr>
+    </w:p>
+    <w:p>
+      <w:pPr>
+        <w:numPr>
+          <w:numId w:val="0"/>
+        </w:numPr>
+        <w:jc w:val="both"/>
+      </w:pPr>
+    </w:p>
+    <w:p>
+      <w:pPr>
+        <w:numPr>
+          <w:numId w:val="0"/>
+        </w:numPr>
+        <w:jc w:val="both"/>
+      </w:pPr>
+    </w:p>
+    <w:p>
+      <w:pPr>
+        <w:numPr>
+          <w:numId w:val="0"/>
+        </w:numPr>
+        <w:jc w:val="both"/>
+      </w:pPr>
+    </w:p>
+    <w:p>
+      <w:pPr>
+        <w:numPr>
+          <w:numId w:val="0"/>
+        </w:numPr>
+        <w:jc w:val="both"/>
+      </w:pPr>
+    </w:p>
+    <w:p>
+      <w:pPr>
+        <w:numPr>
+          <w:numId w:val="0"/>
+        </w:numPr>
+        <w:jc w:val="both"/>
+      </w:pPr>
+    </w:p>
+    <w:p>
+      <w:pPr>
+        <w:numPr>
+          <w:numId w:val="0"/>
+        </w:numPr>
+        <w:jc w:val="both"/>
+      </w:pPr>
+    </w:p>
+    <w:p>
+      <w:pPr>
+        <w:numPr>
+          <w:numId w:val="0"/>
+        </w:numPr>
+        <w:jc w:val="both"/>
+      </w:pPr>
+    </w:p>
+    <w:p>
+      <w:pPr>
+        <w:numPr>
+          <w:numId w:val="0"/>
+        </w:numPr>
+        <w:jc w:val="both"/>
+      </w:pPr>
+    </w:p>
+    <w:p>
+      <w:pPr>
+        <w:numPr>
+          <w:numId w:val="0"/>
+        </w:numPr>
+        <w:jc w:val="both"/>
+      </w:pPr>
+    </w:p>
+    <w:p>
+      <w:pPr>
+        <w:numPr>
+          <w:numId w:val="0"/>
+        </w:numPr>
+        <w:jc w:val="both"/>
+      </w:pPr>
+    </w:p>
+    <w:p>
+      <w:pPr>
+        <w:numPr>
+          <w:numId w:val="0"/>
+        </w:numPr>
+        <w:jc w:val="both"/>
+      </w:pPr>
+    </w:p>
+    <w:p>
+      <w:pPr>
+        <w:numPr>
+          <w:numId w:val="0"/>
+        </w:numPr>
+        <w:jc w:val="both"/>
+      </w:pPr>
+    </w:p>
+    <w:p>
+      <w:pPr>
+        <w:numPr>
+          <w:ilvl w:val="0"/>
+          <w:numId w:val="4"/>
+        </w:numPr>
+        <w:ind w:left="0" w:leftChars="0" w:firstLine="0" w:firstLineChars="0"/>
+        <w:jc w:val="both"/>
+        <w:rPr>
+          <w:rFonts w:hint="default"/>
+          <w:b/>
+          <w:bCs/>
+          <w:lang w:val="en-US"/>
+        </w:rPr>
+      </w:pPr>
+      <w:r>
+        <w:rPr>
+          <w:rFonts w:hint="default"/>
+          <w:b/>
+          <w:bCs/>
+          <w:lang w:val="en-US"/>
+        </w:rPr>
+        <w:t>Percentage of Sales By Pizza Size</w:t>
+      </w:r>
+    </w:p>
+    <w:p>
+      <w:pPr>
+        <w:numPr>
+          <w:numId w:val="0"/>
+        </w:numPr>
+        <w:ind w:leftChars="0"/>
+        <w:jc w:val="both"/>
+        <w:rPr>
+          <w:rFonts w:hint="default"/>
+          <w:b/>
+          <w:bCs/>
+          <w:lang w:val="en-US"/>
+        </w:rPr>
+      </w:pPr>
+      <w:r>
+        <w:rPr>
+          <w:rFonts w:hint="default"/>
+          <w:b/>
+          <w:bCs/>
+          <w:lang w:val="en-US"/>
+        </w:rPr>
+        <w:t>Same as the Pizza Category</w:t>
+      </w:r>
+    </w:p>
+    <w:p>
+      <w:pPr>
+        <w:spacing w:beforeLines="0" w:afterLines="0"/>
+        <w:jc w:val="left"/>
+        <w:rPr>
+          <w:rFonts w:hint="default" w:ascii="Consolas" w:hAnsi="Consolas" w:eastAsia="Consolas"/>
+          <w:color w:val="000000"/>
+          <w:sz w:val="19"/>
+          <w:szCs w:val="24"/>
+        </w:rPr>
+      </w:pPr>
+      <w:r>
+        <w:rPr>
+          <w:rFonts w:hint="default" w:ascii="Consolas" w:hAnsi="Consolas" w:eastAsia="Consolas"/>
+          <w:color w:val="0000FF"/>
+          <w:sz w:val="19"/>
+          <w:szCs w:val="24"/>
+        </w:rPr>
+        <w:t>SELECT</w:t>
+      </w:r>
+      <w:r>
+        <w:rPr>
+          <w:rFonts w:hint="default" w:ascii="Consolas" w:hAnsi="Consolas" w:eastAsia="Consolas"/>
+          <w:color w:val="000000"/>
+          <w:sz w:val="19"/>
+          <w:szCs w:val="24"/>
+        </w:rPr>
+        <w:t xml:space="preserve"> pizza_size</w:t>
+      </w:r>
+      <w:r>
+        <w:rPr>
+          <w:rFonts w:hint="default" w:ascii="Consolas" w:hAnsi="Consolas" w:eastAsia="Consolas"/>
+          <w:color w:val="808080"/>
+          <w:sz w:val="19"/>
+          <w:szCs w:val="24"/>
+        </w:rPr>
+        <w:t>,</w:t>
+      </w:r>
+      <w:r>
+        <w:rPr>
+          <w:rFonts w:hint="default" w:ascii="Consolas" w:hAnsi="Consolas" w:eastAsia="Consolas"/>
+          <w:color w:val="000000"/>
+          <w:sz w:val="19"/>
+          <w:szCs w:val="24"/>
+        </w:rPr>
+        <w:t xml:space="preserve"> </w:t>
+      </w:r>
+      <w:r>
+        <w:rPr>
+          <w:rFonts w:hint="default" w:ascii="Consolas" w:hAnsi="Consolas" w:eastAsia="Consolas"/>
+          <w:color w:val="FF00FF"/>
+          <w:sz w:val="19"/>
+          <w:szCs w:val="24"/>
+        </w:rPr>
+        <w:t>SUM</w:t>
+      </w:r>
+      <w:r>
+        <w:rPr>
+          <w:rFonts w:hint="default" w:ascii="Consolas" w:hAnsi="Consolas" w:eastAsia="Consolas"/>
+          <w:color w:val="808080"/>
+          <w:sz w:val="19"/>
+          <w:szCs w:val="24"/>
+        </w:rPr>
+        <w:t>(</w:t>
+      </w:r>
+      <w:r>
+        <w:rPr>
+          <w:rFonts w:hint="default" w:ascii="Consolas" w:hAnsi="Consolas" w:eastAsia="Consolas"/>
+          <w:color w:val="000000"/>
+          <w:sz w:val="19"/>
+          <w:szCs w:val="24"/>
+        </w:rPr>
+        <w:t>total_price</w:t>
+      </w:r>
+      <w:r>
+        <w:rPr>
+          <w:rFonts w:hint="default" w:ascii="Consolas" w:hAnsi="Consolas" w:eastAsia="Consolas"/>
+          <w:color w:val="808080"/>
+          <w:sz w:val="19"/>
+          <w:szCs w:val="24"/>
+        </w:rPr>
+        <w:t>)</w:t>
+      </w:r>
+      <w:r>
+        <w:rPr>
+          <w:rFonts w:hint="default" w:ascii="Consolas" w:hAnsi="Consolas" w:eastAsia="Consolas"/>
+          <w:color w:val="000000"/>
+          <w:sz w:val="19"/>
+          <w:szCs w:val="24"/>
+        </w:rPr>
+        <w:t xml:space="preserve"> </w:t>
+      </w:r>
+      <w:r>
+        <w:rPr>
+          <w:rFonts w:hint="default" w:ascii="Consolas" w:hAnsi="Consolas" w:eastAsia="Consolas"/>
+          <w:color w:val="808080"/>
+          <w:sz w:val="19"/>
+          <w:szCs w:val="24"/>
+        </w:rPr>
+        <w:t>*</w:t>
+      </w:r>
+      <w:r>
+        <w:rPr>
+          <w:rFonts w:hint="default" w:ascii="Consolas" w:hAnsi="Consolas" w:eastAsia="Consolas"/>
+          <w:color w:val="000000"/>
+          <w:sz w:val="19"/>
+          <w:szCs w:val="24"/>
+        </w:rPr>
+        <w:t xml:space="preserve"> 100 </w:t>
+      </w:r>
+      <w:r>
+        <w:rPr>
+          <w:rFonts w:hint="default" w:ascii="Consolas" w:hAnsi="Consolas" w:eastAsia="Consolas"/>
+          <w:color w:val="808080"/>
+          <w:sz w:val="19"/>
+          <w:szCs w:val="24"/>
+        </w:rPr>
+        <w:t>/</w:t>
+      </w:r>
+      <w:r>
+        <w:rPr>
+          <w:rFonts w:hint="default" w:ascii="Consolas" w:hAnsi="Consolas" w:eastAsia="Consolas"/>
+          <w:color w:val="0000FF"/>
+          <w:sz w:val="19"/>
+          <w:szCs w:val="24"/>
+        </w:rPr>
+        <w:t xml:space="preserve"> </w:t>
+      </w:r>
+      <w:r>
+        <w:rPr>
+          <w:rFonts w:hint="default" w:ascii="Consolas" w:hAnsi="Consolas" w:eastAsia="Consolas"/>
+          <w:color w:val="808080"/>
+          <w:sz w:val="19"/>
+          <w:szCs w:val="24"/>
+        </w:rPr>
+        <w:t>(</w:t>
+      </w:r>
+      <w:r>
+        <w:rPr>
+          <w:rFonts w:hint="default" w:ascii="Consolas" w:hAnsi="Consolas" w:eastAsia="Consolas"/>
+          <w:color w:val="0000FF"/>
+          <w:sz w:val="19"/>
+          <w:szCs w:val="24"/>
+        </w:rPr>
+        <w:t>SELECT</w:t>
+      </w:r>
+      <w:r>
+        <w:rPr>
+          <w:rFonts w:hint="default" w:ascii="Consolas" w:hAnsi="Consolas" w:eastAsia="Consolas"/>
+          <w:color w:val="000000"/>
+          <w:sz w:val="19"/>
+          <w:szCs w:val="24"/>
+        </w:rPr>
+        <w:t xml:space="preserve"> </w:t>
+      </w:r>
+      <w:r>
+        <w:rPr>
+          <w:rFonts w:hint="default" w:ascii="Consolas" w:hAnsi="Consolas" w:eastAsia="Consolas"/>
+          <w:color w:val="FF00FF"/>
+          <w:sz w:val="19"/>
+          <w:szCs w:val="24"/>
+        </w:rPr>
+        <w:t>SUM</w:t>
+      </w:r>
+      <w:r>
+        <w:rPr>
+          <w:rFonts w:hint="default" w:ascii="Consolas" w:hAnsi="Consolas" w:eastAsia="Consolas"/>
+          <w:color w:val="808080"/>
+          <w:sz w:val="19"/>
+          <w:szCs w:val="24"/>
+        </w:rPr>
+        <w:t>(</w:t>
+      </w:r>
+      <w:r>
+        <w:rPr>
+          <w:rFonts w:hint="default" w:ascii="Consolas" w:hAnsi="Consolas" w:eastAsia="Consolas"/>
+          <w:color w:val="000000"/>
+          <w:sz w:val="19"/>
+          <w:szCs w:val="24"/>
+        </w:rPr>
+        <w:t>total_price</w:t>
+      </w:r>
+      <w:r>
+        <w:rPr>
+          <w:rFonts w:hint="default" w:ascii="Consolas" w:hAnsi="Consolas" w:eastAsia="Consolas"/>
+          <w:color w:val="808080"/>
+          <w:sz w:val="19"/>
+          <w:szCs w:val="24"/>
+        </w:rPr>
+        <w:t>)</w:t>
+      </w:r>
+      <w:r>
+        <w:rPr>
+          <w:rFonts w:hint="default" w:ascii="Consolas" w:hAnsi="Consolas" w:eastAsia="Consolas"/>
+          <w:color w:val="000000"/>
+          <w:sz w:val="19"/>
+          <w:szCs w:val="24"/>
+        </w:rPr>
+        <w:t xml:space="preserve"> </w:t>
+      </w:r>
+      <w:r>
+        <w:rPr>
+          <w:rFonts w:hint="default" w:ascii="Consolas" w:hAnsi="Consolas" w:eastAsia="Consolas"/>
+          <w:color w:val="0000FF"/>
+          <w:sz w:val="19"/>
+          <w:szCs w:val="24"/>
+        </w:rPr>
+        <w:t>from</w:t>
+      </w:r>
+      <w:r>
+        <w:rPr>
+          <w:rFonts w:hint="default" w:ascii="Consolas" w:hAnsi="Consolas" w:eastAsia="Consolas"/>
+          <w:color w:val="000000"/>
+          <w:sz w:val="19"/>
+          <w:szCs w:val="24"/>
+        </w:rPr>
+        <w:t xml:space="preserve"> pizza_sales</w:t>
+      </w:r>
+      <w:r>
+        <w:rPr>
+          <w:rFonts w:hint="default" w:ascii="Consolas" w:hAnsi="Consolas" w:eastAsia="Consolas"/>
+          <w:color w:val="808080"/>
+          <w:sz w:val="19"/>
+          <w:szCs w:val="24"/>
+        </w:rPr>
+        <w:t>)</w:t>
+      </w:r>
+      <w:r>
+        <w:rPr>
+          <w:rFonts w:hint="default" w:ascii="Consolas" w:hAnsi="Consolas" w:eastAsia="Consolas"/>
+          <w:color w:val="000000"/>
+          <w:sz w:val="19"/>
+          <w:szCs w:val="24"/>
+        </w:rPr>
+        <w:t xml:space="preserve"> </w:t>
+      </w:r>
+      <w:r>
+        <w:rPr>
+          <w:rFonts w:hint="default" w:ascii="Consolas" w:hAnsi="Consolas" w:eastAsia="Consolas"/>
+          <w:color w:val="0000FF"/>
+          <w:sz w:val="19"/>
+          <w:szCs w:val="24"/>
+        </w:rPr>
+        <w:t>AS</w:t>
+      </w:r>
+      <w:r>
+        <w:rPr>
+          <w:rFonts w:hint="default" w:ascii="Consolas" w:hAnsi="Consolas" w:eastAsia="Consolas"/>
+          <w:color w:val="000000"/>
+          <w:sz w:val="19"/>
+          <w:szCs w:val="24"/>
+        </w:rPr>
+        <w:t xml:space="preserve"> total_contribution_percentage_wholeYear</w:t>
+      </w:r>
+    </w:p>
+    <w:p>
+      <w:pPr>
+        <w:spacing w:beforeLines="0" w:afterLines="0"/>
+        <w:jc w:val="left"/>
+        <w:rPr>
+          <w:rFonts w:hint="default" w:ascii="Consolas" w:hAnsi="Consolas" w:eastAsia="Consolas"/>
+          <w:color w:val="000000"/>
+          <w:sz w:val="19"/>
+          <w:szCs w:val="24"/>
+        </w:rPr>
+      </w:pPr>
+      <w:r>
+        <w:rPr>
+          <w:rFonts w:hint="default" w:ascii="Consolas" w:hAnsi="Consolas" w:eastAsia="Consolas"/>
+          <w:color w:val="0000FF"/>
+          <w:sz w:val="19"/>
+          <w:szCs w:val="24"/>
+        </w:rPr>
+        <w:t>FROM</w:t>
+      </w:r>
+      <w:r>
+        <w:rPr>
+          <w:rFonts w:hint="default" w:ascii="Consolas" w:hAnsi="Consolas" w:eastAsia="Consolas"/>
+          <w:color w:val="000000"/>
+          <w:sz w:val="19"/>
+          <w:szCs w:val="24"/>
+        </w:rPr>
+        <w:t xml:space="preserve"> dbo</w:t>
+      </w:r>
+      <w:r>
+        <w:rPr>
+          <w:rFonts w:hint="default" w:ascii="Consolas" w:hAnsi="Consolas" w:eastAsia="Consolas"/>
+          <w:color w:val="808080"/>
+          <w:sz w:val="19"/>
+          <w:szCs w:val="24"/>
+        </w:rPr>
+        <w:t>.</w:t>
+      </w:r>
+      <w:r>
+        <w:rPr>
+          <w:rFonts w:hint="default" w:ascii="Consolas" w:hAnsi="Consolas" w:eastAsia="Consolas"/>
+          <w:color w:val="000000"/>
+          <w:sz w:val="19"/>
+          <w:szCs w:val="24"/>
+        </w:rPr>
+        <w:t>pizza_sales</w:t>
+      </w:r>
+    </w:p>
+    <w:p>
+      <w:pPr>
+        <w:spacing w:beforeLines="0" w:afterLines="0"/>
+        <w:jc w:val="left"/>
+        <w:rPr>
+          <w:rFonts w:hint="default" w:ascii="Consolas" w:hAnsi="Consolas" w:eastAsia="Consolas"/>
+          <w:color w:val="000000"/>
+          <w:sz w:val="19"/>
+          <w:szCs w:val="24"/>
+        </w:rPr>
+      </w:pPr>
+      <w:r>
+        <w:rPr>
+          <w:rFonts w:hint="default" w:ascii="Consolas" w:hAnsi="Consolas" w:eastAsia="Consolas"/>
+          <w:color w:val="0000FF"/>
+          <w:sz w:val="19"/>
+          <w:szCs w:val="24"/>
+        </w:rPr>
+        <w:t>GROUP</w:t>
+      </w:r>
+      <w:r>
+        <w:rPr>
+          <w:rFonts w:hint="default" w:ascii="Consolas" w:hAnsi="Consolas" w:eastAsia="Consolas"/>
+          <w:color w:val="000000"/>
+          <w:sz w:val="19"/>
+          <w:szCs w:val="24"/>
+        </w:rPr>
+        <w:t xml:space="preserve"> </w:t>
+      </w:r>
+      <w:r>
+        <w:rPr>
+          <w:rFonts w:hint="default" w:ascii="Consolas" w:hAnsi="Consolas" w:eastAsia="Consolas"/>
+          <w:color w:val="0000FF"/>
+          <w:sz w:val="19"/>
+          <w:szCs w:val="24"/>
+        </w:rPr>
+        <w:t>BY</w:t>
+      </w:r>
+      <w:r>
+        <w:rPr>
+          <w:rFonts w:hint="default" w:ascii="Consolas" w:hAnsi="Consolas" w:eastAsia="Consolas"/>
+          <w:color w:val="000000"/>
+          <w:sz w:val="19"/>
+          <w:szCs w:val="24"/>
+        </w:rPr>
+        <w:t xml:space="preserve"> pizza_size</w:t>
+      </w:r>
+      <w:r>
+        <w:rPr>
+          <w:rFonts w:hint="default" w:ascii="Consolas" w:hAnsi="Consolas" w:eastAsia="Consolas"/>
+          <w:color w:val="808080"/>
+          <w:sz w:val="19"/>
+          <w:szCs w:val="24"/>
+        </w:rPr>
+        <w:t>;</w:t>
+      </w:r>
+    </w:p>
+    <w:p>
+      <w:pPr>
+        <w:numPr>
+          <w:numId w:val="0"/>
+        </w:numPr>
+        <w:ind w:leftChars="0"/>
+        <w:jc w:val="both"/>
+        <w:rPr>
+          <w:rFonts w:hint="default" w:ascii="Consolas" w:hAnsi="Consolas" w:eastAsia="Consolas"/>
+          <w:color w:val="008000"/>
+          <w:sz w:val="19"/>
+          <w:szCs w:val="24"/>
+        </w:rPr>
+      </w:pPr>
+      <w:r>
+        <w:rPr>
+          <w:rFonts w:hint="default" w:ascii="Consolas" w:hAnsi="Consolas" w:eastAsia="Consolas"/>
+          <w:color w:val="008000"/>
+          <w:sz w:val="19"/>
+          <w:szCs w:val="24"/>
+        </w:rPr>
+        <w:t>-- Query to find percentage of total sales of which size / how much each size contributes to total revenue.</w:t>
+      </w:r>
+    </w:p>
+    <w:p>
+      <w:pPr>
+        <w:numPr>
+          <w:numId w:val="0"/>
+        </w:numPr>
+        <w:ind w:leftChars="0"/>
+        <w:jc w:val="both"/>
+      </w:pPr>
+      <w:r>
+        <w:drawing>
+          <wp:inline distT="0" distB="0" distL="114300" distR="114300">
+            <wp:extent cx="3019425" cy="1143000"/>
+            <wp:effectExtent l="0" t="0" r="9525" b="0"/>
+            <wp:docPr id="7" name="Picture 3"/>
+            <wp:cNvGraphicFramePr>
+              <a:graphicFrameLocks xmlns:a="http://schemas.openxmlformats.org/drawingml/2006/main" noChangeAspect="1"/>
+            </wp:cNvGraphicFramePr>
+            <a:graphic xmlns:a="http://schemas.openxmlformats.org/drawingml/2006/main">
+              <a:graphicData uri="http://schemas.openxmlformats.org/drawingml/2006/picture">
+                <pic:pic xmlns:pic="http://schemas.openxmlformats.org/drawingml/2006/picture">
+                  <pic:nvPicPr>
+                    <pic:cNvPr id="7" name="Picture 3"/>
+                    <pic:cNvPicPr>
+                      <a:picLocks noChangeAspect="1"/>
+                    </pic:cNvPicPr>
+                  </pic:nvPicPr>
+                  <pic:blipFill>
+                    <a:blip r:embed="rId14"/>
+                    <a:stretch>
+                      <a:fillRect/>
+                    </a:stretch>
+                  </pic:blipFill>
+                  <pic:spPr>
+                    <a:xfrm>
+                      <a:off x="0" y="0"/>
+                      <a:ext cx="3019425" cy="1143000"/>
+                    </a:xfrm>
+                    <a:prstGeom prst="rect">
+                      <a:avLst/>
+                    </a:prstGeom>
+                    <a:noFill/>
+                    <a:ln>
+                      <a:noFill/>
+                    </a:ln>
+                  </pic:spPr>
+                </pic:pic>
+              </a:graphicData>
+            </a:graphic>
+          </wp:inline>
+        </w:drawing>
+      </w:r>
+    </w:p>
+    <w:p>
+      <w:pPr>
+        <w:numPr>
+          <w:numId w:val="0"/>
+        </w:numPr>
+        <w:ind w:leftChars="0"/>
+        <w:jc w:val="both"/>
+        <w:rPr>
+          <w:rFonts w:hint="default"/>
+          <w:lang w:val="en-US"/>
+        </w:rPr>
+      </w:pPr>
+    </w:p>
+    <w:p>
+      <w:pPr>
+        <w:spacing w:beforeLines="0" w:afterLines="0"/>
+        <w:jc w:val="left"/>
+        <w:rPr>
+          <w:rFonts w:hint="default" w:ascii="Consolas" w:hAnsi="Consolas" w:eastAsia="Consolas"/>
+          <w:color w:val="000000"/>
+          <w:sz w:val="19"/>
+          <w:szCs w:val="24"/>
+        </w:rPr>
+      </w:pPr>
+      <w:r>
+        <w:rPr>
+          <w:rFonts w:hint="default" w:ascii="Consolas" w:hAnsi="Consolas" w:eastAsia="Consolas"/>
+          <w:color w:val="0000FF"/>
+          <w:sz w:val="19"/>
+          <w:szCs w:val="24"/>
+        </w:rPr>
+        <w:t>WITH</w:t>
+      </w:r>
+      <w:r>
+        <w:rPr>
+          <w:rFonts w:hint="default" w:ascii="Consolas" w:hAnsi="Consolas" w:eastAsia="Consolas"/>
+          <w:color w:val="000000"/>
+          <w:sz w:val="19"/>
+          <w:szCs w:val="24"/>
+        </w:rPr>
+        <w:t xml:space="preserve"> total_sales </w:t>
+      </w:r>
+      <w:r>
+        <w:rPr>
+          <w:rFonts w:hint="default" w:ascii="Consolas" w:hAnsi="Consolas" w:eastAsia="Consolas"/>
+          <w:color w:val="0000FF"/>
+          <w:sz w:val="19"/>
+          <w:szCs w:val="24"/>
+        </w:rPr>
+        <w:t xml:space="preserve">AS </w:t>
+      </w:r>
+      <w:r>
+        <w:rPr>
+          <w:rFonts w:hint="default" w:ascii="Consolas" w:hAnsi="Consolas" w:eastAsia="Consolas"/>
+          <w:color w:val="808080"/>
+          <w:sz w:val="19"/>
+          <w:szCs w:val="24"/>
+        </w:rPr>
+        <w:t>(</w:t>
+      </w:r>
+    </w:p>
+    <w:p>
+      <w:pPr>
+        <w:spacing w:beforeLines="0" w:afterLines="0"/>
+        <w:jc w:val="left"/>
+        <w:rPr>
+          <w:rFonts w:hint="default" w:ascii="Consolas" w:hAnsi="Consolas" w:eastAsia="Consolas"/>
+          <w:color w:val="000000"/>
+          <w:sz w:val="19"/>
+          <w:szCs w:val="24"/>
+        </w:rPr>
+      </w:pPr>
+      <w:r>
+        <w:rPr>
+          <w:rFonts w:hint="default" w:ascii="Consolas" w:hAnsi="Consolas" w:eastAsia="Consolas"/>
+          <w:color w:val="000000"/>
+          <w:sz w:val="19"/>
+          <w:szCs w:val="24"/>
+        </w:rPr>
+        <w:tab/>
+      </w:r>
+      <w:r>
+        <w:rPr>
+          <w:rFonts w:hint="default" w:ascii="Consolas" w:hAnsi="Consolas" w:eastAsia="Consolas"/>
+          <w:color w:val="0000FF"/>
+          <w:sz w:val="19"/>
+          <w:szCs w:val="24"/>
+        </w:rPr>
+        <w:t>SELECT</w:t>
+      </w:r>
+      <w:r>
+        <w:rPr>
+          <w:rFonts w:hint="default" w:ascii="Consolas" w:hAnsi="Consolas" w:eastAsia="Consolas"/>
+          <w:color w:val="000000"/>
+          <w:sz w:val="19"/>
+          <w:szCs w:val="24"/>
+        </w:rPr>
+        <w:t xml:space="preserve"> pizza_size</w:t>
+      </w:r>
+      <w:r>
+        <w:rPr>
+          <w:rFonts w:hint="default" w:ascii="Consolas" w:hAnsi="Consolas" w:eastAsia="Consolas"/>
+          <w:color w:val="808080"/>
+          <w:sz w:val="19"/>
+          <w:szCs w:val="24"/>
+        </w:rPr>
+        <w:t>,</w:t>
+      </w:r>
+      <w:r>
+        <w:rPr>
+          <w:rFonts w:hint="default" w:ascii="Consolas" w:hAnsi="Consolas" w:eastAsia="Consolas"/>
+          <w:color w:val="000000"/>
+          <w:sz w:val="19"/>
+          <w:szCs w:val="24"/>
+        </w:rPr>
+        <w:t xml:space="preserve"> </w:t>
+      </w:r>
+      <w:r>
+        <w:rPr>
+          <w:rFonts w:hint="default" w:ascii="Consolas" w:hAnsi="Consolas" w:eastAsia="Consolas"/>
+          <w:color w:val="FF00FF"/>
+          <w:sz w:val="19"/>
+          <w:szCs w:val="24"/>
+        </w:rPr>
+        <w:t>SUM</w:t>
+      </w:r>
+      <w:r>
+        <w:rPr>
+          <w:rFonts w:hint="default" w:ascii="Consolas" w:hAnsi="Consolas" w:eastAsia="Consolas"/>
+          <w:color w:val="808080"/>
+          <w:sz w:val="19"/>
+          <w:szCs w:val="24"/>
+        </w:rPr>
+        <w:t>(</w:t>
+      </w:r>
+      <w:r>
+        <w:rPr>
+          <w:rFonts w:hint="default" w:ascii="Consolas" w:hAnsi="Consolas" w:eastAsia="Consolas"/>
+          <w:color w:val="000000"/>
+          <w:sz w:val="19"/>
+          <w:szCs w:val="24"/>
+        </w:rPr>
+        <w:t>total_price</w:t>
+      </w:r>
+      <w:r>
+        <w:rPr>
+          <w:rFonts w:hint="default" w:ascii="Consolas" w:hAnsi="Consolas" w:eastAsia="Consolas"/>
+          <w:color w:val="808080"/>
+          <w:sz w:val="19"/>
+          <w:szCs w:val="24"/>
+        </w:rPr>
+        <w:t>)</w:t>
+      </w:r>
+      <w:r>
+        <w:rPr>
+          <w:rFonts w:hint="default" w:ascii="Consolas" w:hAnsi="Consolas" w:eastAsia="Consolas"/>
+          <w:color w:val="000000"/>
+          <w:sz w:val="19"/>
+          <w:szCs w:val="24"/>
+        </w:rPr>
+        <w:t xml:space="preserve"> </w:t>
+      </w:r>
+      <w:r>
+        <w:rPr>
+          <w:rFonts w:hint="default" w:ascii="Consolas" w:hAnsi="Consolas" w:eastAsia="Consolas"/>
+          <w:color w:val="0000FF"/>
+          <w:sz w:val="19"/>
+          <w:szCs w:val="24"/>
+        </w:rPr>
+        <w:t>AS</w:t>
+      </w:r>
+      <w:r>
+        <w:rPr>
+          <w:rFonts w:hint="default" w:ascii="Consolas" w:hAnsi="Consolas" w:eastAsia="Consolas"/>
+          <w:color w:val="000000"/>
+          <w:sz w:val="19"/>
+          <w:szCs w:val="24"/>
+        </w:rPr>
+        <w:t xml:space="preserve"> size_total_earning</w:t>
+      </w:r>
+    </w:p>
+    <w:p>
+      <w:pPr>
+        <w:spacing w:beforeLines="0" w:afterLines="0"/>
+        <w:jc w:val="left"/>
+        <w:rPr>
+          <w:rFonts w:hint="default" w:ascii="Consolas" w:hAnsi="Consolas" w:eastAsia="Consolas"/>
+          <w:color w:val="000000"/>
+          <w:sz w:val="19"/>
+          <w:szCs w:val="24"/>
+        </w:rPr>
+      </w:pPr>
+      <w:r>
+        <w:rPr>
+          <w:rFonts w:hint="default" w:ascii="Consolas" w:hAnsi="Consolas" w:eastAsia="Consolas"/>
+          <w:color w:val="000000"/>
+          <w:sz w:val="19"/>
+          <w:szCs w:val="24"/>
+        </w:rPr>
+        <w:tab/>
+      </w:r>
+      <w:r>
+        <w:rPr>
+          <w:rFonts w:hint="default" w:ascii="Consolas" w:hAnsi="Consolas" w:eastAsia="Consolas"/>
+          <w:color w:val="0000FF"/>
+          <w:sz w:val="19"/>
+          <w:szCs w:val="24"/>
+        </w:rPr>
+        <w:t>FROM</w:t>
+      </w:r>
+      <w:r>
+        <w:rPr>
+          <w:rFonts w:hint="default" w:ascii="Consolas" w:hAnsi="Consolas" w:eastAsia="Consolas"/>
+          <w:color w:val="000000"/>
+          <w:sz w:val="19"/>
+          <w:szCs w:val="24"/>
+        </w:rPr>
+        <w:t xml:space="preserve"> dbo</w:t>
+      </w:r>
+      <w:r>
+        <w:rPr>
+          <w:rFonts w:hint="default" w:ascii="Consolas" w:hAnsi="Consolas" w:eastAsia="Consolas"/>
+          <w:color w:val="808080"/>
+          <w:sz w:val="19"/>
+          <w:szCs w:val="24"/>
+        </w:rPr>
+        <w:t>.</w:t>
+      </w:r>
+      <w:r>
+        <w:rPr>
+          <w:rFonts w:hint="default" w:ascii="Consolas" w:hAnsi="Consolas" w:eastAsia="Consolas"/>
+          <w:color w:val="000000"/>
+          <w:sz w:val="19"/>
+          <w:szCs w:val="24"/>
+        </w:rPr>
+        <w:t>pizza_sales</w:t>
+      </w:r>
+    </w:p>
+    <w:p>
+      <w:pPr>
+        <w:spacing w:beforeLines="0" w:afterLines="0"/>
+        <w:jc w:val="left"/>
+        <w:rPr>
+          <w:rFonts w:hint="default" w:ascii="Consolas" w:hAnsi="Consolas" w:eastAsia="Consolas"/>
+          <w:color w:val="000000"/>
+          <w:sz w:val="19"/>
+          <w:szCs w:val="24"/>
+        </w:rPr>
+      </w:pPr>
+      <w:r>
+        <w:rPr>
+          <w:rFonts w:hint="default" w:ascii="Consolas" w:hAnsi="Consolas" w:eastAsia="Consolas"/>
+          <w:color w:val="000000"/>
+          <w:sz w:val="19"/>
+          <w:szCs w:val="24"/>
+        </w:rPr>
+        <w:tab/>
+      </w:r>
+      <w:r>
+        <w:rPr>
+          <w:rFonts w:hint="default" w:ascii="Consolas" w:hAnsi="Consolas" w:eastAsia="Consolas"/>
+          <w:color w:val="0000FF"/>
+          <w:sz w:val="19"/>
+          <w:szCs w:val="24"/>
+        </w:rPr>
+        <w:t>GROUP</w:t>
+      </w:r>
+      <w:r>
+        <w:rPr>
+          <w:rFonts w:hint="default" w:ascii="Consolas" w:hAnsi="Consolas" w:eastAsia="Consolas"/>
+          <w:color w:val="000000"/>
+          <w:sz w:val="19"/>
+          <w:szCs w:val="24"/>
+        </w:rPr>
+        <w:t xml:space="preserve"> </w:t>
+      </w:r>
+      <w:r>
+        <w:rPr>
+          <w:rFonts w:hint="default" w:ascii="Consolas" w:hAnsi="Consolas" w:eastAsia="Consolas"/>
+          <w:color w:val="0000FF"/>
+          <w:sz w:val="19"/>
+          <w:szCs w:val="24"/>
+        </w:rPr>
+        <w:t>BY</w:t>
+      </w:r>
+      <w:r>
+        <w:rPr>
+          <w:rFonts w:hint="default" w:ascii="Consolas" w:hAnsi="Consolas" w:eastAsia="Consolas"/>
+          <w:color w:val="000000"/>
+          <w:sz w:val="19"/>
+          <w:szCs w:val="24"/>
+        </w:rPr>
+        <w:t xml:space="preserve"> pizza_size</w:t>
+      </w:r>
+    </w:p>
+    <w:p>
+      <w:pPr>
+        <w:spacing w:beforeLines="0" w:afterLines="0"/>
+        <w:jc w:val="left"/>
+        <w:rPr>
+          <w:rFonts w:hint="default" w:ascii="Consolas" w:hAnsi="Consolas" w:eastAsia="Consolas"/>
+          <w:color w:val="000000"/>
+          <w:sz w:val="19"/>
+          <w:szCs w:val="24"/>
+        </w:rPr>
+      </w:pPr>
+      <w:r>
+        <w:rPr>
+          <w:rFonts w:hint="default" w:ascii="Consolas" w:hAnsi="Consolas" w:eastAsia="Consolas"/>
+          <w:color w:val="808080"/>
+          <w:sz w:val="19"/>
+          <w:szCs w:val="24"/>
+        </w:rPr>
+        <w:t>),</w:t>
+      </w:r>
+    </w:p>
+    <w:p>
+      <w:pPr>
+        <w:spacing w:beforeLines="0" w:afterLines="0"/>
+        <w:jc w:val="left"/>
+        <w:rPr>
+          <w:rFonts w:hint="default" w:ascii="Consolas" w:hAnsi="Consolas" w:eastAsia="Consolas"/>
+          <w:color w:val="000000"/>
+          <w:sz w:val="19"/>
+          <w:szCs w:val="24"/>
+        </w:rPr>
+      </w:pPr>
+      <w:r>
+        <w:rPr>
+          <w:rFonts w:hint="default" w:ascii="Consolas" w:hAnsi="Consolas" w:eastAsia="Consolas"/>
+          <w:color w:val="008000"/>
+          <w:sz w:val="19"/>
+          <w:szCs w:val="24"/>
+        </w:rPr>
+        <w:t>-- calculates total revenue per size</w:t>
+      </w:r>
+    </w:p>
+    <w:p>
+      <w:pPr>
+        <w:spacing w:beforeLines="0" w:afterLines="0"/>
+        <w:jc w:val="left"/>
+        <w:rPr>
+          <w:rFonts w:hint="default" w:ascii="Consolas" w:hAnsi="Consolas" w:eastAsia="Consolas"/>
+          <w:color w:val="000000"/>
+          <w:sz w:val="19"/>
+          <w:szCs w:val="24"/>
+        </w:rPr>
+      </w:pPr>
+      <w:r>
+        <w:rPr>
+          <w:rFonts w:hint="default" w:ascii="Consolas" w:hAnsi="Consolas" w:eastAsia="Consolas"/>
+          <w:color w:val="000000"/>
+          <w:sz w:val="19"/>
+          <w:szCs w:val="24"/>
+        </w:rPr>
+        <w:t xml:space="preserve">overall_total_sales </w:t>
+      </w:r>
+      <w:r>
+        <w:rPr>
+          <w:rFonts w:hint="default" w:ascii="Consolas" w:hAnsi="Consolas" w:eastAsia="Consolas"/>
+          <w:color w:val="0000FF"/>
+          <w:sz w:val="19"/>
+          <w:szCs w:val="24"/>
+        </w:rPr>
+        <w:t xml:space="preserve">AS </w:t>
+      </w:r>
+      <w:r>
+        <w:rPr>
+          <w:rFonts w:hint="default" w:ascii="Consolas" w:hAnsi="Consolas" w:eastAsia="Consolas"/>
+          <w:color w:val="808080"/>
+          <w:sz w:val="19"/>
+          <w:szCs w:val="24"/>
+        </w:rPr>
+        <w:t>(</w:t>
+      </w:r>
+    </w:p>
+    <w:p>
+      <w:pPr>
+        <w:spacing w:beforeLines="0" w:afterLines="0"/>
+        <w:jc w:val="left"/>
+        <w:rPr>
+          <w:rFonts w:hint="default" w:ascii="Consolas" w:hAnsi="Consolas" w:eastAsia="Consolas"/>
+          <w:color w:val="000000"/>
+          <w:sz w:val="19"/>
+          <w:szCs w:val="24"/>
+        </w:rPr>
+      </w:pPr>
+      <w:r>
+        <w:rPr>
+          <w:rFonts w:hint="default" w:ascii="Consolas" w:hAnsi="Consolas" w:eastAsia="Consolas"/>
+          <w:color w:val="000000"/>
+          <w:sz w:val="19"/>
+          <w:szCs w:val="24"/>
+        </w:rPr>
+        <w:tab/>
+      </w:r>
+      <w:r>
+        <w:rPr>
+          <w:rFonts w:hint="default" w:ascii="Consolas" w:hAnsi="Consolas" w:eastAsia="Consolas"/>
+          <w:color w:val="0000FF"/>
+          <w:sz w:val="19"/>
+          <w:szCs w:val="24"/>
+        </w:rPr>
+        <w:t>SELECT</w:t>
+      </w:r>
+      <w:r>
+        <w:rPr>
+          <w:rFonts w:hint="default" w:ascii="Consolas" w:hAnsi="Consolas" w:eastAsia="Consolas"/>
+          <w:color w:val="000000"/>
+          <w:sz w:val="19"/>
+          <w:szCs w:val="24"/>
+        </w:rPr>
+        <w:t xml:space="preserve"> </w:t>
+      </w:r>
+      <w:r>
+        <w:rPr>
+          <w:rFonts w:hint="default" w:ascii="Consolas" w:hAnsi="Consolas" w:eastAsia="Consolas"/>
+          <w:color w:val="FF00FF"/>
+          <w:sz w:val="19"/>
+          <w:szCs w:val="24"/>
+        </w:rPr>
+        <w:t>SUM</w:t>
+      </w:r>
+      <w:r>
+        <w:rPr>
+          <w:rFonts w:hint="default" w:ascii="Consolas" w:hAnsi="Consolas" w:eastAsia="Consolas"/>
+          <w:color w:val="808080"/>
+          <w:sz w:val="19"/>
+          <w:szCs w:val="24"/>
+        </w:rPr>
+        <w:t>(</w:t>
+      </w:r>
+      <w:r>
+        <w:rPr>
+          <w:rFonts w:hint="default" w:ascii="Consolas" w:hAnsi="Consolas" w:eastAsia="Consolas"/>
+          <w:color w:val="000000"/>
+          <w:sz w:val="19"/>
+          <w:szCs w:val="24"/>
+        </w:rPr>
+        <w:t>total_price</w:t>
+      </w:r>
+      <w:r>
+        <w:rPr>
+          <w:rFonts w:hint="default" w:ascii="Consolas" w:hAnsi="Consolas" w:eastAsia="Consolas"/>
+          <w:color w:val="808080"/>
+          <w:sz w:val="19"/>
+          <w:szCs w:val="24"/>
+        </w:rPr>
+        <w:t>)</w:t>
+      </w:r>
+      <w:r>
+        <w:rPr>
+          <w:rFonts w:hint="default" w:ascii="Consolas" w:hAnsi="Consolas" w:eastAsia="Consolas"/>
+          <w:color w:val="000000"/>
+          <w:sz w:val="19"/>
+          <w:szCs w:val="24"/>
+        </w:rPr>
+        <w:t xml:space="preserve"> </w:t>
+      </w:r>
+      <w:r>
+        <w:rPr>
+          <w:rFonts w:hint="default" w:ascii="Consolas" w:hAnsi="Consolas" w:eastAsia="Consolas"/>
+          <w:color w:val="0000FF"/>
+          <w:sz w:val="19"/>
+          <w:szCs w:val="24"/>
+        </w:rPr>
+        <w:t>AS</w:t>
+      </w:r>
+      <w:r>
+        <w:rPr>
+          <w:rFonts w:hint="default" w:ascii="Consolas" w:hAnsi="Consolas" w:eastAsia="Consolas"/>
+          <w:color w:val="000000"/>
+          <w:sz w:val="19"/>
+          <w:szCs w:val="24"/>
+        </w:rPr>
+        <w:t xml:space="preserve"> overall_earning</w:t>
+      </w:r>
+    </w:p>
+    <w:p>
+      <w:pPr>
+        <w:spacing w:beforeLines="0" w:afterLines="0"/>
+        <w:jc w:val="left"/>
+        <w:rPr>
+          <w:rFonts w:hint="default" w:ascii="Consolas" w:hAnsi="Consolas" w:eastAsia="Consolas"/>
+          <w:color w:val="000000"/>
+          <w:sz w:val="19"/>
+          <w:szCs w:val="24"/>
+        </w:rPr>
+      </w:pPr>
+      <w:r>
+        <w:rPr>
+          <w:rFonts w:hint="default" w:ascii="Consolas" w:hAnsi="Consolas" w:eastAsia="Consolas"/>
+          <w:color w:val="000000"/>
+          <w:sz w:val="19"/>
+          <w:szCs w:val="24"/>
+        </w:rPr>
+        <w:tab/>
+      </w:r>
+      <w:r>
+        <w:rPr>
+          <w:rFonts w:hint="default" w:ascii="Consolas" w:hAnsi="Consolas" w:eastAsia="Consolas"/>
+          <w:color w:val="0000FF"/>
+          <w:sz w:val="19"/>
+          <w:szCs w:val="24"/>
+        </w:rPr>
+        <w:t>FROM</w:t>
+      </w:r>
+      <w:r>
+        <w:rPr>
+          <w:rFonts w:hint="default" w:ascii="Consolas" w:hAnsi="Consolas" w:eastAsia="Consolas"/>
+          <w:color w:val="000000"/>
+          <w:sz w:val="19"/>
+          <w:szCs w:val="24"/>
+        </w:rPr>
+        <w:t xml:space="preserve"> dbo</w:t>
+      </w:r>
+      <w:r>
+        <w:rPr>
+          <w:rFonts w:hint="default" w:ascii="Consolas" w:hAnsi="Consolas" w:eastAsia="Consolas"/>
+          <w:color w:val="808080"/>
+          <w:sz w:val="19"/>
+          <w:szCs w:val="24"/>
+        </w:rPr>
+        <w:t>.</w:t>
+      </w:r>
+      <w:r>
+        <w:rPr>
+          <w:rFonts w:hint="default" w:ascii="Consolas" w:hAnsi="Consolas" w:eastAsia="Consolas"/>
+          <w:color w:val="000000"/>
+          <w:sz w:val="19"/>
+          <w:szCs w:val="24"/>
+        </w:rPr>
+        <w:t>pizza_sales</w:t>
+      </w:r>
+    </w:p>
+    <w:p>
+      <w:pPr>
+        <w:spacing w:beforeLines="0" w:afterLines="0"/>
+        <w:jc w:val="left"/>
+        <w:rPr>
+          <w:rFonts w:hint="default" w:ascii="Consolas" w:hAnsi="Consolas" w:eastAsia="Consolas"/>
+          <w:color w:val="000000"/>
+          <w:sz w:val="19"/>
+          <w:szCs w:val="24"/>
+        </w:rPr>
+      </w:pPr>
+      <w:r>
+        <w:rPr>
+          <w:rFonts w:hint="default" w:ascii="Consolas" w:hAnsi="Consolas" w:eastAsia="Consolas"/>
+          <w:color w:val="808080"/>
+          <w:sz w:val="19"/>
+          <w:szCs w:val="24"/>
+        </w:rPr>
+        <w:t>)</w:t>
+      </w:r>
+    </w:p>
+    <w:p>
+      <w:pPr>
+        <w:spacing w:beforeLines="0" w:afterLines="0"/>
+        <w:jc w:val="left"/>
+        <w:rPr>
+          <w:rFonts w:hint="default" w:ascii="Consolas" w:hAnsi="Consolas" w:eastAsia="Consolas"/>
+          <w:color w:val="000000"/>
+          <w:sz w:val="19"/>
+          <w:szCs w:val="24"/>
+        </w:rPr>
+      </w:pPr>
+      <w:r>
+        <w:rPr>
+          <w:rFonts w:hint="default" w:ascii="Consolas" w:hAnsi="Consolas" w:eastAsia="Consolas"/>
+          <w:color w:val="008000"/>
+          <w:sz w:val="19"/>
+          <w:szCs w:val="24"/>
+        </w:rPr>
+        <w:t>-- calculates the total revenue across all sizes</w:t>
+      </w:r>
+    </w:p>
+    <w:p>
+      <w:pPr>
+        <w:spacing w:beforeLines="0" w:afterLines="0"/>
+        <w:jc w:val="left"/>
+        <w:rPr>
+          <w:rFonts w:hint="default" w:ascii="Consolas" w:hAnsi="Consolas" w:eastAsia="Consolas"/>
+          <w:color w:val="000000"/>
+          <w:sz w:val="19"/>
+          <w:szCs w:val="24"/>
+        </w:rPr>
+      </w:pPr>
+      <w:r>
+        <w:rPr>
+          <w:rFonts w:hint="default" w:ascii="Consolas" w:hAnsi="Consolas" w:eastAsia="Consolas"/>
+          <w:color w:val="0000FF"/>
+          <w:sz w:val="19"/>
+          <w:szCs w:val="24"/>
+        </w:rPr>
+        <w:t>SELECT</w:t>
+      </w:r>
+      <w:r>
+        <w:rPr>
+          <w:rFonts w:hint="default" w:ascii="Consolas" w:hAnsi="Consolas" w:eastAsia="Consolas"/>
+          <w:color w:val="000000"/>
+          <w:sz w:val="19"/>
+          <w:szCs w:val="24"/>
+        </w:rPr>
+        <w:t xml:space="preserve"> pizza_size</w:t>
+      </w:r>
+      <w:r>
+        <w:rPr>
+          <w:rFonts w:hint="default" w:ascii="Consolas" w:hAnsi="Consolas" w:eastAsia="Consolas"/>
+          <w:color w:val="808080"/>
+          <w:sz w:val="19"/>
+          <w:szCs w:val="24"/>
+        </w:rPr>
+        <w:t>,</w:t>
+      </w:r>
+      <w:r>
+        <w:rPr>
+          <w:rFonts w:hint="default" w:ascii="Consolas" w:hAnsi="Consolas" w:eastAsia="Consolas"/>
+          <w:color w:val="000000"/>
+          <w:sz w:val="19"/>
+          <w:szCs w:val="24"/>
+        </w:rPr>
+        <w:t xml:space="preserve"> size_total_earning</w:t>
+      </w:r>
+      <w:r>
+        <w:rPr>
+          <w:rFonts w:hint="default" w:ascii="Consolas" w:hAnsi="Consolas" w:eastAsia="Consolas"/>
+          <w:color w:val="808080"/>
+          <w:sz w:val="19"/>
+          <w:szCs w:val="24"/>
+        </w:rPr>
+        <w:t>,</w:t>
+      </w:r>
+      <w:r>
+        <w:rPr>
+          <w:rFonts w:hint="default" w:ascii="Consolas" w:hAnsi="Consolas" w:eastAsia="Consolas"/>
+          <w:color w:val="000000"/>
+          <w:sz w:val="19"/>
+          <w:szCs w:val="24"/>
+        </w:rPr>
+        <w:t xml:space="preserve"> total_contribution_in_percentage</w:t>
+      </w:r>
+    </w:p>
+    <w:p>
+      <w:pPr>
+        <w:spacing w:beforeLines="0" w:afterLines="0"/>
+        <w:jc w:val="left"/>
+        <w:rPr>
+          <w:rFonts w:hint="default" w:ascii="Consolas" w:hAnsi="Consolas" w:eastAsia="Consolas"/>
+          <w:color w:val="000000"/>
+          <w:sz w:val="19"/>
+          <w:szCs w:val="24"/>
+        </w:rPr>
+      </w:pPr>
+      <w:r>
+        <w:rPr>
+          <w:rFonts w:hint="default" w:ascii="Consolas" w:hAnsi="Consolas" w:eastAsia="Consolas"/>
+          <w:color w:val="0000FF"/>
+          <w:sz w:val="19"/>
+          <w:szCs w:val="24"/>
+        </w:rPr>
+        <w:t xml:space="preserve">FROM </w:t>
+      </w:r>
+      <w:r>
+        <w:rPr>
+          <w:rFonts w:hint="default" w:ascii="Consolas" w:hAnsi="Consolas" w:eastAsia="Consolas"/>
+          <w:color w:val="808080"/>
+          <w:sz w:val="19"/>
+          <w:szCs w:val="24"/>
+        </w:rPr>
+        <w:t>(</w:t>
+      </w:r>
+    </w:p>
+    <w:p>
+      <w:pPr>
+        <w:spacing w:beforeLines="0" w:afterLines="0"/>
+        <w:jc w:val="left"/>
+        <w:rPr>
+          <w:rFonts w:hint="default" w:ascii="Consolas" w:hAnsi="Consolas" w:eastAsia="Consolas"/>
+          <w:color w:val="000000"/>
+          <w:sz w:val="19"/>
+          <w:szCs w:val="24"/>
+        </w:rPr>
+      </w:pPr>
+      <w:r>
+        <w:rPr>
+          <w:rFonts w:hint="default" w:ascii="Consolas" w:hAnsi="Consolas" w:eastAsia="Consolas"/>
+          <w:color w:val="000000"/>
+          <w:sz w:val="19"/>
+          <w:szCs w:val="24"/>
+        </w:rPr>
+        <w:tab/>
+      </w:r>
+      <w:r>
+        <w:rPr>
+          <w:rFonts w:hint="default" w:ascii="Consolas" w:hAnsi="Consolas" w:eastAsia="Consolas"/>
+          <w:color w:val="0000FF"/>
+          <w:sz w:val="19"/>
+          <w:szCs w:val="24"/>
+        </w:rPr>
+        <w:t>SELECT</w:t>
+      </w:r>
+      <w:r>
+        <w:rPr>
+          <w:rFonts w:hint="default" w:ascii="Consolas" w:hAnsi="Consolas" w:eastAsia="Consolas"/>
+          <w:color w:val="000000"/>
+          <w:sz w:val="19"/>
+          <w:szCs w:val="24"/>
+        </w:rPr>
+        <w:t xml:space="preserve">  </w:t>
+      </w:r>
+    </w:p>
+    <w:p>
+      <w:pPr>
+        <w:spacing w:beforeLines="0" w:afterLines="0"/>
+        <w:jc w:val="left"/>
+        <w:rPr>
+          <w:rFonts w:hint="default" w:ascii="Consolas" w:hAnsi="Consolas" w:eastAsia="Consolas"/>
+          <w:color w:val="000000"/>
+          <w:sz w:val="19"/>
+          <w:szCs w:val="24"/>
+        </w:rPr>
+      </w:pPr>
+      <w:r>
+        <w:rPr>
+          <w:rFonts w:hint="default" w:ascii="Consolas" w:hAnsi="Consolas" w:eastAsia="Consolas"/>
+          <w:color w:val="000000"/>
+          <w:sz w:val="19"/>
+          <w:szCs w:val="24"/>
+        </w:rPr>
+        <w:tab/>
+      </w:r>
+      <w:r>
+        <w:rPr>
+          <w:rFonts w:hint="default" w:ascii="Consolas" w:hAnsi="Consolas" w:eastAsia="Consolas"/>
+          <w:color w:val="000000"/>
+          <w:sz w:val="19"/>
+          <w:szCs w:val="24"/>
+        </w:rPr>
+        <w:tab/>
+      </w:r>
+      <w:r>
+        <w:rPr>
+          <w:rFonts w:hint="default" w:ascii="Consolas" w:hAnsi="Consolas" w:eastAsia="Consolas"/>
+          <w:color w:val="000000"/>
+          <w:sz w:val="19"/>
+          <w:szCs w:val="24"/>
+        </w:rPr>
+        <w:t>ts</w:t>
+      </w:r>
+      <w:r>
+        <w:rPr>
+          <w:rFonts w:hint="default" w:ascii="Consolas" w:hAnsi="Consolas" w:eastAsia="Consolas"/>
+          <w:color w:val="808080"/>
+          <w:sz w:val="19"/>
+          <w:szCs w:val="24"/>
+        </w:rPr>
+        <w:t>.</w:t>
+      </w:r>
+      <w:r>
+        <w:rPr>
+          <w:rFonts w:hint="default" w:ascii="Consolas" w:hAnsi="Consolas" w:eastAsia="Consolas"/>
+          <w:color w:val="000000"/>
+          <w:sz w:val="19"/>
+          <w:szCs w:val="24"/>
+        </w:rPr>
+        <w:t>pizza_size</w:t>
+      </w:r>
+      <w:r>
+        <w:rPr>
+          <w:rFonts w:hint="default" w:ascii="Consolas" w:hAnsi="Consolas" w:eastAsia="Consolas"/>
+          <w:color w:val="808080"/>
+          <w:sz w:val="19"/>
+          <w:szCs w:val="24"/>
+        </w:rPr>
+        <w:t>,</w:t>
+      </w:r>
+      <w:r>
+        <w:rPr>
+          <w:rFonts w:hint="default" w:ascii="Consolas" w:hAnsi="Consolas" w:eastAsia="Consolas"/>
+          <w:color w:val="000000"/>
+          <w:sz w:val="19"/>
+          <w:szCs w:val="24"/>
+        </w:rPr>
+        <w:t xml:space="preserve"> </w:t>
+      </w:r>
+    </w:p>
+    <w:p>
+      <w:pPr>
+        <w:spacing w:beforeLines="0" w:afterLines="0"/>
+        <w:jc w:val="left"/>
+        <w:rPr>
+          <w:rFonts w:hint="default" w:ascii="Consolas" w:hAnsi="Consolas" w:eastAsia="Consolas"/>
+          <w:color w:val="000000"/>
+          <w:sz w:val="19"/>
+          <w:szCs w:val="24"/>
+        </w:rPr>
+      </w:pPr>
+      <w:r>
+        <w:rPr>
+          <w:rFonts w:hint="default" w:ascii="Consolas" w:hAnsi="Consolas" w:eastAsia="Consolas"/>
+          <w:color w:val="000000"/>
+          <w:sz w:val="19"/>
+          <w:szCs w:val="24"/>
+        </w:rPr>
+        <w:tab/>
+      </w:r>
+      <w:r>
+        <w:rPr>
+          <w:rFonts w:hint="default" w:ascii="Consolas" w:hAnsi="Consolas" w:eastAsia="Consolas"/>
+          <w:color w:val="000000"/>
+          <w:sz w:val="19"/>
+          <w:szCs w:val="24"/>
+        </w:rPr>
+        <w:tab/>
+      </w:r>
+      <w:r>
+        <w:rPr>
+          <w:rFonts w:hint="default" w:ascii="Consolas" w:hAnsi="Consolas" w:eastAsia="Consolas"/>
+          <w:color w:val="000000"/>
+          <w:sz w:val="19"/>
+          <w:szCs w:val="24"/>
+        </w:rPr>
+        <w:t>ts</w:t>
+      </w:r>
+      <w:r>
+        <w:rPr>
+          <w:rFonts w:hint="default" w:ascii="Consolas" w:hAnsi="Consolas" w:eastAsia="Consolas"/>
+          <w:color w:val="808080"/>
+          <w:sz w:val="19"/>
+          <w:szCs w:val="24"/>
+        </w:rPr>
+        <w:t>.</w:t>
+      </w:r>
+      <w:r>
+        <w:rPr>
+          <w:rFonts w:hint="default" w:ascii="Consolas" w:hAnsi="Consolas" w:eastAsia="Consolas"/>
+          <w:color w:val="000000"/>
+          <w:sz w:val="19"/>
+          <w:szCs w:val="24"/>
+        </w:rPr>
+        <w:t>size_total_earning</w:t>
+      </w:r>
+      <w:r>
+        <w:rPr>
+          <w:rFonts w:hint="default" w:ascii="Consolas" w:hAnsi="Consolas" w:eastAsia="Consolas"/>
+          <w:color w:val="808080"/>
+          <w:sz w:val="19"/>
+          <w:szCs w:val="24"/>
+        </w:rPr>
+        <w:t>,</w:t>
+      </w:r>
+      <w:bookmarkStart w:id="0" w:name="_GoBack"/>
+      <w:bookmarkEnd w:id="0"/>
+    </w:p>
+    <w:p>
+      <w:pPr>
+        <w:spacing w:beforeLines="0" w:afterLines="0"/>
+        <w:jc w:val="left"/>
+        <w:rPr>
+          <w:rFonts w:hint="default" w:ascii="Consolas" w:hAnsi="Consolas" w:eastAsia="Consolas"/>
+          <w:color w:val="000000"/>
+          <w:sz w:val="19"/>
+          <w:szCs w:val="24"/>
+        </w:rPr>
+      </w:pPr>
+      <w:r>
+        <w:rPr>
+          <w:rFonts w:hint="default" w:ascii="Consolas" w:hAnsi="Consolas" w:eastAsia="Consolas"/>
+          <w:color w:val="000000"/>
+          <w:sz w:val="19"/>
+          <w:szCs w:val="24"/>
+        </w:rPr>
+        <w:tab/>
+      </w:r>
+      <w:r>
+        <w:rPr>
+          <w:rFonts w:hint="default" w:ascii="Consolas" w:hAnsi="Consolas" w:eastAsia="Consolas"/>
+          <w:color w:val="000000"/>
+          <w:sz w:val="19"/>
+          <w:szCs w:val="24"/>
+        </w:rPr>
+        <w:tab/>
+      </w:r>
+      <w:r>
+        <w:rPr>
+          <w:rFonts w:hint="default" w:ascii="Consolas" w:hAnsi="Consolas" w:eastAsia="Consolas"/>
+          <w:color w:val="FF00FF"/>
+          <w:sz w:val="19"/>
+          <w:szCs w:val="24"/>
+        </w:rPr>
+        <w:t>ROUND</w:t>
+      </w:r>
+      <w:r>
+        <w:rPr>
+          <w:rFonts w:hint="default" w:ascii="Consolas" w:hAnsi="Consolas" w:eastAsia="Consolas"/>
+          <w:color w:val="808080"/>
+          <w:sz w:val="19"/>
+          <w:szCs w:val="24"/>
+        </w:rPr>
+        <w:t>(</w:t>
+      </w:r>
+      <w:r>
+        <w:rPr>
+          <w:rFonts w:hint="default" w:ascii="Consolas" w:hAnsi="Consolas" w:eastAsia="Consolas"/>
+          <w:color w:val="000000"/>
+          <w:sz w:val="19"/>
+          <w:szCs w:val="24"/>
+        </w:rPr>
+        <w:t>ts</w:t>
+      </w:r>
+      <w:r>
+        <w:rPr>
+          <w:rFonts w:hint="default" w:ascii="Consolas" w:hAnsi="Consolas" w:eastAsia="Consolas"/>
+          <w:color w:val="808080"/>
+          <w:sz w:val="19"/>
+          <w:szCs w:val="24"/>
+        </w:rPr>
+        <w:t>.</w:t>
+      </w:r>
+      <w:r>
+        <w:rPr>
+          <w:rFonts w:hint="default" w:ascii="Consolas" w:hAnsi="Consolas" w:eastAsia="Consolas"/>
+          <w:color w:val="000000"/>
+          <w:sz w:val="19"/>
+          <w:szCs w:val="24"/>
+        </w:rPr>
+        <w:t xml:space="preserve">size_total_earning </w:t>
+      </w:r>
+      <w:r>
+        <w:rPr>
+          <w:rFonts w:hint="default" w:ascii="Consolas" w:hAnsi="Consolas" w:eastAsia="Consolas"/>
+          <w:color w:val="808080"/>
+          <w:sz w:val="19"/>
+          <w:szCs w:val="24"/>
+        </w:rPr>
+        <w:t>*</w:t>
+      </w:r>
+      <w:r>
+        <w:rPr>
+          <w:rFonts w:hint="default" w:ascii="Consolas" w:hAnsi="Consolas" w:eastAsia="Consolas"/>
+          <w:color w:val="000000"/>
+          <w:sz w:val="19"/>
+          <w:szCs w:val="24"/>
+        </w:rPr>
+        <w:t xml:space="preserve"> 100.0 </w:t>
+      </w:r>
+      <w:r>
+        <w:rPr>
+          <w:rFonts w:hint="default" w:ascii="Consolas" w:hAnsi="Consolas" w:eastAsia="Consolas"/>
+          <w:color w:val="808080"/>
+          <w:sz w:val="19"/>
+          <w:szCs w:val="24"/>
+        </w:rPr>
+        <w:t>/</w:t>
+      </w:r>
+      <w:r>
+        <w:rPr>
+          <w:rFonts w:hint="default" w:ascii="Consolas" w:hAnsi="Consolas" w:eastAsia="Consolas"/>
+          <w:color w:val="000000"/>
+          <w:sz w:val="19"/>
+          <w:szCs w:val="24"/>
+        </w:rPr>
+        <w:t xml:space="preserve"> ots</w:t>
+      </w:r>
+      <w:r>
+        <w:rPr>
+          <w:rFonts w:hint="default" w:ascii="Consolas" w:hAnsi="Consolas" w:eastAsia="Consolas"/>
+          <w:color w:val="808080"/>
+          <w:sz w:val="19"/>
+          <w:szCs w:val="24"/>
+        </w:rPr>
+        <w:t>.</w:t>
+      </w:r>
+      <w:r>
+        <w:rPr>
+          <w:rFonts w:hint="default" w:ascii="Consolas" w:hAnsi="Consolas" w:eastAsia="Consolas"/>
+          <w:color w:val="000000"/>
+          <w:sz w:val="19"/>
+          <w:szCs w:val="24"/>
+        </w:rPr>
+        <w:t>overall_earning</w:t>
+      </w:r>
+      <w:r>
+        <w:rPr>
+          <w:rFonts w:hint="default" w:ascii="Consolas" w:hAnsi="Consolas" w:eastAsia="Consolas"/>
+          <w:color w:val="808080"/>
+          <w:sz w:val="19"/>
+          <w:szCs w:val="24"/>
+        </w:rPr>
+        <w:t>,</w:t>
+      </w:r>
+      <w:r>
+        <w:rPr>
+          <w:rFonts w:hint="default" w:ascii="Consolas" w:hAnsi="Consolas" w:eastAsia="Consolas"/>
+          <w:color w:val="000000"/>
+          <w:sz w:val="19"/>
+          <w:szCs w:val="24"/>
+        </w:rPr>
+        <w:t xml:space="preserve"> 2</w:t>
+      </w:r>
+      <w:r>
+        <w:rPr>
+          <w:rFonts w:hint="default" w:ascii="Consolas" w:hAnsi="Consolas" w:eastAsia="Consolas"/>
+          <w:color w:val="808080"/>
+          <w:sz w:val="19"/>
+          <w:szCs w:val="24"/>
+        </w:rPr>
+        <w:t>)</w:t>
+      </w:r>
+      <w:r>
+        <w:rPr>
+          <w:rFonts w:hint="default" w:ascii="Consolas" w:hAnsi="Consolas" w:eastAsia="Consolas"/>
+          <w:color w:val="000000"/>
+          <w:sz w:val="19"/>
+          <w:szCs w:val="24"/>
+        </w:rPr>
+        <w:t xml:space="preserve"> </w:t>
+      </w:r>
+      <w:r>
+        <w:rPr>
+          <w:rFonts w:hint="default" w:ascii="Consolas" w:hAnsi="Consolas" w:eastAsia="Consolas"/>
+          <w:color w:val="0000FF"/>
+          <w:sz w:val="19"/>
+          <w:szCs w:val="24"/>
+        </w:rPr>
+        <w:t>AS</w:t>
+      </w:r>
+      <w:r>
+        <w:rPr>
+          <w:rFonts w:hint="default" w:ascii="Consolas" w:hAnsi="Consolas" w:eastAsia="Consolas"/>
+          <w:color w:val="000000"/>
+          <w:sz w:val="19"/>
+          <w:szCs w:val="24"/>
+        </w:rPr>
+        <w:t xml:space="preserve"> total_contribution_in_percentage</w:t>
+      </w:r>
+      <w:r>
+        <w:rPr>
+          <w:rFonts w:hint="default" w:ascii="Consolas" w:hAnsi="Consolas" w:eastAsia="Consolas"/>
+          <w:color w:val="808080"/>
+          <w:sz w:val="19"/>
+          <w:szCs w:val="24"/>
+        </w:rPr>
+        <w:t>,</w:t>
+      </w:r>
+    </w:p>
+    <w:p>
+      <w:pPr>
+        <w:spacing w:beforeLines="0" w:afterLines="0"/>
+        <w:jc w:val="left"/>
+        <w:rPr>
+          <w:rFonts w:hint="default" w:ascii="Consolas" w:hAnsi="Consolas" w:eastAsia="Consolas"/>
+          <w:color w:val="000000"/>
+          <w:sz w:val="19"/>
+          <w:szCs w:val="24"/>
+        </w:rPr>
+      </w:pPr>
+      <w:r>
+        <w:rPr>
+          <w:rFonts w:hint="default" w:ascii="Consolas" w:hAnsi="Consolas" w:eastAsia="Consolas"/>
+          <w:color w:val="000000"/>
+          <w:sz w:val="19"/>
+          <w:szCs w:val="24"/>
+        </w:rPr>
+        <w:tab/>
+      </w:r>
+      <w:r>
+        <w:rPr>
+          <w:rFonts w:hint="default" w:ascii="Consolas" w:hAnsi="Consolas" w:eastAsia="Consolas"/>
+          <w:color w:val="000000"/>
+          <w:sz w:val="19"/>
+          <w:szCs w:val="24"/>
+        </w:rPr>
+        <w:tab/>
+      </w:r>
+      <w:r>
+        <w:rPr>
+          <w:rFonts w:hint="default" w:ascii="Consolas" w:hAnsi="Consolas" w:eastAsia="Consolas"/>
+          <w:color w:val="0000FF"/>
+          <w:sz w:val="19"/>
+          <w:szCs w:val="24"/>
+        </w:rPr>
+        <w:t>CASE</w:t>
+      </w:r>
+      <w:r>
+        <w:rPr>
+          <w:rFonts w:hint="default" w:ascii="Consolas" w:hAnsi="Consolas" w:eastAsia="Consolas"/>
+          <w:color w:val="000000"/>
+          <w:sz w:val="19"/>
+          <w:szCs w:val="24"/>
+        </w:rPr>
+        <w:t xml:space="preserve"> ts</w:t>
+      </w:r>
+      <w:r>
+        <w:rPr>
+          <w:rFonts w:hint="default" w:ascii="Consolas" w:hAnsi="Consolas" w:eastAsia="Consolas"/>
+          <w:color w:val="808080"/>
+          <w:sz w:val="19"/>
+          <w:szCs w:val="24"/>
+        </w:rPr>
+        <w:t>.</w:t>
+      </w:r>
+      <w:r>
+        <w:rPr>
+          <w:rFonts w:hint="default" w:ascii="Consolas" w:hAnsi="Consolas" w:eastAsia="Consolas"/>
+          <w:color w:val="000000"/>
+          <w:sz w:val="19"/>
+          <w:szCs w:val="24"/>
+        </w:rPr>
+        <w:t>pizza_size</w:t>
+      </w:r>
+    </w:p>
+    <w:p>
+      <w:pPr>
+        <w:spacing w:beforeLines="0" w:afterLines="0"/>
+        <w:jc w:val="left"/>
+        <w:rPr>
+          <w:rFonts w:hint="default" w:ascii="Consolas" w:hAnsi="Consolas" w:eastAsia="Consolas"/>
+          <w:color w:val="000000"/>
+          <w:sz w:val="19"/>
+          <w:szCs w:val="24"/>
+        </w:rPr>
+      </w:pPr>
+      <w:r>
+        <w:rPr>
+          <w:rFonts w:hint="default" w:ascii="Consolas" w:hAnsi="Consolas" w:eastAsia="Consolas"/>
+          <w:color w:val="000000"/>
+          <w:sz w:val="19"/>
+          <w:szCs w:val="24"/>
+        </w:rPr>
+        <w:tab/>
+      </w:r>
+      <w:r>
+        <w:rPr>
+          <w:rFonts w:hint="default" w:ascii="Consolas" w:hAnsi="Consolas" w:eastAsia="Consolas"/>
+          <w:color w:val="000000"/>
+          <w:sz w:val="19"/>
+          <w:szCs w:val="24"/>
+        </w:rPr>
+        <w:tab/>
+      </w:r>
+      <w:r>
+        <w:rPr>
+          <w:rFonts w:hint="default" w:ascii="Consolas" w:hAnsi="Consolas" w:eastAsia="Consolas"/>
+          <w:color w:val="000000"/>
+          <w:sz w:val="19"/>
+          <w:szCs w:val="24"/>
+        </w:rPr>
+        <w:tab/>
+      </w:r>
+      <w:r>
+        <w:rPr>
+          <w:rFonts w:hint="default" w:ascii="Consolas" w:hAnsi="Consolas" w:eastAsia="Consolas"/>
+          <w:color w:val="0000FF"/>
+          <w:sz w:val="19"/>
+          <w:szCs w:val="24"/>
+        </w:rPr>
+        <w:t>WHEN</w:t>
+      </w:r>
+      <w:r>
+        <w:rPr>
+          <w:rFonts w:hint="default" w:ascii="Consolas" w:hAnsi="Consolas" w:eastAsia="Consolas"/>
+          <w:color w:val="000000"/>
+          <w:sz w:val="19"/>
+          <w:szCs w:val="24"/>
+        </w:rPr>
+        <w:t xml:space="preserve"> </w:t>
+      </w:r>
+      <w:r>
+        <w:rPr>
+          <w:rFonts w:hint="default" w:ascii="Consolas" w:hAnsi="Consolas" w:eastAsia="Consolas"/>
+          <w:color w:val="FF0000"/>
+          <w:sz w:val="19"/>
+          <w:szCs w:val="24"/>
+        </w:rPr>
+        <w:t>'S'</w:t>
+      </w:r>
+      <w:r>
+        <w:rPr>
+          <w:rFonts w:hint="default" w:ascii="Consolas" w:hAnsi="Consolas" w:eastAsia="Consolas"/>
+          <w:color w:val="000000"/>
+          <w:sz w:val="19"/>
+          <w:szCs w:val="24"/>
+        </w:rPr>
+        <w:t xml:space="preserve"> </w:t>
+      </w:r>
+      <w:r>
+        <w:rPr>
+          <w:rFonts w:hint="default" w:ascii="Consolas" w:hAnsi="Consolas" w:eastAsia="Consolas"/>
+          <w:color w:val="0000FF"/>
+          <w:sz w:val="19"/>
+          <w:szCs w:val="24"/>
+        </w:rPr>
+        <w:t>THEN</w:t>
+      </w:r>
+      <w:r>
+        <w:rPr>
+          <w:rFonts w:hint="default" w:ascii="Consolas" w:hAnsi="Consolas" w:eastAsia="Consolas"/>
+          <w:color w:val="000000"/>
+          <w:sz w:val="19"/>
+          <w:szCs w:val="24"/>
+        </w:rPr>
+        <w:t xml:space="preserve"> 1</w:t>
+      </w:r>
+    </w:p>
+    <w:p>
+      <w:pPr>
+        <w:spacing w:beforeLines="0" w:afterLines="0"/>
+        <w:jc w:val="left"/>
+        <w:rPr>
+          <w:rFonts w:hint="default" w:ascii="Consolas" w:hAnsi="Consolas" w:eastAsia="Consolas"/>
+          <w:color w:val="000000"/>
+          <w:sz w:val="19"/>
+          <w:szCs w:val="24"/>
+        </w:rPr>
+      </w:pPr>
+      <w:r>
+        <w:rPr>
+          <w:rFonts w:hint="default" w:ascii="Consolas" w:hAnsi="Consolas" w:eastAsia="Consolas"/>
+          <w:color w:val="000000"/>
+          <w:sz w:val="19"/>
+          <w:szCs w:val="24"/>
+        </w:rPr>
+        <w:tab/>
+      </w:r>
+      <w:r>
+        <w:rPr>
+          <w:rFonts w:hint="default" w:ascii="Consolas" w:hAnsi="Consolas" w:eastAsia="Consolas"/>
+          <w:color w:val="000000"/>
+          <w:sz w:val="19"/>
+          <w:szCs w:val="24"/>
+        </w:rPr>
+        <w:tab/>
+      </w:r>
+      <w:r>
+        <w:rPr>
+          <w:rFonts w:hint="default" w:ascii="Consolas" w:hAnsi="Consolas" w:eastAsia="Consolas"/>
+          <w:color w:val="000000"/>
+          <w:sz w:val="19"/>
+          <w:szCs w:val="24"/>
+        </w:rPr>
+        <w:tab/>
+      </w:r>
+      <w:r>
+        <w:rPr>
+          <w:rFonts w:hint="default" w:ascii="Consolas" w:hAnsi="Consolas" w:eastAsia="Consolas"/>
+          <w:color w:val="0000FF"/>
+          <w:sz w:val="19"/>
+          <w:szCs w:val="24"/>
+        </w:rPr>
+        <w:t>WHEN</w:t>
+      </w:r>
+      <w:r>
+        <w:rPr>
+          <w:rFonts w:hint="default" w:ascii="Consolas" w:hAnsi="Consolas" w:eastAsia="Consolas"/>
+          <w:color w:val="000000"/>
+          <w:sz w:val="19"/>
+          <w:szCs w:val="24"/>
+        </w:rPr>
+        <w:t xml:space="preserve"> </w:t>
+      </w:r>
+      <w:r>
+        <w:rPr>
+          <w:rFonts w:hint="default" w:ascii="Consolas" w:hAnsi="Consolas" w:eastAsia="Consolas"/>
+          <w:color w:val="FF0000"/>
+          <w:sz w:val="19"/>
+          <w:szCs w:val="24"/>
+        </w:rPr>
+        <w:t>'M'</w:t>
+      </w:r>
+      <w:r>
+        <w:rPr>
+          <w:rFonts w:hint="default" w:ascii="Consolas" w:hAnsi="Consolas" w:eastAsia="Consolas"/>
+          <w:color w:val="000000"/>
+          <w:sz w:val="19"/>
+          <w:szCs w:val="24"/>
+        </w:rPr>
+        <w:t xml:space="preserve"> </w:t>
+      </w:r>
+      <w:r>
+        <w:rPr>
+          <w:rFonts w:hint="default" w:ascii="Consolas" w:hAnsi="Consolas" w:eastAsia="Consolas"/>
+          <w:color w:val="0000FF"/>
+          <w:sz w:val="19"/>
+          <w:szCs w:val="24"/>
+        </w:rPr>
+        <w:t>THEN</w:t>
+      </w:r>
+      <w:r>
+        <w:rPr>
+          <w:rFonts w:hint="default" w:ascii="Consolas" w:hAnsi="Consolas" w:eastAsia="Consolas"/>
+          <w:color w:val="000000"/>
+          <w:sz w:val="19"/>
+          <w:szCs w:val="24"/>
+        </w:rPr>
+        <w:t xml:space="preserve"> 2</w:t>
+      </w:r>
+    </w:p>
+    <w:p>
+      <w:pPr>
+        <w:spacing w:beforeLines="0" w:afterLines="0"/>
+        <w:jc w:val="left"/>
+        <w:rPr>
+          <w:rFonts w:hint="default" w:ascii="Consolas" w:hAnsi="Consolas" w:eastAsia="Consolas"/>
+          <w:color w:val="000000"/>
+          <w:sz w:val="19"/>
+          <w:szCs w:val="24"/>
+        </w:rPr>
+      </w:pPr>
+      <w:r>
+        <w:rPr>
+          <w:rFonts w:hint="default" w:ascii="Consolas" w:hAnsi="Consolas" w:eastAsia="Consolas"/>
+          <w:color w:val="000000"/>
+          <w:sz w:val="19"/>
+          <w:szCs w:val="24"/>
+        </w:rPr>
+        <w:tab/>
+      </w:r>
+      <w:r>
+        <w:rPr>
+          <w:rFonts w:hint="default" w:ascii="Consolas" w:hAnsi="Consolas" w:eastAsia="Consolas"/>
+          <w:color w:val="000000"/>
+          <w:sz w:val="19"/>
+          <w:szCs w:val="24"/>
+        </w:rPr>
+        <w:tab/>
+      </w:r>
+      <w:r>
+        <w:rPr>
+          <w:rFonts w:hint="default" w:ascii="Consolas" w:hAnsi="Consolas" w:eastAsia="Consolas"/>
+          <w:color w:val="000000"/>
+          <w:sz w:val="19"/>
+          <w:szCs w:val="24"/>
+        </w:rPr>
+        <w:tab/>
+      </w:r>
+      <w:r>
+        <w:rPr>
+          <w:rFonts w:hint="default" w:ascii="Consolas" w:hAnsi="Consolas" w:eastAsia="Consolas"/>
+          <w:color w:val="0000FF"/>
+          <w:sz w:val="19"/>
+          <w:szCs w:val="24"/>
+        </w:rPr>
+        <w:t>WHEN</w:t>
+      </w:r>
+      <w:r>
+        <w:rPr>
+          <w:rFonts w:hint="default" w:ascii="Consolas" w:hAnsi="Consolas" w:eastAsia="Consolas"/>
+          <w:color w:val="000000"/>
+          <w:sz w:val="19"/>
+          <w:szCs w:val="24"/>
+        </w:rPr>
+        <w:t xml:space="preserve"> </w:t>
+      </w:r>
+      <w:r>
+        <w:rPr>
+          <w:rFonts w:hint="default" w:ascii="Consolas" w:hAnsi="Consolas" w:eastAsia="Consolas"/>
+          <w:color w:val="FF0000"/>
+          <w:sz w:val="19"/>
+          <w:szCs w:val="24"/>
+        </w:rPr>
+        <w:t>'L'</w:t>
+      </w:r>
+      <w:r>
+        <w:rPr>
+          <w:rFonts w:hint="default" w:ascii="Consolas" w:hAnsi="Consolas" w:eastAsia="Consolas"/>
+          <w:color w:val="000000"/>
+          <w:sz w:val="19"/>
+          <w:szCs w:val="24"/>
+        </w:rPr>
+        <w:t xml:space="preserve"> </w:t>
+      </w:r>
+      <w:r>
+        <w:rPr>
+          <w:rFonts w:hint="default" w:ascii="Consolas" w:hAnsi="Consolas" w:eastAsia="Consolas"/>
+          <w:color w:val="0000FF"/>
+          <w:sz w:val="19"/>
+          <w:szCs w:val="24"/>
+        </w:rPr>
+        <w:t>THEN</w:t>
+      </w:r>
+      <w:r>
+        <w:rPr>
+          <w:rFonts w:hint="default" w:ascii="Consolas" w:hAnsi="Consolas" w:eastAsia="Consolas"/>
+          <w:color w:val="000000"/>
+          <w:sz w:val="19"/>
+          <w:szCs w:val="24"/>
+        </w:rPr>
+        <w:t xml:space="preserve"> 3</w:t>
+      </w:r>
+    </w:p>
+    <w:p>
+      <w:pPr>
+        <w:spacing w:beforeLines="0" w:afterLines="0"/>
+        <w:jc w:val="left"/>
+        <w:rPr>
+          <w:rFonts w:hint="default" w:ascii="Consolas" w:hAnsi="Consolas" w:eastAsia="Consolas"/>
+          <w:color w:val="000000"/>
+          <w:sz w:val="19"/>
+          <w:szCs w:val="24"/>
+        </w:rPr>
+      </w:pPr>
+      <w:r>
+        <w:rPr>
+          <w:rFonts w:hint="default" w:ascii="Consolas" w:hAnsi="Consolas" w:eastAsia="Consolas"/>
+          <w:color w:val="000000"/>
+          <w:sz w:val="19"/>
+          <w:szCs w:val="24"/>
+        </w:rPr>
+        <w:tab/>
+      </w:r>
+      <w:r>
+        <w:rPr>
+          <w:rFonts w:hint="default" w:ascii="Consolas" w:hAnsi="Consolas" w:eastAsia="Consolas"/>
+          <w:color w:val="000000"/>
+          <w:sz w:val="19"/>
+          <w:szCs w:val="24"/>
+        </w:rPr>
+        <w:tab/>
+      </w:r>
+      <w:r>
+        <w:rPr>
+          <w:rFonts w:hint="default" w:ascii="Consolas" w:hAnsi="Consolas" w:eastAsia="Consolas"/>
+          <w:color w:val="000000"/>
+          <w:sz w:val="19"/>
+          <w:szCs w:val="24"/>
+        </w:rPr>
+        <w:tab/>
+      </w:r>
+      <w:r>
+        <w:rPr>
+          <w:rFonts w:hint="default" w:ascii="Consolas" w:hAnsi="Consolas" w:eastAsia="Consolas"/>
+          <w:color w:val="0000FF"/>
+          <w:sz w:val="19"/>
+          <w:szCs w:val="24"/>
+        </w:rPr>
+        <w:t>WHEN</w:t>
+      </w:r>
+      <w:r>
+        <w:rPr>
+          <w:rFonts w:hint="default" w:ascii="Consolas" w:hAnsi="Consolas" w:eastAsia="Consolas"/>
+          <w:color w:val="000000"/>
+          <w:sz w:val="19"/>
+          <w:szCs w:val="24"/>
+        </w:rPr>
+        <w:t xml:space="preserve"> </w:t>
+      </w:r>
+      <w:r>
+        <w:rPr>
+          <w:rFonts w:hint="default" w:ascii="Consolas" w:hAnsi="Consolas" w:eastAsia="Consolas"/>
+          <w:color w:val="FF0000"/>
+          <w:sz w:val="19"/>
+          <w:szCs w:val="24"/>
+        </w:rPr>
+        <w:t>'XL'</w:t>
+      </w:r>
+      <w:r>
+        <w:rPr>
+          <w:rFonts w:hint="default" w:ascii="Consolas" w:hAnsi="Consolas" w:eastAsia="Consolas"/>
+          <w:color w:val="000000"/>
+          <w:sz w:val="19"/>
+          <w:szCs w:val="24"/>
+        </w:rPr>
+        <w:t xml:space="preserve"> </w:t>
+      </w:r>
+      <w:r>
+        <w:rPr>
+          <w:rFonts w:hint="default" w:ascii="Consolas" w:hAnsi="Consolas" w:eastAsia="Consolas"/>
+          <w:color w:val="0000FF"/>
+          <w:sz w:val="19"/>
+          <w:szCs w:val="24"/>
+        </w:rPr>
+        <w:t>THEN</w:t>
+      </w:r>
+      <w:r>
+        <w:rPr>
+          <w:rFonts w:hint="default" w:ascii="Consolas" w:hAnsi="Consolas" w:eastAsia="Consolas"/>
+          <w:color w:val="000000"/>
+          <w:sz w:val="19"/>
+          <w:szCs w:val="24"/>
+        </w:rPr>
+        <w:t xml:space="preserve"> 4</w:t>
+      </w:r>
+    </w:p>
+    <w:p>
+      <w:pPr>
+        <w:spacing w:beforeLines="0" w:afterLines="0"/>
+        <w:jc w:val="left"/>
+        <w:rPr>
+          <w:rFonts w:hint="default" w:ascii="Consolas" w:hAnsi="Consolas" w:eastAsia="Consolas"/>
+          <w:color w:val="000000"/>
+          <w:sz w:val="19"/>
+          <w:szCs w:val="24"/>
+        </w:rPr>
+      </w:pPr>
+      <w:r>
+        <w:rPr>
+          <w:rFonts w:hint="default" w:ascii="Consolas" w:hAnsi="Consolas" w:eastAsia="Consolas"/>
+          <w:color w:val="000000"/>
+          <w:sz w:val="19"/>
+          <w:szCs w:val="24"/>
+        </w:rPr>
+        <w:tab/>
+      </w:r>
+      <w:r>
+        <w:rPr>
+          <w:rFonts w:hint="default" w:ascii="Consolas" w:hAnsi="Consolas" w:eastAsia="Consolas"/>
+          <w:color w:val="000000"/>
+          <w:sz w:val="19"/>
+          <w:szCs w:val="24"/>
+        </w:rPr>
+        <w:tab/>
+      </w:r>
+      <w:r>
+        <w:rPr>
+          <w:rFonts w:hint="default" w:ascii="Consolas" w:hAnsi="Consolas" w:eastAsia="Consolas"/>
+          <w:color w:val="000000"/>
+          <w:sz w:val="19"/>
+          <w:szCs w:val="24"/>
+        </w:rPr>
+        <w:tab/>
+      </w:r>
+      <w:r>
+        <w:rPr>
+          <w:rFonts w:hint="default" w:ascii="Consolas" w:hAnsi="Consolas" w:eastAsia="Consolas"/>
+          <w:color w:val="0000FF"/>
+          <w:sz w:val="19"/>
+          <w:szCs w:val="24"/>
+        </w:rPr>
+        <w:t>WHEN</w:t>
+      </w:r>
+      <w:r>
+        <w:rPr>
+          <w:rFonts w:hint="default" w:ascii="Consolas" w:hAnsi="Consolas" w:eastAsia="Consolas"/>
+          <w:color w:val="000000"/>
+          <w:sz w:val="19"/>
+          <w:szCs w:val="24"/>
+        </w:rPr>
+        <w:t xml:space="preserve"> </w:t>
+      </w:r>
+      <w:r>
+        <w:rPr>
+          <w:rFonts w:hint="default" w:ascii="Consolas" w:hAnsi="Consolas" w:eastAsia="Consolas"/>
+          <w:color w:val="FF0000"/>
+          <w:sz w:val="19"/>
+          <w:szCs w:val="24"/>
+        </w:rPr>
+        <w:t>'XXL'</w:t>
+      </w:r>
+      <w:r>
+        <w:rPr>
+          <w:rFonts w:hint="default" w:ascii="Consolas" w:hAnsi="Consolas" w:eastAsia="Consolas"/>
+          <w:color w:val="000000"/>
+          <w:sz w:val="19"/>
+          <w:szCs w:val="24"/>
+        </w:rPr>
+        <w:t xml:space="preserve"> </w:t>
+      </w:r>
+      <w:r>
+        <w:rPr>
+          <w:rFonts w:hint="default" w:ascii="Consolas" w:hAnsi="Consolas" w:eastAsia="Consolas"/>
+          <w:color w:val="0000FF"/>
+          <w:sz w:val="19"/>
+          <w:szCs w:val="24"/>
+        </w:rPr>
+        <w:t>THEN</w:t>
+      </w:r>
+      <w:r>
+        <w:rPr>
+          <w:rFonts w:hint="default" w:ascii="Consolas" w:hAnsi="Consolas" w:eastAsia="Consolas"/>
+          <w:color w:val="000000"/>
+          <w:sz w:val="19"/>
+          <w:szCs w:val="24"/>
+        </w:rPr>
+        <w:t xml:space="preserve"> 5</w:t>
+      </w:r>
+    </w:p>
+    <w:p>
+      <w:pPr>
+        <w:spacing w:beforeLines="0" w:afterLines="0"/>
+        <w:jc w:val="left"/>
+        <w:rPr>
+          <w:rFonts w:hint="default" w:ascii="Consolas" w:hAnsi="Consolas" w:eastAsia="Consolas"/>
+          <w:color w:val="000000"/>
+          <w:sz w:val="19"/>
+          <w:szCs w:val="24"/>
+        </w:rPr>
+      </w:pPr>
+      <w:r>
+        <w:rPr>
+          <w:rFonts w:hint="default" w:ascii="Consolas" w:hAnsi="Consolas" w:eastAsia="Consolas"/>
+          <w:color w:val="000000"/>
+          <w:sz w:val="19"/>
+          <w:szCs w:val="24"/>
+        </w:rPr>
+        <w:tab/>
+      </w:r>
+      <w:r>
+        <w:rPr>
+          <w:rFonts w:hint="default" w:ascii="Consolas" w:hAnsi="Consolas" w:eastAsia="Consolas"/>
+          <w:color w:val="000000"/>
+          <w:sz w:val="19"/>
+          <w:szCs w:val="24"/>
+        </w:rPr>
+        <w:tab/>
+      </w:r>
+      <w:r>
+        <w:rPr>
+          <w:rFonts w:hint="default" w:ascii="Consolas" w:hAnsi="Consolas" w:eastAsia="Consolas"/>
+          <w:color w:val="000000"/>
+          <w:sz w:val="19"/>
+          <w:szCs w:val="24"/>
+        </w:rPr>
+        <w:tab/>
+      </w:r>
+      <w:r>
+        <w:rPr>
+          <w:rFonts w:hint="default" w:ascii="Consolas" w:hAnsi="Consolas" w:eastAsia="Consolas"/>
+          <w:color w:val="0000FF"/>
+          <w:sz w:val="19"/>
+          <w:szCs w:val="24"/>
+        </w:rPr>
+        <w:t>ELSE</w:t>
+      </w:r>
+      <w:r>
+        <w:rPr>
+          <w:rFonts w:hint="default" w:ascii="Consolas" w:hAnsi="Consolas" w:eastAsia="Consolas"/>
+          <w:color w:val="000000"/>
+          <w:sz w:val="19"/>
+          <w:szCs w:val="24"/>
+        </w:rPr>
+        <w:t xml:space="preserve"> 6</w:t>
+      </w:r>
+    </w:p>
+    <w:p>
+      <w:pPr>
+        <w:spacing w:beforeLines="0" w:afterLines="0"/>
+        <w:jc w:val="left"/>
+        <w:rPr>
+          <w:rFonts w:hint="default" w:ascii="Consolas" w:hAnsi="Consolas" w:eastAsia="Consolas"/>
+          <w:color w:val="000000"/>
+          <w:sz w:val="19"/>
+          <w:szCs w:val="24"/>
+        </w:rPr>
+      </w:pPr>
+      <w:r>
+        <w:rPr>
+          <w:rFonts w:hint="default" w:ascii="Consolas" w:hAnsi="Consolas" w:eastAsia="Consolas"/>
+          <w:color w:val="000000"/>
+          <w:sz w:val="19"/>
+          <w:szCs w:val="24"/>
+        </w:rPr>
+        <w:tab/>
+      </w:r>
+      <w:r>
+        <w:rPr>
+          <w:rFonts w:hint="default" w:ascii="Consolas" w:hAnsi="Consolas" w:eastAsia="Consolas"/>
+          <w:color w:val="000000"/>
+          <w:sz w:val="19"/>
+          <w:szCs w:val="24"/>
+        </w:rPr>
+        <w:tab/>
+      </w:r>
+      <w:r>
+        <w:rPr>
+          <w:rFonts w:hint="default" w:ascii="Consolas" w:hAnsi="Consolas" w:eastAsia="Consolas"/>
+          <w:color w:val="0000FF"/>
+          <w:sz w:val="19"/>
+          <w:szCs w:val="24"/>
+        </w:rPr>
+        <w:t>END</w:t>
+      </w:r>
+      <w:r>
+        <w:rPr>
+          <w:rFonts w:hint="default" w:ascii="Consolas" w:hAnsi="Consolas" w:eastAsia="Consolas"/>
+          <w:color w:val="000000"/>
+          <w:sz w:val="19"/>
+          <w:szCs w:val="24"/>
+        </w:rPr>
+        <w:t xml:space="preserve"> </w:t>
+      </w:r>
+      <w:r>
+        <w:rPr>
+          <w:rFonts w:hint="default" w:ascii="Consolas" w:hAnsi="Consolas" w:eastAsia="Consolas"/>
+          <w:color w:val="0000FF"/>
+          <w:sz w:val="19"/>
+          <w:szCs w:val="24"/>
+        </w:rPr>
+        <w:t>AS</w:t>
+      </w:r>
+      <w:r>
+        <w:rPr>
+          <w:rFonts w:hint="default" w:ascii="Consolas" w:hAnsi="Consolas" w:eastAsia="Consolas"/>
+          <w:color w:val="000000"/>
+          <w:sz w:val="19"/>
+          <w:szCs w:val="24"/>
+        </w:rPr>
+        <w:t xml:space="preserve"> sort_order</w:t>
+      </w:r>
+    </w:p>
+    <w:p>
+      <w:pPr>
+        <w:spacing w:beforeLines="0" w:afterLines="0"/>
+        <w:jc w:val="left"/>
+        <w:rPr>
+          <w:rFonts w:hint="default" w:ascii="Consolas" w:hAnsi="Consolas" w:eastAsia="Consolas"/>
+          <w:color w:val="000000"/>
+          <w:sz w:val="19"/>
+          <w:szCs w:val="24"/>
+        </w:rPr>
+      </w:pPr>
+      <w:r>
+        <w:rPr>
+          <w:rFonts w:hint="default" w:ascii="Consolas" w:hAnsi="Consolas" w:eastAsia="Consolas"/>
+          <w:color w:val="000000"/>
+          <w:sz w:val="19"/>
+          <w:szCs w:val="24"/>
+        </w:rPr>
+        <w:tab/>
+      </w:r>
+      <w:r>
+        <w:rPr>
+          <w:rFonts w:hint="default" w:ascii="Consolas" w:hAnsi="Consolas" w:eastAsia="Consolas"/>
+          <w:color w:val="0000FF"/>
+          <w:sz w:val="19"/>
+          <w:szCs w:val="24"/>
+        </w:rPr>
+        <w:t>FROM</w:t>
+      </w:r>
+      <w:r>
+        <w:rPr>
+          <w:rFonts w:hint="default" w:ascii="Consolas" w:hAnsi="Consolas" w:eastAsia="Consolas"/>
+          <w:color w:val="000000"/>
+          <w:sz w:val="19"/>
+          <w:szCs w:val="24"/>
+        </w:rPr>
+        <w:t xml:space="preserve"> total_sales ts</w:t>
+      </w:r>
+    </w:p>
+    <w:p>
+      <w:pPr>
+        <w:spacing w:beforeLines="0" w:afterLines="0"/>
+        <w:jc w:val="left"/>
+        <w:rPr>
+          <w:rFonts w:hint="default" w:ascii="Consolas" w:hAnsi="Consolas" w:eastAsia="Consolas"/>
+          <w:color w:val="000000"/>
+          <w:sz w:val="19"/>
+          <w:szCs w:val="24"/>
+        </w:rPr>
+      </w:pPr>
+      <w:r>
+        <w:rPr>
+          <w:rFonts w:hint="default" w:ascii="Consolas" w:hAnsi="Consolas" w:eastAsia="Consolas"/>
+          <w:color w:val="000000"/>
+          <w:sz w:val="19"/>
+          <w:szCs w:val="24"/>
+        </w:rPr>
+        <w:tab/>
+      </w:r>
+      <w:r>
+        <w:rPr>
+          <w:rFonts w:hint="default" w:ascii="Consolas" w:hAnsi="Consolas" w:eastAsia="Consolas"/>
+          <w:color w:val="808080"/>
+          <w:sz w:val="19"/>
+          <w:szCs w:val="24"/>
+        </w:rPr>
+        <w:t>CROSS</w:t>
+      </w:r>
+      <w:r>
+        <w:rPr>
+          <w:rFonts w:hint="default" w:ascii="Consolas" w:hAnsi="Consolas" w:eastAsia="Consolas"/>
+          <w:color w:val="000000"/>
+          <w:sz w:val="19"/>
+          <w:szCs w:val="24"/>
+        </w:rPr>
+        <w:t xml:space="preserve"> </w:t>
+      </w:r>
+      <w:r>
+        <w:rPr>
+          <w:rFonts w:hint="default" w:ascii="Consolas" w:hAnsi="Consolas" w:eastAsia="Consolas"/>
+          <w:color w:val="808080"/>
+          <w:sz w:val="19"/>
+          <w:szCs w:val="24"/>
+        </w:rPr>
+        <w:t>JOIN</w:t>
+      </w:r>
+      <w:r>
+        <w:rPr>
+          <w:rFonts w:hint="default" w:ascii="Consolas" w:hAnsi="Consolas" w:eastAsia="Consolas"/>
+          <w:color w:val="000000"/>
+          <w:sz w:val="19"/>
+          <w:szCs w:val="24"/>
+        </w:rPr>
+        <w:t xml:space="preserve"> overall_total_sales ots</w:t>
+      </w:r>
+    </w:p>
+    <w:p>
+      <w:pPr>
+        <w:spacing w:beforeLines="0" w:afterLines="0"/>
+        <w:jc w:val="left"/>
+        <w:rPr>
+          <w:rFonts w:hint="default" w:ascii="Consolas" w:hAnsi="Consolas" w:eastAsia="Consolas"/>
+          <w:color w:val="000000"/>
+          <w:sz w:val="19"/>
+          <w:szCs w:val="24"/>
+        </w:rPr>
+      </w:pPr>
+      <w:r>
+        <w:rPr>
+          <w:rFonts w:hint="default" w:ascii="Consolas" w:hAnsi="Consolas" w:eastAsia="Consolas"/>
+          <w:color w:val="808080"/>
+          <w:sz w:val="19"/>
+          <w:szCs w:val="24"/>
+        </w:rPr>
+        <w:t>)</w:t>
+      </w:r>
+      <w:r>
+        <w:rPr>
+          <w:rFonts w:hint="default" w:ascii="Consolas" w:hAnsi="Consolas" w:eastAsia="Consolas"/>
+          <w:color w:val="000000"/>
+          <w:sz w:val="19"/>
+          <w:szCs w:val="24"/>
+        </w:rPr>
+        <w:t xml:space="preserve"> </w:t>
+      </w:r>
+      <w:r>
+        <w:rPr>
+          <w:rFonts w:hint="default" w:ascii="Consolas" w:hAnsi="Consolas" w:eastAsia="Consolas"/>
+          <w:color w:val="0000FF"/>
+          <w:sz w:val="19"/>
+          <w:szCs w:val="24"/>
+        </w:rPr>
+        <w:t>AS</w:t>
+      </w:r>
+      <w:r>
+        <w:rPr>
+          <w:rFonts w:hint="default" w:ascii="Consolas" w:hAnsi="Consolas" w:eastAsia="Consolas"/>
+          <w:color w:val="000000"/>
+          <w:sz w:val="19"/>
+          <w:szCs w:val="24"/>
+        </w:rPr>
+        <w:t xml:space="preserve"> sorted_table</w:t>
+      </w:r>
+    </w:p>
+    <w:p>
+      <w:pPr>
+        <w:numPr>
+          <w:numId w:val="0"/>
+        </w:numPr>
+        <w:ind w:leftChars="0"/>
+        <w:jc w:val="both"/>
+        <w:rPr>
+          <w:rFonts w:hint="default" w:ascii="Consolas" w:hAnsi="Consolas" w:eastAsia="Consolas"/>
+          <w:color w:val="008000"/>
+          <w:sz w:val="19"/>
+          <w:szCs w:val="24"/>
+          <w:lang w:val="en-US"/>
+        </w:rPr>
+      </w:pPr>
+      <w:r>
+        <w:rPr>
+          <w:rFonts w:hint="default" w:ascii="Consolas" w:hAnsi="Consolas" w:eastAsia="Consolas"/>
+          <w:color w:val="0000FF"/>
+          <w:sz w:val="19"/>
+          <w:szCs w:val="24"/>
+        </w:rPr>
+        <w:t>ORDER</w:t>
+      </w:r>
+      <w:r>
+        <w:rPr>
+          <w:rFonts w:hint="default" w:ascii="Consolas" w:hAnsi="Consolas" w:eastAsia="Consolas"/>
+          <w:color w:val="000000"/>
+          <w:sz w:val="19"/>
+          <w:szCs w:val="24"/>
+        </w:rPr>
+        <w:t xml:space="preserve"> </w:t>
+      </w:r>
+      <w:r>
+        <w:rPr>
+          <w:rFonts w:hint="default" w:ascii="Consolas" w:hAnsi="Consolas" w:eastAsia="Consolas"/>
+          <w:color w:val="0000FF"/>
+          <w:sz w:val="19"/>
+          <w:szCs w:val="24"/>
+        </w:rPr>
+        <w:t>BY</w:t>
+      </w:r>
+      <w:r>
+        <w:rPr>
+          <w:rFonts w:hint="default" w:ascii="Consolas" w:hAnsi="Consolas" w:eastAsia="Consolas"/>
+          <w:color w:val="000000"/>
+          <w:sz w:val="19"/>
+          <w:szCs w:val="24"/>
+        </w:rPr>
+        <w:t xml:space="preserve"> sort_order</w:t>
+      </w:r>
+      <w:r>
+        <w:rPr>
+          <w:rFonts w:hint="default" w:ascii="Consolas" w:hAnsi="Consolas" w:eastAsia="Consolas"/>
+          <w:color w:val="808080"/>
+          <w:sz w:val="19"/>
+          <w:szCs w:val="24"/>
+        </w:rPr>
+        <w:t>;</w:t>
       </w:r>
     </w:p>
     <w:sectPr>

</xml_diff>

<commit_message>
update: add Top 5 best sellers and bottom 5 worst sellers by total pizza sold
</commit_message>
<xml_diff>
--- a/queries/queryDocument.docx
+++ b/queries/queryDocument.docx
@@ -2738,6 +2738,8 @@
           <w:rFonts w:hint="default"/>
           <w:b/>
           <w:bCs/>
+          <w:sz w:val="28"/>
+          <w:szCs w:val="28"/>
           <w:lang w:val="en-US"/>
         </w:rPr>
       </w:pPr>
@@ -2746,6 +2748,8 @@
           <w:rFonts w:hint="default"/>
           <w:b/>
           <w:bCs/>
+          <w:sz w:val="28"/>
+          <w:szCs w:val="28"/>
           <w:lang w:val="en-US"/>
         </w:rPr>
         <w:t xml:space="preserve">Daily Trend </w:t>
@@ -4318,6 +4322,8 @@
           <w:rFonts w:hint="default"/>
           <w:b/>
           <w:bCs/>
+          <w:sz w:val="28"/>
+          <w:szCs w:val="28"/>
           <w:lang w:val="en-US"/>
         </w:rPr>
       </w:pPr>
@@ -4326,6 +4332,8 @@
           <w:rFonts w:hint="default"/>
           <w:b/>
           <w:bCs/>
+          <w:sz w:val="28"/>
+          <w:szCs w:val="28"/>
           <w:lang w:val="en-US"/>
         </w:rPr>
         <w:t>HOURLY TREND</w:t>
@@ -5028,6 +5036,8 @@
           <w:rFonts w:hint="default"/>
           <w:b/>
           <w:bCs/>
+          <w:sz w:val="28"/>
+          <w:szCs w:val="28"/>
           <w:lang w:val="en-US"/>
         </w:rPr>
       </w:pPr>
@@ -5036,6 +5046,8 @@
           <w:rFonts w:hint="default"/>
           <w:b/>
           <w:bCs/>
+          <w:sz w:val="28"/>
+          <w:szCs w:val="28"/>
           <w:lang w:val="en-US"/>
         </w:rPr>
         <w:t>Percentage of sales By Pizza Category</w:t>
@@ -6610,6 +6622,7 @@
     <w:p>
       <w:pPr>
         <w:numPr>
+          <w:ilvl w:val="0"/>
           <w:numId w:val="0"/>
         </w:numPr>
         <w:jc w:val="both"/>
@@ -6633,6 +6646,7 @@
     <w:p>
       <w:pPr>
         <w:numPr>
+          <w:ilvl w:val="0"/>
           <w:numId w:val="0"/>
         </w:numPr>
         <w:jc w:val="both"/>
@@ -6647,6 +6661,7 @@
     <w:p>
       <w:pPr>
         <w:numPr>
+          <w:ilvl w:val="0"/>
           <w:numId w:val="0"/>
         </w:numPr>
         <w:jc w:val="both"/>
@@ -6672,6 +6687,7 @@
     <w:p>
       <w:pPr>
         <w:numPr>
+          <w:ilvl w:val="0"/>
           <w:numId w:val="0"/>
         </w:numPr>
         <w:jc w:val="both"/>
@@ -6723,6 +6739,7 @@
     <w:p>
       <w:pPr>
         <w:numPr>
+          <w:ilvl w:val="0"/>
           <w:numId w:val="0"/>
         </w:numPr>
         <w:jc w:val="both"/>
@@ -6746,6 +6763,7 @@
     <w:p>
       <w:pPr>
         <w:numPr>
+          <w:ilvl w:val="0"/>
           <w:numId w:val="0"/>
         </w:numPr>
         <w:jc w:val="both"/>
@@ -6797,6 +6815,7 @@
     <w:p>
       <w:pPr>
         <w:numPr>
+          <w:ilvl w:val="0"/>
           <w:numId w:val="0"/>
         </w:numPr>
         <w:jc w:val="both"/>
@@ -6805,6 +6824,7 @@
     <w:p>
       <w:pPr>
         <w:numPr>
+          <w:ilvl w:val="0"/>
           <w:numId w:val="0"/>
         </w:numPr>
         <w:jc w:val="both"/>
@@ -6813,86 +6833,7 @@
     <w:p>
       <w:pPr>
         <w:numPr>
-          <w:numId w:val="0"/>
-        </w:numPr>
-        <w:jc w:val="both"/>
-      </w:pPr>
-    </w:p>
-    <w:p>
-      <w:pPr>
-        <w:numPr>
-          <w:numId w:val="0"/>
-        </w:numPr>
-        <w:jc w:val="both"/>
-      </w:pPr>
-    </w:p>
-    <w:p>
-      <w:pPr>
-        <w:numPr>
-          <w:numId w:val="0"/>
-        </w:numPr>
-        <w:jc w:val="both"/>
-      </w:pPr>
-    </w:p>
-    <w:p>
-      <w:pPr>
-        <w:numPr>
-          <w:numId w:val="0"/>
-        </w:numPr>
-        <w:jc w:val="both"/>
-      </w:pPr>
-    </w:p>
-    <w:p>
-      <w:pPr>
-        <w:numPr>
-          <w:numId w:val="0"/>
-        </w:numPr>
-        <w:jc w:val="both"/>
-      </w:pPr>
-    </w:p>
-    <w:p>
-      <w:pPr>
-        <w:numPr>
-          <w:numId w:val="0"/>
-        </w:numPr>
-        <w:jc w:val="both"/>
-      </w:pPr>
-    </w:p>
-    <w:p>
-      <w:pPr>
-        <w:numPr>
-          <w:numId w:val="0"/>
-        </w:numPr>
-        <w:jc w:val="both"/>
-      </w:pPr>
-    </w:p>
-    <w:p>
-      <w:pPr>
-        <w:numPr>
-          <w:numId w:val="0"/>
-        </w:numPr>
-        <w:jc w:val="both"/>
-      </w:pPr>
-    </w:p>
-    <w:p>
-      <w:pPr>
-        <w:numPr>
-          <w:numId w:val="0"/>
-        </w:numPr>
-        <w:jc w:val="both"/>
-      </w:pPr>
-    </w:p>
-    <w:p>
-      <w:pPr>
-        <w:numPr>
-          <w:numId w:val="0"/>
-        </w:numPr>
-        <w:jc w:val="both"/>
-      </w:pPr>
-    </w:p>
-    <w:p>
-      <w:pPr>
-        <w:numPr>
+          <w:ilvl w:val="0"/>
           <w:numId w:val="0"/>
         </w:numPr>
         <w:jc w:val="both"/>
@@ -6910,430 +6851,437 @@
           <w:rFonts w:hint="default"/>
           <w:b/>
           <w:bCs/>
+          <w:sz w:val="28"/>
+          <w:szCs w:val="28"/>
           <w:lang w:val="en-US"/>
         </w:rPr>
       </w:pPr>
       <w:r>
+        <w:rPr>
+          <w:rFonts w:hint="default"/>
+          <w:b/>
+          <w:bCs/>
+          <w:sz w:val="28"/>
+          <w:szCs w:val="28"/>
+          <w:lang w:val="en-US"/>
+        </w:rPr>
+        <w:t>Percentage of Sales By Pizza Size</w:t>
+      </w:r>
+    </w:p>
+    <w:p>
+      <w:pPr>
+        <w:numPr>
+          <w:ilvl w:val="0"/>
+          <w:numId w:val="0"/>
+        </w:numPr>
+        <w:ind w:leftChars="0"/>
+        <w:jc w:val="both"/>
         <w:rPr>
           <w:rFonts w:hint="default"/>
           <w:b/>
           <w:bCs/>
           <w:lang w:val="en-US"/>
         </w:rPr>
-        <w:t>Percentage of Sales By Pizza Size</w:t>
+      </w:pPr>
+      <w:r>
+        <w:rPr>
+          <w:rFonts w:hint="default"/>
+          <w:b/>
+          <w:bCs/>
+          <w:lang w:val="en-US"/>
+        </w:rPr>
+        <w:t>Same as the Pizza Category</w:t>
+      </w:r>
+    </w:p>
+    <w:p>
+      <w:pPr>
+        <w:spacing w:beforeLines="0" w:afterLines="0"/>
+        <w:jc w:val="left"/>
+        <w:rPr>
+          <w:rFonts w:hint="default" w:ascii="Consolas" w:hAnsi="Consolas" w:eastAsia="Consolas"/>
+          <w:color w:val="000000"/>
+          <w:sz w:val="19"/>
+          <w:szCs w:val="24"/>
+        </w:rPr>
+      </w:pPr>
+      <w:r>
+        <w:rPr>
+          <w:rFonts w:hint="default" w:ascii="Consolas" w:hAnsi="Consolas" w:eastAsia="Consolas"/>
+          <w:color w:val="0000FF"/>
+          <w:sz w:val="19"/>
+          <w:szCs w:val="24"/>
+        </w:rPr>
+        <w:t>SELECT</w:t>
+      </w:r>
+      <w:r>
+        <w:rPr>
+          <w:rFonts w:hint="default" w:ascii="Consolas" w:hAnsi="Consolas" w:eastAsia="Consolas"/>
+          <w:color w:val="000000"/>
+          <w:sz w:val="19"/>
+          <w:szCs w:val="24"/>
+        </w:rPr>
+        <w:t xml:space="preserve"> pizza_size</w:t>
+      </w:r>
+      <w:r>
+        <w:rPr>
+          <w:rFonts w:hint="default" w:ascii="Consolas" w:hAnsi="Consolas" w:eastAsia="Consolas"/>
+          <w:color w:val="808080"/>
+          <w:sz w:val="19"/>
+          <w:szCs w:val="24"/>
+        </w:rPr>
+        <w:t>,</w:t>
+      </w:r>
+      <w:r>
+        <w:rPr>
+          <w:rFonts w:hint="default" w:ascii="Consolas" w:hAnsi="Consolas" w:eastAsia="Consolas"/>
+          <w:color w:val="000000"/>
+          <w:sz w:val="19"/>
+          <w:szCs w:val="24"/>
+        </w:rPr>
+        <w:t xml:space="preserve"> </w:t>
+      </w:r>
+      <w:r>
+        <w:rPr>
+          <w:rFonts w:hint="default" w:ascii="Consolas" w:hAnsi="Consolas" w:eastAsia="Consolas"/>
+          <w:color w:val="FF00FF"/>
+          <w:sz w:val="19"/>
+          <w:szCs w:val="24"/>
+        </w:rPr>
+        <w:t>SUM</w:t>
+      </w:r>
+      <w:r>
+        <w:rPr>
+          <w:rFonts w:hint="default" w:ascii="Consolas" w:hAnsi="Consolas" w:eastAsia="Consolas"/>
+          <w:color w:val="808080"/>
+          <w:sz w:val="19"/>
+          <w:szCs w:val="24"/>
+        </w:rPr>
+        <w:t>(</w:t>
+      </w:r>
+      <w:r>
+        <w:rPr>
+          <w:rFonts w:hint="default" w:ascii="Consolas" w:hAnsi="Consolas" w:eastAsia="Consolas"/>
+          <w:color w:val="000000"/>
+          <w:sz w:val="19"/>
+          <w:szCs w:val="24"/>
+        </w:rPr>
+        <w:t>total_price</w:t>
+      </w:r>
+      <w:r>
+        <w:rPr>
+          <w:rFonts w:hint="default" w:ascii="Consolas" w:hAnsi="Consolas" w:eastAsia="Consolas"/>
+          <w:color w:val="808080"/>
+          <w:sz w:val="19"/>
+          <w:szCs w:val="24"/>
+        </w:rPr>
+        <w:t>)</w:t>
+      </w:r>
+      <w:r>
+        <w:rPr>
+          <w:rFonts w:hint="default" w:ascii="Consolas" w:hAnsi="Consolas" w:eastAsia="Consolas"/>
+          <w:color w:val="000000"/>
+          <w:sz w:val="19"/>
+          <w:szCs w:val="24"/>
+        </w:rPr>
+        <w:t xml:space="preserve"> </w:t>
+      </w:r>
+      <w:r>
+        <w:rPr>
+          <w:rFonts w:hint="default" w:ascii="Consolas" w:hAnsi="Consolas" w:eastAsia="Consolas"/>
+          <w:color w:val="808080"/>
+          <w:sz w:val="19"/>
+          <w:szCs w:val="24"/>
+        </w:rPr>
+        <w:t>*</w:t>
+      </w:r>
+      <w:r>
+        <w:rPr>
+          <w:rFonts w:hint="default" w:ascii="Consolas" w:hAnsi="Consolas" w:eastAsia="Consolas"/>
+          <w:color w:val="000000"/>
+          <w:sz w:val="19"/>
+          <w:szCs w:val="24"/>
+        </w:rPr>
+        <w:t xml:space="preserve"> 100 </w:t>
+      </w:r>
+      <w:r>
+        <w:rPr>
+          <w:rFonts w:hint="default" w:ascii="Consolas" w:hAnsi="Consolas" w:eastAsia="Consolas"/>
+          <w:color w:val="808080"/>
+          <w:sz w:val="19"/>
+          <w:szCs w:val="24"/>
+        </w:rPr>
+        <w:t>/</w:t>
+      </w:r>
+      <w:r>
+        <w:rPr>
+          <w:rFonts w:hint="default" w:ascii="Consolas" w:hAnsi="Consolas" w:eastAsia="Consolas"/>
+          <w:color w:val="0000FF"/>
+          <w:sz w:val="19"/>
+          <w:szCs w:val="24"/>
+        </w:rPr>
+        <w:t xml:space="preserve"> </w:t>
+      </w:r>
+      <w:r>
+        <w:rPr>
+          <w:rFonts w:hint="default" w:ascii="Consolas" w:hAnsi="Consolas" w:eastAsia="Consolas"/>
+          <w:color w:val="808080"/>
+          <w:sz w:val="19"/>
+          <w:szCs w:val="24"/>
+        </w:rPr>
+        <w:t>(</w:t>
+      </w:r>
+      <w:r>
+        <w:rPr>
+          <w:rFonts w:hint="default" w:ascii="Consolas" w:hAnsi="Consolas" w:eastAsia="Consolas"/>
+          <w:color w:val="0000FF"/>
+          <w:sz w:val="19"/>
+          <w:szCs w:val="24"/>
+        </w:rPr>
+        <w:t>SELECT</w:t>
+      </w:r>
+      <w:r>
+        <w:rPr>
+          <w:rFonts w:hint="default" w:ascii="Consolas" w:hAnsi="Consolas" w:eastAsia="Consolas"/>
+          <w:color w:val="000000"/>
+          <w:sz w:val="19"/>
+          <w:szCs w:val="24"/>
+        </w:rPr>
+        <w:t xml:space="preserve"> </w:t>
+      </w:r>
+      <w:r>
+        <w:rPr>
+          <w:rFonts w:hint="default" w:ascii="Consolas" w:hAnsi="Consolas" w:eastAsia="Consolas"/>
+          <w:color w:val="FF00FF"/>
+          <w:sz w:val="19"/>
+          <w:szCs w:val="24"/>
+        </w:rPr>
+        <w:t>SUM</w:t>
+      </w:r>
+      <w:r>
+        <w:rPr>
+          <w:rFonts w:hint="default" w:ascii="Consolas" w:hAnsi="Consolas" w:eastAsia="Consolas"/>
+          <w:color w:val="808080"/>
+          <w:sz w:val="19"/>
+          <w:szCs w:val="24"/>
+        </w:rPr>
+        <w:t>(</w:t>
+      </w:r>
+      <w:r>
+        <w:rPr>
+          <w:rFonts w:hint="default" w:ascii="Consolas" w:hAnsi="Consolas" w:eastAsia="Consolas"/>
+          <w:color w:val="000000"/>
+          <w:sz w:val="19"/>
+          <w:szCs w:val="24"/>
+        </w:rPr>
+        <w:t>total_price</w:t>
+      </w:r>
+      <w:r>
+        <w:rPr>
+          <w:rFonts w:hint="default" w:ascii="Consolas" w:hAnsi="Consolas" w:eastAsia="Consolas"/>
+          <w:color w:val="808080"/>
+          <w:sz w:val="19"/>
+          <w:szCs w:val="24"/>
+        </w:rPr>
+        <w:t>)</w:t>
+      </w:r>
+      <w:r>
+        <w:rPr>
+          <w:rFonts w:hint="default" w:ascii="Consolas" w:hAnsi="Consolas" w:eastAsia="Consolas"/>
+          <w:color w:val="000000"/>
+          <w:sz w:val="19"/>
+          <w:szCs w:val="24"/>
+        </w:rPr>
+        <w:t xml:space="preserve"> </w:t>
+      </w:r>
+      <w:r>
+        <w:rPr>
+          <w:rFonts w:hint="default" w:ascii="Consolas" w:hAnsi="Consolas" w:eastAsia="Consolas"/>
+          <w:color w:val="0000FF"/>
+          <w:sz w:val="19"/>
+          <w:szCs w:val="24"/>
+        </w:rPr>
+        <w:t>from</w:t>
+      </w:r>
+      <w:r>
+        <w:rPr>
+          <w:rFonts w:hint="default" w:ascii="Consolas" w:hAnsi="Consolas" w:eastAsia="Consolas"/>
+          <w:color w:val="000000"/>
+          <w:sz w:val="19"/>
+          <w:szCs w:val="24"/>
+        </w:rPr>
+        <w:t xml:space="preserve"> pizza_sales</w:t>
+      </w:r>
+      <w:r>
+        <w:rPr>
+          <w:rFonts w:hint="default" w:ascii="Consolas" w:hAnsi="Consolas" w:eastAsia="Consolas"/>
+          <w:color w:val="808080"/>
+          <w:sz w:val="19"/>
+          <w:szCs w:val="24"/>
+        </w:rPr>
+        <w:t>)</w:t>
+      </w:r>
+      <w:r>
+        <w:rPr>
+          <w:rFonts w:hint="default" w:ascii="Consolas" w:hAnsi="Consolas" w:eastAsia="Consolas"/>
+          <w:color w:val="000000"/>
+          <w:sz w:val="19"/>
+          <w:szCs w:val="24"/>
+        </w:rPr>
+        <w:t xml:space="preserve"> </w:t>
+      </w:r>
+      <w:r>
+        <w:rPr>
+          <w:rFonts w:hint="default" w:ascii="Consolas" w:hAnsi="Consolas" w:eastAsia="Consolas"/>
+          <w:color w:val="0000FF"/>
+          <w:sz w:val="19"/>
+          <w:szCs w:val="24"/>
+        </w:rPr>
+        <w:t>AS</w:t>
+      </w:r>
+      <w:r>
+        <w:rPr>
+          <w:rFonts w:hint="default" w:ascii="Consolas" w:hAnsi="Consolas" w:eastAsia="Consolas"/>
+          <w:color w:val="000000"/>
+          <w:sz w:val="19"/>
+          <w:szCs w:val="24"/>
+        </w:rPr>
+        <w:t xml:space="preserve"> total_contribution_percentage_wholeYear</w:t>
+      </w:r>
+    </w:p>
+    <w:p>
+      <w:pPr>
+        <w:spacing w:beforeLines="0" w:afterLines="0"/>
+        <w:jc w:val="left"/>
+        <w:rPr>
+          <w:rFonts w:hint="default" w:ascii="Consolas" w:hAnsi="Consolas" w:eastAsia="Consolas"/>
+          <w:color w:val="000000"/>
+          <w:sz w:val="19"/>
+          <w:szCs w:val="24"/>
+        </w:rPr>
+      </w:pPr>
+      <w:r>
+        <w:rPr>
+          <w:rFonts w:hint="default" w:ascii="Consolas" w:hAnsi="Consolas" w:eastAsia="Consolas"/>
+          <w:color w:val="0000FF"/>
+          <w:sz w:val="19"/>
+          <w:szCs w:val="24"/>
+        </w:rPr>
+        <w:t>FROM</w:t>
+      </w:r>
+      <w:r>
+        <w:rPr>
+          <w:rFonts w:hint="default" w:ascii="Consolas" w:hAnsi="Consolas" w:eastAsia="Consolas"/>
+          <w:color w:val="000000"/>
+          <w:sz w:val="19"/>
+          <w:szCs w:val="24"/>
+        </w:rPr>
+        <w:t xml:space="preserve"> dbo</w:t>
+      </w:r>
+      <w:r>
+        <w:rPr>
+          <w:rFonts w:hint="default" w:ascii="Consolas" w:hAnsi="Consolas" w:eastAsia="Consolas"/>
+          <w:color w:val="808080"/>
+          <w:sz w:val="19"/>
+          <w:szCs w:val="24"/>
+        </w:rPr>
+        <w:t>.</w:t>
+      </w:r>
+      <w:r>
+        <w:rPr>
+          <w:rFonts w:hint="default" w:ascii="Consolas" w:hAnsi="Consolas" w:eastAsia="Consolas"/>
+          <w:color w:val="000000"/>
+          <w:sz w:val="19"/>
+          <w:szCs w:val="24"/>
+        </w:rPr>
+        <w:t>pizza_sales</w:t>
+      </w:r>
+    </w:p>
+    <w:p>
+      <w:pPr>
+        <w:spacing w:beforeLines="0" w:afterLines="0"/>
+        <w:jc w:val="left"/>
+        <w:rPr>
+          <w:rFonts w:hint="default" w:ascii="Consolas" w:hAnsi="Consolas" w:eastAsia="Consolas"/>
+          <w:color w:val="000000"/>
+          <w:sz w:val="19"/>
+          <w:szCs w:val="24"/>
+        </w:rPr>
+      </w:pPr>
+      <w:r>
+        <w:rPr>
+          <w:rFonts w:hint="default" w:ascii="Consolas" w:hAnsi="Consolas" w:eastAsia="Consolas"/>
+          <w:color w:val="0000FF"/>
+          <w:sz w:val="19"/>
+          <w:szCs w:val="24"/>
+        </w:rPr>
+        <w:t>GROUP</w:t>
+      </w:r>
+      <w:r>
+        <w:rPr>
+          <w:rFonts w:hint="default" w:ascii="Consolas" w:hAnsi="Consolas" w:eastAsia="Consolas"/>
+          <w:color w:val="000000"/>
+          <w:sz w:val="19"/>
+          <w:szCs w:val="24"/>
+        </w:rPr>
+        <w:t xml:space="preserve"> </w:t>
+      </w:r>
+      <w:r>
+        <w:rPr>
+          <w:rFonts w:hint="default" w:ascii="Consolas" w:hAnsi="Consolas" w:eastAsia="Consolas"/>
+          <w:color w:val="0000FF"/>
+          <w:sz w:val="19"/>
+          <w:szCs w:val="24"/>
+        </w:rPr>
+        <w:t>BY</w:t>
+      </w:r>
+      <w:r>
+        <w:rPr>
+          <w:rFonts w:hint="default" w:ascii="Consolas" w:hAnsi="Consolas" w:eastAsia="Consolas"/>
+          <w:color w:val="000000"/>
+          <w:sz w:val="19"/>
+          <w:szCs w:val="24"/>
+        </w:rPr>
+        <w:t xml:space="preserve"> pizza_size</w:t>
+      </w:r>
+      <w:r>
+        <w:rPr>
+          <w:rFonts w:hint="default" w:ascii="Consolas" w:hAnsi="Consolas" w:eastAsia="Consolas"/>
+          <w:color w:val="808080"/>
+          <w:sz w:val="19"/>
+          <w:szCs w:val="24"/>
+        </w:rPr>
+        <w:t>;</w:t>
       </w:r>
     </w:p>
     <w:p>
       <w:pPr>
         <w:numPr>
+          <w:ilvl w:val="0"/>
           <w:numId w:val="0"/>
         </w:numPr>
         <w:ind w:leftChars="0"/>
         <w:jc w:val="both"/>
         <w:rPr>
-          <w:rFonts w:hint="default"/>
-          <w:b/>
-          <w:bCs/>
-          <w:lang w:val="en-US"/>
-        </w:rPr>
-      </w:pPr>
-      <w:r>
-        <w:rPr>
-          <w:rFonts w:hint="default"/>
-          <w:b/>
-          <w:bCs/>
-          <w:lang w:val="en-US"/>
-        </w:rPr>
-        <w:t>Same as the Pizza Category</w:t>
-      </w:r>
-    </w:p>
-    <w:p>
-      <w:pPr>
-        <w:spacing w:beforeLines="0" w:afterLines="0"/>
-        <w:jc w:val="left"/>
-        <w:rPr>
-          <w:rFonts w:hint="default" w:ascii="Consolas" w:hAnsi="Consolas" w:eastAsia="Consolas"/>
-          <w:color w:val="000000"/>
-          <w:sz w:val="19"/>
-          <w:szCs w:val="24"/>
-        </w:rPr>
-      </w:pPr>
-      <w:r>
-        <w:rPr>
-          <w:rFonts w:hint="default" w:ascii="Consolas" w:hAnsi="Consolas" w:eastAsia="Consolas"/>
-          <w:color w:val="0000FF"/>
-          <w:sz w:val="19"/>
-          <w:szCs w:val="24"/>
-        </w:rPr>
-        <w:t>SELECT</w:t>
-      </w:r>
-      <w:r>
-        <w:rPr>
-          <w:rFonts w:hint="default" w:ascii="Consolas" w:hAnsi="Consolas" w:eastAsia="Consolas"/>
-          <w:color w:val="000000"/>
-          <w:sz w:val="19"/>
-          <w:szCs w:val="24"/>
-        </w:rPr>
-        <w:t xml:space="preserve"> pizza_size</w:t>
-      </w:r>
-      <w:r>
-        <w:rPr>
-          <w:rFonts w:hint="default" w:ascii="Consolas" w:hAnsi="Consolas" w:eastAsia="Consolas"/>
-          <w:color w:val="808080"/>
-          <w:sz w:val="19"/>
-          <w:szCs w:val="24"/>
-        </w:rPr>
-        <w:t>,</w:t>
-      </w:r>
-      <w:r>
-        <w:rPr>
-          <w:rFonts w:hint="default" w:ascii="Consolas" w:hAnsi="Consolas" w:eastAsia="Consolas"/>
-          <w:color w:val="000000"/>
-          <w:sz w:val="19"/>
-          <w:szCs w:val="24"/>
-        </w:rPr>
-        <w:t xml:space="preserve"> </w:t>
-      </w:r>
-      <w:r>
-        <w:rPr>
-          <w:rFonts w:hint="default" w:ascii="Consolas" w:hAnsi="Consolas" w:eastAsia="Consolas"/>
-          <w:color w:val="FF00FF"/>
-          <w:sz w:val="19"/>
-          <w:szCs w:val="24"/>
-        </w:rPr>
-        <w:t>SUM</w:t>
-      </w:r>
-      <w:r>
-        <w:rPr>
-          <w:rFonts w:hint="default" w:ascii="Consolas" w:hAnsi="Consolas" w:eastAsia="Consolas"/>
-          <w:color w:val="808080"/>
-          <w:sz w:val="19"/>
-          <w:szCs w:val="24"/>
-        </w:rPr>
-        <w:t>(</w:t>
-      </w:r>
-      <w:r>
-        <w:rPr>
-          <w:rFonts w:hint="default" w:ascii="Consolas" w:hAnsi="Consolas" w:eastAsia="Consolas"/>
-          <w:color w:val="000000"/>
-          <w:sz w:val="19"/>
-          <w:szCs w:val="24"/>
-        </w:rPr>
-        <w:t>total_price</w:t>
-      </w:r>
-      <w:r>
-        <w:rPr>
-          <w:rFonts w:hint="default" w:ascii="Consolas" w:hAnsi="Consolas" w:eastAsia="Consolas"/>
-          <w:color w:val="808080"/>
-          <w:sz w:val="19"/>
-          <w:szCs w:val="24"/>
-        </w:rPr>
-        <w:t>)</w:t>
-      </w:r>
-      <w:r>
-        <w:rPr>
-          <w:rFonts w:hint="default" w:ascii="Consolas" w:hAnsi="Consolas" w:eastAsia="Consolas"/>
-          <w:color w:val="000000"/>
-          <w:sz w:val="19"/>
-          <w:szCs w:val="24"/>
-        </w:rPr>
-        <w:t xml:space="preserve"> </w:t>
-      </w:r>
-      <w:r>
-        <w:rPr>
-          <w:rFonts w:hint="default" w:ascii="Consolas" w:hAnsi="Consolas" w:eastAsia="Consolas"/>
-          <w:color w:val="808080"/>
-          <w:sz w:val="19"/>
-          <w:szCs w:val="24"/>
-        </w:rPr>
-        <w:t>*</w:t>
-      </w:r>
-      <w:r>
-        <w:rPr>
-          <w:rFonts w:hint="default" w:ascii="Consolas" w:hAnsi="Consolas" w:eastAsia="Consolas"/>
-          <w:color w:val="000000"/>
-          <w:sz w:val="19"/>
-          <w:szCs w:val="24"/>
-        </w:rPr>
-        <w:t xml:space="preserve"> 100 </w:t>
-      </w:r>
-      <w:r>
-        <w:rPr>
-          <w:rFonts w:hint="default" w:ascii="Consolas" w:hAnsi="Consolas" w:eastAsia="Consolas"/>
-          <w:color w:val="808080"/>
-          <w:sz w:val="19"/>
-          <w:szCs w:val="24"/>
-        </w:rPr>
-        <w:t>/</w:t>
-      </w:r>
-      <w:r>
-        <w:rPr>
-          <w:rFonts w:hint="default" w:ascii="Consolas" w:hAnsi="Consolas" w:eastAsia="Consolas"/>
-          <w:color w:val="0000FF"/>
-          <w:sz w:val="19"/>
-          <w:szCs w:val="24"/>
-        </w:rPr>
-        <w:t xml:space="preserve"> </w:t>
-      </w:r>
-      <w:r>
-        <w:rPr>
-          <w:rFonts w:hint="default" w:ascii="Consolas" w:hAnsi="Consolas" w:eastAsia="Consolas"/>
-          <w:color w:val="808080"/>
-          <w:sz w:val="19"/>
-          <w:szCs w:val="24"/>
-        </w:rPr>
-        <w:t>(</w:t>
-      </w:r>
-      <w:r>
-        <w:rPr>
-          <w:rFonts w:hint="default" w:ascii="Consolas" w:hAnsi="Consolas" w:eastAsia="Consolas"/>
-          <w:color w:val="0000FF"/>
-          <w:sz w:val="19"/>
-          <w:szCs w:val="24"/>
-        </w:rPr>
-        <w:t>SELECT</w:t>
-      </w:r>
-      <w:r>
-        <w:rPr>
-          <w:rFonts w:hint="default" w:ascii="Consolas" w:hAnsi="Consolas" w:eastAsia="Consolas"/>
-          <w:color w:val="000000"/>
-          <w:sz w:val="19"/>
-          <w:szCs w:val="24"/>
-        </w:rPr>
-        <w:t xml:space="preserve"> </w:t>
-      </w:r>
-      <w:r>
-        <w:rPr>
-          <w:rFonts w:hint="default" w:ascii="Consolas" w:hAnsi="Consolas" w:eastAsia="Consolas"/>
-          <w:color w:val="FF00FF"/>
-          <w:sz w:val="19"/>
-          <w:szCs w:val="24"/>
-        </w:rPr>
-        <w:t>SUM</w:t>
-      </w:r>
-      <w:r>
-        <w:rPr>
-          <w:rFonts w:hint="default" w:ascii="Consolas" w:hAnsi="Consolas" w:eastAsia="Consolas"/>
-          <w:color w:val="808080"/>
-          <w:sz w:val="19"/>
-          <w:szCs w:val="24"/>
-        </w:rPr>
-        <w:t>(</w:t>
-      </w:r>
-      <w:r>
-        <w:rPr>
-          <w:rFonts w:hint="default" w:ascii="Consolas" w:hAnsi="Consolas" w:eastAsia="Consolas"/>
-          <w:color w:val="000000"/>
-          <w:sz w:val="19"/>
-          <w:szCs w:val="24"/>
-        </w:rPr>
-        <w:t>total_price</w:t>
-      </w:r>
-      <w:r>
-        <w:rPr>
-          <w:rFonts w:hint="default" w:ascii="Consolas" w:hAnsi="Consolas" w:eastAsia="Consolas"/>
-          <w:color w:val="808080"/>
-          <w:sz w:val="19"/>
-          <w:szCs w:val="24"/>
-        </w:rPr>
-        <w:t>)</w:t>
-      </w:r>
-      <w:r>
-        <w:rPr>
-          <w:rFonts w:hint="default" w:ascii="Consolas" w:hAnsi="Consolas" w:eastAsia="Consolas"/>
-          <w:color w:val="000000"/>
-          <w:sz w:val="19"/>
-          <w:szCs w:val="24"/>
-        </w:rPr>
-        <w:t xml:space="preserve"> </w:t>
-      </w:r>
-      <w:r>
-        <w:rPr>
-          <w:rFonts w:hint="default" w:ascii="Consolas" w:hAnsi="Consolas" w:eastAsia="Consolas"/>
-          <w:color w:val="0000FF"/>
-          <w:sz w:val="19"/>
-          <w:szCs w:val="24"/>
-        </w:rPr>
-        <w:t>from</w:t>
-      </w:r>
-      <w:r>
-        <w:rPr>
-          <w:rFonts w:hint="default" w:ascii="Consolas" w:hAnsi="Consolas" w:eastAsia="Consolas"/>
-          <w:color w:val="000000"/>
-          <w:sz w:val="19"/>
-          <w:szCs w:val="24"/>
-        </w:rPr>
-        <w:t xml:space="preserve"> pizza_sales</w:t>
-      </w:r>
-      <w:r>
-        <w:rPr>
-          <w:rFonts w:hint="default" w:ascii="Consolas" w:hAnsi="Consolas" w:eastAsia="Consolas"/>
-          <w:color w:val="808080"/>
-          <w:sz w:val="19"/>
-          <w:szCs w:val="24"/>
-        </w:rPr>
-        <w:t>)</w:t>
-      </w:r>
-      <w:r>
-        <w:rPr>
-          <w:rFonts w:hint="default" w:ascii="Consolas" w:hAnsi="Consolas" w:eastAsia="Consolas"/>
-          <w:color w:val="000000"/>
-          <w:sz w:val="19"/>
-          <w:szCs w:val="24"/>
-        </w:rPr>
-        <w:t xml:space="preserve"> </w:t>
-      </w:r>
-      <w:r>
-        <w:rPr>
-          <w:rFonts w:hint="default" w:ascii="Consolas" w:hAnsi="Consolas" w:eastAsia="Consolas"/>
-          <w:color w:val="0000FF"/>
-          <w:sz w:val="19"/>
-          <w:szCs w:val="24"/>
-        </w:rPr>
-        <w:t>AS</w:t>
-      </w:r>
-      <w:r>
-        <w:rPr>
-          <w:rFonts w:hint="default" w:ascii="Consolas" w:hAnsi="Consolas" w:eastAsia="Consolas"/>
-          <w:color w:val="000000"/>
-          <w:sz w:val="19"/>
-          <w:szCs w:val="24"/>
-        </w:rPr>
-        <w:t xml:space="preserve"> total_contribution_percentage_wholeYear</w:t>
-      </w:r>
-    </w:p>
-    <w:p>
-      <w:pPr>
-        <w:spacing w:beforeLines="0" w:afterLines="0"/>
-        <w:jc w:val="left"/>
-        <w:rPr>
-          <w:rFonts w:hint="default" w:ascii="Consolas" w:hAnsi="Consolas" w:eastAsia="Consolas"/>
-          <w:color w:val="000000"/>
-          <w:sz w:val="19"/>
-          <w:szCs w:val="24"/>
-        </w:rPr>
-      </w:pPr>
-      <w:r>
-        <w:rPr>
-          <w:rFonts w:hint="default" w:ascii="Consolas" w:hAnsi="Consolas" w:eastAsia="Consolas"/>
-          <w:color w:val="0000FF"/>
-          <w:sz w:val="19"/>
-          <w:szCs w:val="24"/>
-        </w:rPr>
-        <w:t>FROM</w:t>
-      </w:r>
-      <w:r>
-        <w:rPr>
-          <w:rFonts w:hint="default" w:ascii="Consolas" w:hAnsi="Consolas" w:eastAsia="Consolas"/>
-          <w:color w:val="000000"/>
-          <w:sz w:val="19"/>
-          <w:szCs w:val="24"/>
-        </w:rPr>
-        <w:t xml:space="preserve"> dbo</w:t>
-      </w:r>
-      <w:r>
-        <w:rPr>
-          <w:rFonts w:hint="default" w:ascii="Consolas" w:hAnsi="Consolas" w:eastAsia="Consolas"/>
-          <w:color w:val="808080"/>
-          <w:sz w:val="19"/>
-          <w:szCs w:val="24"/>
-        </w:rPr>
-        <w:t>.</w:t>
-      </w:r>
-      <w:r>
-        <w:rPr>
-          <w:rFonts w:hint="default" w:ascii="Consolas" w:hAnsi="Consolas" w:eastAsia="Consolas"/>
-          <w:color w:val="000000"/>
-          <w:sz w:val="19"/>
-          <w:szCs w:val="24"/>
-        </w:rPr>
-        <w:t>pizza_sales</w:t>
-      </w:r>
-    </w:p>
-    <w:p>
-      <w:pPr>
-        <w:spacing w:beforeLines="0" w:afterLines="0"/>
-        <w:jc w:val="left"/>
-        <w:rPr>
-          <w:rFonts w:hint="default" w:ascii="Consolas" w:hAnsi="Consolas" w:eastAsia="Consolas"/>
-          <w:color w:val="000000"/>
-          <w:sz w:val="19"/>
-          <w:szCs w:val="24"/>
-        </w:rPr>
-      </w:pPr>
-      <w:r>
-        <w:rPr>
-          <w:rFonts w:hint="default" w:ascii="Consolas" w:hAnsi="Consolas" w:eastAsia="Consolas"/>
-          <w:color w:val="0000FF"/>
-          <w:sz w:val="19"/>
-          <w:szCs w:val="24"/>
-        </w:rPr>
-        <w:t>GROUP</w:t>
-      </w:r>
-      <w:r>
-        <w:rPr>
-          <w:rFonts w:hint="default" w:ascii="Consolas" w:hAnsi="Consolas" w:eastAsia="Consolas"/>
-          <w:color w:val="000000"/>
-          <w:sz w:val="19"/>
-          <w:szCs w:val="24"/>
-        </w:rPr>
-        <w:t xml:space="preserve"> </w:t>
-      </w:r>
-      <w:r>
-        <w:rPr>
-          <w:rFonts w:hint="default" w:ascii="Consolas" w:hAnsi="Consolas" w:eastAsia="Consolas"/>
-          <w:color w:val="0000FF"/>
-          <w:sz w:val="19"/>
-          <w:szCs w:val="24"/>
-        </w:rPr>
-        <w:t>BY</w:t>
-      </w:r>
-      <w:r>
-        <w:rPr>
-          <w:rFonts w:hint="default" w:ascii="Consolas" w:hAnsi="Consolas" w:eastAsia="Consolas"/>
-          <w:color w:val="000000"/>
-          <w:sz w:val="19"/>
-          <w:szCs w:val="24"/>
-        </w:rPr>
-        <w:t xml:space="preserve"> pizza_size</w:t>
-      </w:r>
-      <w:r>
-        <w:rPr>
-          <w:rFonts w:hint="default" w:ascii="Consolas" w:hAnsi="Consolas" w:eastAsia="Consolas"/>
-          <w:color w:val="808080"/>
-          <w:sz w:val="19"/>
-          <w:szCs w:val="24"/>
-        </w:rPr>
-        <w:t>;</w:t>
+          <w:rFonts w:hint="default" w:ascii="Consolas" w:hAnsi="Consolas" w:eastAsia="Consolas"/>
+          <w:color w:val="008000"/>
+          <w:sz w:val="19"/>
+          <w:szCs w:val="24"/>
+        </w:rPr>
+      </w:pPr>
+      <w:r>
+        <w:rPr>
+          <w:rFonts w:hint="default" w:ascii="Consolas" w:hAnsi="Consolas" w:eastAsia="Consolas"/>
+          <w:color w:val="008000"/>
+          <w:sz w:val="19"/>
+          <w:szCs w:val="24"/>
+        </w:rPr>
+        <w:t>-- Query to find percentage of total sales of which size / how much each size contributes to total revenue.</w:t>
       </w:r>
     </w:p>
     <w:p>
       <w:pPr>
         <w:numPr>
-          <w:numId w:val="0"/>
-        </w:numPr>
-        <w:ind w:leftChars="0"/>
-        <w:jc w:val="both"/>
-        <w:rPr>
-          <w:rFonts w:hint="default" w:ascii="Consolas" w:hAnsi="Consolas" w:eastAsia="Consolas"/>
-          <w:color w:val="008000"/>
-          <w:sz w:val="19"/>
-          <w:szCs w:val="24"/>
-        </w:rPr>
-      </w:pPr>
-      <w:r>
-        <w:rPr>
-          <w:rFonts w:hint="default" w:ascii="Consolas" w:hAnsi="Consolas" w:eastAsia="Consolas"/>
-          <w:color w:val="008000"/>
-          <w:sz w:val="19"/>
-          <w:szCs w:val="24"/>
-        </w:rPr>
-        <w:t>-- Query to find percentage of total sales of which size / how much each size contributes to total revenue.</w:t>
-      </w:r>
-    </w:p>
-    <w:p>
-      <w:pPr>
-        <w:numPr>
+          <w:ilvl w:val="0"/>
           <w:numId w:val="0"/>
         </w:numPr>
         <w:ind w:leftChars="0"/>
@@ -7386,6 +7334,7 @@
     <w:p>
       <w:pPr>
         <w:numPr>
+          <w:ilvl w:val="0"/>
           <w:numId w:val="0"/>
         </w:numPr>
         <w:ind w:leftChars="0"/>
@@ -8235,8 +8184,6 @@
         </w:rPr>
         <w:t>,</w:t>
       </w:r>
-      <w:bookmarkStart w:id="0" w:name="_GoBack"/>
-      <w:bookmarkEnd w:id="0"/>
     </w:p>
     <w:p>
       <w:pPr>
@@ -9226,6 +9173,637 @@
           <w:szCs w:val="24"/>
         </w:rPr>
         <w:t xml:space="preserve"> sorted_table</w:t>
+      </w:r>
+    </w:p>
+    <w:p>
+      <w:pPr>
+        <w:numPr>
+          <w:ilvl w:val="0"/>
+          <w:numId w:val="0"/>
+        </w:numPr>
+        <w:ind w:leftChars="0"/>
+        <w:jc w:val="both"/>
+        <w:rPr>
+          <w:rFonts w:hint="default" w:ascii="Consolas" w:hAnsi="Consolas" w:eastAsia="Consolas"/>
+          <w:color w:val="808080"/>
+          <w:sz w:val="19"/>
+          <w:szCs w:val="24"/>
+        </w:rPr>
+      </w:pPr>
+      <w:r>
+        <w:rPr>
+          <w:rFonts w:hint="default" w:ascii="Consolas" w:hAnsi="Consolas" w:eastAsia="Consolas"/>
+          <w:color w:val="0000FF"/>
+          <w:sz w:val="19"/>
+          <w:szCs w:val="24"/>
+        </w:rPr>
+        <w:t>ORDER</w:t>
+      </w:r>
+      <w:r>
+        <w:rPr>
+          <w:rFonts w:hint="default" w:ascii="Consolas" w:hAnsi="Consolas" w:eastAsia="Consolas"/>
+          <w:color w:val="000000"/>
+          <w:sz w:val="19"/>
+          <w:szCs w:val="24"/>
+        </w:rPr>
+        <w:t xml:space="preserve"> </w:t>
+      </w:r>
+      <w:r>
+        <w:rPr>
+          <w:rFonts w:hint="default" w:ascii="Consolas" w:hAnsi="Consolas" w:eastAsia="Consolas"/>
+          <w:color w:val="0000FF"/>
+          <w:sz w:val="19"/>
+          <w:szCs w:val="24"/>
+        </w:rPr>
+        <w:t>BY</w:t>
+      </w:r>
+      <w:r>
+        <w:rPr>
+          <w:rFonts w:hint="default" w:ascii="Consolas" w:hAnsi="Consolas" w:eastAsia="Consolas"/>
+          <w:color w:val="000000"/>
+          <w:sz w:val="19"/>
+          <w:szCs w:val="24"/>
+        </w:rPr>
+        <w:t xml:space="preserve"> sort_order</w:t>
+      </w:r>
+      <w:r>
+        <w:rPr>
+          <w:rFonts w:hint="default" w:ascii="Consolas" w:hAnsi="Consolas" w:eastAsia="Consolas"/>
+          <w:color w:val="808080"/>
+          <w:sz w:val="19"/>
+          <w:szCs w:val="24"/>
+        </w:rPr>
+        <w:t>;</w:t>
+      </w:r>
+    </w:p>
+    <w:p>
+      <w:pPr>
+        <w:numPr>
+          <w:ilvl w:val="0"/>
+          <w:numId w:val="0"/>
+        </w:numPr>
+        <w:ind w:leftChars="0"/>
+        <w:jc w:val="both"/>
+      </w:pPr>
+      <w:r>
+        <w:drawing>
+          <wp:inline distT="0" distB="0" distL="114300" distR="114300">
+            <wp:extent cx="3552825" cy="1028700"/>
+            <wp:effectExtent l="0" t="0" r="9525" b="0"/>
+            <wp:docPr id="13" name="Picture 5"/>
+            <wp:cNvGraphicFramePr>
+              <a:graphicFrameLocks xmlns:a="http://schemas.openxmlformats.org/drawingml/2006/main" noChangeAspect="1"/>
+            </wp:cNvGraphicFramePr>
+            <a:graphic xmlns:a="http://schemas.openxmlformats.org/drawingml/2006/main">
+              <a:graphicData uri="http://schemas.openxmlformats.org/drawingml/2006/picture">
+                <pic:pic xmlns:pic="http://schemas.openxmlformats.org/drawingml/2006/picture">
+                  <pic:nvPicPr>
+                    <pic:cNvPr id="13" name="Picture 5"/>
+                    <pic:cNvPicPr>
+                      <a:picLocks noChangeAspect="1"/>
+                    </pic:cNvPicPr>
+                  </pic:nvPicPr>
+                  <pic:blipFill>
+                    <a:blip r:embed="rId15"/>
+                    <a:stretch>
+                      <a:fillRect/>
+                    </a:stretch>
+                  </pic:blipFill>
+                  <pic:spPr>
+                    <a:xfrm>
+                      <a:off x="0" y="0"/>
+                      <a:ext cx="3552825" cy="1028700"/>
+                    </a:xfrm>
+                    <a:prstGeom prst="rect">
+                      <a:avLst/>
+                    </a:prstGeom>
+                    <a:noFill/>
+                    <a:ln>
+                      <a:noFill/>
+                    </a:ln>
+                  </pic:spPr>
+                </pic:pic>
+              </a:graphicData>
+            </a:graphic>
+          </wp:inline>
+        </w:drawing>
+      </w:r>
+    </w:p>
+    <w:p>
+      <w:pPr>
+        <w:numPr>
+          <w:ilvl w:val="0"/>
+          <w:numId w:val="0"/>
+        </w:numPr>
+        <w:ind w:leftChars="0"/>
+        <w:jc w:val="both"/>
+      </w:pPr>
+    </w:p>
+    <w:p>
+      <w:pPr>
+        <w:numPr>
+          <w:ilvl w:val="0"/>
+          <w:numId w:val="0"/>
+        </w:numPr>
+        <w:ind w:leftChars="0"/>
+        <w:jc w:val="both"/>
+      </w:pPr>
+    </w:p>
+    <w:p>
+      <w:pPr>
+        <w:numPr>
+          <w:ilvl w:val="0"/>
+          <w:numId w:val="4"/>
+        </w:numPr>
+        <w:ind w:left="0" w:leftChars="0" w:firstLine="0" w:firstLineChars="0"/>
+        <w:jc w:val="both"/>
+        <w:rPr>
+          <w:rFonts w:hint="default"/>
+          <w:b/>
+          <w:bCs/>
+          <w:sz w:val="28"/>
+          <w:szCs w:val="28"/>
+          <w:lang w:val="en-US"/>
+        </w:rPr>
+      </w:pPr>
+      <w:r>
+        <w:rPr>
+          <w:rFonts w:hint="default"/>
+          <w:b/>
+          <w:bCs/>
+          <w:sz w:val="28"/>
+          <w:szCs w:val="28"/>
+          <w:lang w:val="en-US"/>
+        </w:rPr>
+        <w:t>Total pizza sold by category</w:t>
+      </w:r>
+    </w:p>
+    <w:p>
+      <w:pPr>
+        <w:spacing w:beforeLines="0" w:afterLines="0"/>
+        <w:jc w:val="left"/>
+        <w:rPr>
+          <w:rFonts w:hint="default" w:ascii="Consolas" w:hAnsi="Consolas" w:eastAsia="Consolas"/>
+          <w:color w:val="000000"/>
+          <w:sz w:val="19"/>
+          <w:szCs w:val="24"/>
+        </w:rPr>
+      </w:pPr>
+      <w:r>
+        <w:rPr>
+          <w:rFonts w:hint="default" w:ascii="Consolas" w:hAnsi="Consolas" w:eastAsia="Consolas"/>
+          <w:color w:val="0000FF"/>
+          <w:sz w:val="19"/>
+          <w:szCs w:val="24"/>
+        </w:rPr>
+        <w:t>WITH</w:t>
+      </w:r>
+      <w:r>
+        <w:rPr>
+          <w:rFonts w:hint="default" w:ascii="Consolas" w:hAnsi="Consolas" w:eastAsia="Consolas"/>
+          <w:color w:val="000000"/>
+          <w:sz w:val="19"/>
+          <w:szCs w:val="24"/>
+        </w:rPr>
+        <w:t xml:space="preserve"> total_pizza_sold </w:t>
+      </w:r>
+      <w:r>
+        <w:rPr>
+          <w:rFonts w:hint="default" w:ascii="Consolas" w:hAnsi="Consolas" w:eastAsia="Consolas"/>
+          <w:color w:val="0000FF"/>
+          <w:sz w:val="19"/>
+          <w:szCs w:val="24"/>
+        </w:rPr>
+        <w:t xml:space="preserve">AS </w:t>
+      </w:r>
+      <w:r>
+        <w:rPr>
+          <w:rFonts w:hint="default" w:ascii="Consolas" w:hAnsi="Consolas" w:eastAsia="Consolas"/>
+          <w:color w:val="808080"/>
+          <w:sz w:val="19"/>
+          <w:szCs w:val="24"/>
+        </w:rPr>
+        <w:t>(</w:t>
+      </w:r>
+    </w:p>
+    <w:p>
+      <w:pPr>
+        <w:spacing w:beforeLines="0" w:afterLines="0"/>
+        <w:jc w:val="left"/>
+        <w:rPr>
+          <w:rFonts w:hint="default" w:ascii="Consolas" w:hAnsi="Consolas" w:eastAsia="Consolas"/>
+          <w:color w:val="000000"/>
+          <w:sz w:val="19"/>
+          <w:szCs w:val="24"/>
+        </w:rPr>
+      </w:pPr>
+      <w:r>
+        <w:rPr>
+          <w:rFonts w:hint="default" w:ascii="Consolas" w:hAnsi="Consolas" w:eastAsia="Consolas"/>
+          <w:color w:val="000000"/>
+          <w:sz w:val="19"/>
+          <w:szCs w:val="24"/>
+        </w:rPr>
+        <w:tab/>
+      </w:r>
+      <w:r>
+        <w:rPr>
+          <w:rFonts w:hint="default" w:ascii="Consolas" w:hAnsi="Consolas" w:eastAsia="Consolas"/>
+          <w:color w:val="0000FF"/>
+          <w:sz w:val="19"/>
+          <w:szCs w:val="24"/>
+        </w:rPr>
+        <w:t>SELECT</w:t>
+      </w:r>
+      <w:r>
+        <w:rPr>
+          <w:rFonts w:hint="default" w:ascii="Consolas" w:hAnsi="Consolas" w:eastAsia="Consolas"/>
+          <w:color w:val="000000"/>
+          <w:sz w:val="19"/>
+          <w:szCs w:val="24"/>
+        </w:rPr>
+        <w:t xml:space="preserve"> pizza_category</w:t>
+      </w:r>
+      <w:r>
+        <w:rPr>
+          <w:rFonts w:hint="default" w:ascii="Consolas" w:hAnsi="Consolas" w:eastAsia="Consolas"/>
+          <w:color w:val="808080"/>
+          <w:sz w:val="19"/>
+          <w:szCs w:val="24"/>
+        </w:rPr>
+        <w:t>,</w:t>
+      </w:r>
+      <w:r>
+        <w:rPr>
+          <w:rFonts w:hint="default" w:ascii="Consolas" w:hAnsi="Consolas" w:eastAsia="Consolas"/>
+          <w:color w:val="000000"/>
+          <w:sz w:val="19"/>
+          <w:szCs w:val="24"/>
+        </w:rPr>
+        <w:t xml:space="preserve"> </w:t>
+      </w:r>
+      <w:r>
+        <w:rPr>
+          <w:rFonts w:hint="default" w:ascii="Consolas" w:hAnsi="Consolas" w:eastAsia="Consolas"/>
+          <w:color w:val="FF00FF"/>
+          <w:sz w:val="19"/>
+          <w:szCs w:val="24"/>
+        </w:rPr>
+        <w:t>SUM</w:t>
+      </w:r>
+      <w:r>
+        <w:rPr>
+          <w:rFonts w:hint="default" w:ascii="Consolas" w:hAnsi="Consolas" w:eastAsia="Consolas"/>
+          <w:color w:val="808080"/>
+          <w:sz w:val="19"/>
+          <w:szCs w:val="24"/>
+        </w:rPr>
+        <w:t>(</w:t>
+      </w:r>
+      <w:r>
+        <w:rPr>
+          <w:rFonts w:hint="default" w:ascii="Consolas" w:hAnsi="Consolas" w:eastAsia="Consolas"/>
+          <w:color w:val="000000"/>
+          <w:sz w:val="19"/>
+          <w:szCs w:val="24"/>
+        </w:rPr>
+        <w:t>quantity</w:t>
+      </w:r>
+      <w:r>
+        <w:rPr>
+          <w:rFonts w:hint="default" w:ascii="Consolas" w:hAnsi="Consolas" w:eastAsia="Consolas"/>
+          <w:color w:val="808080"/>
+          <w:sz w:val="19"/>
+          <w:szCs w:val="24"/>
+        </w:rPr>
+        <w:t>)</w:t>
+      </w:r>
+      <w:r>
+        <w:rPr>
+          <w:rFonts w:hint="default" w:ascii="Consolas" w:hAnsi="Consolas" w:eastAsia="Consolas"/>
+          <w:color w:val="000000"/>
+          <w:sz w:val="19"/>
+          <w:szCs w:val="24"/>
+        </w:rPr>
+        <w:t xml:space="preserve"> </w:t>
+      </w:r>
+      <w:r>
+        <w:rPr>
+          <w:rFonts w:hint="default" w:ascii="Consolas" w:hAnsi="Consolas" w:eastAsia="Consolas"/>
+          <w:color w:val="0000FF"/>
+          <w:sz w:val="19"/>
+          <w:szCs w:val="24"/>
+        </w:rPr>
+        <w:t>AS</w:t>
+      </w:r>
+      <w:r>
+        <w:rPr>
+          <w:rFonts w:hint="default" w:ascii="Consolas" w:hAnsi="Consolas" w:eastAsia="Consolas"/>
+          <w:color w:val="000000"/>
+          <w:sz w:val="19"/>
+          <w:szCs w:val="24"/>
+        </w:rPr>
+        <w:t xml:space="preserve"> count_sales</w:t>
+      </w:r>
+    </w:p>
+    <w:p>
+      <w:pPr>
+        <w:spacing w:beforeLines="0" w:afterLines="0"/>
+        <w:jc w:val="left"/>
+        <w:rPr>
+          <w:rFonts w:hint="default" w:ascii="Consolas" w:hAnsi="Consolas" w:eastAsia="Consolas"/>
+          <w:color w:val="000000"/>
+          <w:sz w:val="19"/>
+          <w:szCs w:val="24"/>
+        </w:rPr>
+      </w:pPr>
+      <w:r>
+        <w:rPr>
+          <w:rFonts w:hint="default" w:ascii="Consolas" w:hAnsi="Consolas" w:eastAsia="Consolas"/>
+          <w:color w:val="000000"/>
+          <w:sz w:val="19"/>
+          <w:szCs w:val="24"/>
+        </w:rPr>
+        <w:tab/>
+      </w:r>
+      <w:r>
+        <w:rPr>
+          <w:rFonts w:hint="default" w:ascii="Consolas" w:hAnsi="Consolas" w:eastAsia="Consolas"/>
+          <w:color w:val="0000FF"/>
+          <w:sz w:val="19"/>
+          <w:szCs w:val="24"/>
+        </w:rPr>
+        <w:t>FROM</w:t>
+      </w:r>
+      <w:r>
+        <w:rPr>
+          <w:rFonts w:hint="default" w:ascii="Consolas" w:hAnsi="Consolas" w:eastAsia="Consolas"/>
+          <w:color w:val="000000"/>
+          <w:sz w:val="19"/>
+          <w:szCs w:val="24"/>
+        </w:rPr>
+        <w:t xml:space="preserve"> dbo</w:t>
+      </w:r>
+      <w:r>
+        <w:rPr>
+          <w:rFonts w:hint="default" w:ascii="Consolas" w:hAnsi="Consolas" w:eastAsia="Consolas"/>
+          <w:color w:val="808080"/>
+          <w:sz w:val="19"/>
+          <w:szCs w:val="24"/>
+        </w:rPr>
+        <w:t>.</w:t>
+      </w:r>
+      <w:r>
+        <w:rPr>
+          <w:rFonts w:hint="default" w:ascii="Consolas" w:hAnsi="Consolas" w:eastAsia="Consolas"/>
+          <w:color w:val="000000"/>
+          <w:sz w:val="19"/>
+          <w:szCs w:val="24"/>
+        </w:rPr>
+        <w:t>pizza_sales</w:t>
+      </w:r>
+    </w:p>
+    <w:p>
+      <w:pPr>
+        <w:spacing w:beforeLines="0" w:afterLines="0"/>
+        <w:jc w:val="left"/>
+        <w:rPr>
+          <w:rFonts w:hint="default" w:ascii="Consolas" w:hAnsi="Consolas" w:eastAsia="Consolas"/>
+          <w:color w:val="000000"/>
+          <w:sz w:val="19"/>
+          <w:szCs w:val="24"/>
+        </w:rPr>
+      </w:pPr>
+      <w:r>
+        <w:rPr>
+          <w:rFonts w:hint="default" w:ascii="Consolas" w:hAnsi="Consolas" w:eastAsia="Consolas"/>
+          <w:color w:val="000000"/>
+          <w:sz w:val="19"/>
+          <w:szCs w:val="24"/>
+        </w:rPr>
+        <w:tab/>
+      </w:r>
+      <w:r>
+        <w:rPr>
+          <w:rFonts w:hint="default" w:ascii="Consolas" w:hAnsi="Consolas" w:eastAsia="Consolas"/>
+          <w:color w:val="0000FF"/>
+          <w:sz w:val="19"/>
+          <w:szCs w:val="24"/>
+        </w:rPr>
+        <w:t>GROUP</w:t>
+      </w:r>
+      <w:r>
+        <w:rPr>
+          <w:rFonts w:hint="default" w:ascii="Consolas" w:hAnsi="Consolas" w:eastAsia="Consolas"/>
+          <w:color w:val="000000"/>
+          <w:sz w:val="19"/>
+          <w:szCs w:val="24"/>
+        </w:rPr>
+        <w:t xml:space="preserve"> </w:t>
+      </w:r>
+      <w:r>
+        <w:rPr>
+          <w:rFonts w:hint="default" w:ascii="Consolas" w:hAnsi="Consolas" w:eastAsia="Consolas"/>
+          <w:color w:val="0000FF"/>
+          <w:sz w:val="19"/>
+          <w:szCs w:val="24"/>
+        </w:rPr>
+        <w:t>BY</w:t>
+      </w:r>
+      <w:r>
+        <w:rPr>
+          <w:rFonts w:hint="default" w:ascii="Consolas" w:hAnsi="Consolas" w:eastAsia="Consolas"/>
+          <w:color w:val="000000"/>
+          <w:sz w:val="19"/>
+          <w:szCs w:val="24"/>
+        </w:rPr>
+        <w:t xml:space="preserve"> pizza_category</w:t>
+      </w:r>
+    </w:p>
+    <w:p>
+      <w:pPr>
+        <w:spacing w:beforeLines="0" w:afterLines="0"/>
+        <w:jc w:val="left"/>
+        <w:rPr>
+          <w:rFonts w:hint="default" w:ascii="Consolas" w:hAnsi="Consolas" w:eastAsia="Consolas"/>
+          <w:color w:val="000000"/>
+          <w:sz w:val="19"/>
+          <w:szCs w:val="24"/>
+        </w:rPr>
+      </w:pPr>
+      <w:r>
+        <w:rPr>
+          <w:rFonts w:hint="default" w:ascii="Consolas" w:hAnsi="Consolas" w:eastAsia="Consolas"/>
+          <w:color w:val="808080"/>
+          <w:sz w:val="19"/>
+          <w:szCs w:val="24"/>
+        </w:rPr>
+        <w:t>)</w:t>
+      </w:r>
+    </w:p>
+    <w:p>
+      <w:pPr>
+        <w:spacing w:beforeLines="0" w:afterLines="0"/>
+        <w:jc w:val="left"/>
+        <w:rPr>
+          <w:rFonts w:hint="default" w:ascii="Consolas" w:hAnsi="Consolas" w:eastAsia="Consolas"/>
+          <w:color w:val="000000"/>
+          <w:sz w:val="19"/>
+          <w:szCs w:val="24"/>
+        </w:rPr>
+      </w:pPr>
+    </w:p>
+    <w:p>
+      <w:pPr>
+        <w:spacing w:beforeLines="0" w:afterLines="0"/>
+        <w:jc w:val="left"/>
+        <w:rPr>
+          <w:rFonts w:hint="default" w:ascii="Consolas" w:hAnsi="Consolas" w:eastAsia="Consolas"/>
+          <w:color w:val="000000"/>
+          <w:sz w:val="19"/>
+          <w:szCs w:val="24"/>
+        </w:rPr>
+      </w:pPr>
+      <w:r>
+        <w:rPr>
+          <w:rFonts w:hint="default" w:ascii="Consolas" w:hAnsi="Consolas" w:eastAsia="Consolas"/>
+          <w:color w:val="0000FF"/>
+          <w:sz w:val="19"/>
+          <w:szCs w:val="24"/>
+        </w:rPr>
+        <w:t>SELECT</w:t>
+      </w:r>
+      <w:r>
+        <w:rPr>
+          <w:rFonts w:hint="default" w:ascii="Consolas" w:hAnsi="Consolas" w:eastAsia="Consolas"/>
+          <w:color w:val="000000"/>
+          <w:sz w:val="19"/>
+          <w:szCs w:val="24"/>
+        </w:rPr>
+        <w:t xml:space="preserve"> ts</w:t>
+      </w:r>
+      <w:r>
+        <w:rPr>
+          <w:rFonts w:hint="default" w:ascii="Consolas" w:hAnsi="Consolas" w:eastAsia="Consolas"/>
+          <w:color w:val="808080"/>
+          <w:sz w:val="19"/>
+          <w:szCs w:val="24"/>
+        </w:rPr>
+        <w:t>.*</w:t>
+      </w:r>
+    </w:p>
+    <w:p>
+      <w:pPr>
+        <w:spacing w:beforeLines="0" w:afterLines="0"/>
+        <w:jc w:val="left"/>
+        <w:rPr>
+          <w:rFonts w:hint="default" w:ascii="Consolas" w:hAnsi="Consolas" w:eastAsia="Consolas"/>
+          <w:color w:val="000000"/>
+          <w:sz w:val="19"/>
+          <w:szCs w:val="24"/>
+        </w:rPr>
+      </w:pPr>
+      <w:r>
+        <w:rPr>
+          <w:rFonts w:hint="default" w:ascii="Consolas" w:hAnsi="Consolas" w:eastAsia="Consolas"/>
+          <w:color w:val="0000FF"/>
+          <w:sz w:val="19"/>
+          <w:szCs w:val="24"/>
+        </w:rPr>
+        <w:t>from</w:t>
+      </w:r>
+      <w:r>
+        <w:rPr>
+          <w:rFonts w:hint="default" w:ascii="Consolas" w:hAnsi="Consolas" w:eastAsia="Consolas"/>
+          <w:color w:val="000000"/>
+          <w:sz w:val="19"/>
+          <w:szCs w:val="24"/>
+        </w:rPr>
+        <w:t xml:space="preserve"> total_pizza_sold ts</w:t>
+      </w:r>
+    </w:p>
+    <w:p>
+      <w:pPr>
+        <w:spacing w:beforeLines="0" w:afterLines="0"/>
+        <w:jc w:val="left"/>
+        <w:rPr>
+          <w:rFonts w:hint="default" w:ascii="Consolas" w:hAnsi="Consolas" w:eastAsia="Consolas"/>
+          <w:color w:val="000000"/>
+          <w:sz w:val="19"/>
+          <w:szCs w:val="24"/>
+        </w:rPr>
+      </w:pPr>
+      <w:r>
+        <w:rPr>
+          <w:rFonts w:hint="default" w:ascii="Consolas" w:hAnsi="Consolas" w:eastAsia="Consolas"/>
+          <w:color w:val="0000FF"/>
+          <w:sz w:val="19"/>
+          <w:szCs w:val="24"/>
+        </w:rPr>
+        <w:t>ORDER</w:t>
+      </w:r>
+      <w:r>
+        <w:rPr>
+          <w:rFonts w:hint="default" w:ascii="Consolas" w:hAnsi="Consolas" w:eastAsia="Consolas"/>
+          <w:color w:val="000000"/>
+          <w:sz w:val="19"/>
+          <w:szCs w:val="24"/>
+        </w:rPr>
+        <w:t xml:space="preserve"> </w:t>
+      </w:r>
+      <w:r>
+        <w:rPr>
+          <w:rFonts w:hint="default" w:ascii="Consolas" w:hAnsi="Consolas" w:eastAsia="Consolas"/>
+          <w:color w:val="0000FF"/>
+          <w:sz w:val="19"/>
+          <w:szCs w:val="24"/>
+        </w:rPr>
+        <w:t>BY</w:t>
+      </w:r>
+      <w:r>
+        <w:rPr>
+          <w:rFonts w:hint="default" w:ascii="Consolas" w:hAnsi="Consolas" w:eastAsia="Consolas"/>
+          <w:color w:val="000000"/>
+          <w:sz w:val="19"/>
+          <w:szCs w:val="24"/>
+        </w:rPr>
+        <w:t xml:space="preserve"> ts</w:t>
+      </w:r>
+      <w:r>
+        <w:rPr>
+          <w:rFonts w:hint="default" w:ascii="Consolas" w:hAnsi="Consolas" w:eastAsia="Consolas"/>
+          <w:color w:val="808080"/>
+          <w:sz w:val="19"/>
+          <w:szCs w:val="24"/>
+        </w:rPr>
+        <w:t>.</w:t>
+      </w:r>
+      <w:r>
+        <w:rPr>
+          <w:rFonts w:hint="default" w:ascii="Consolas" w:hAnsi="Consolas" w:eastAsia="Consolas"/>
+          <w:color w:val="000000"/>
+          <w:sz w:val="19"/>
+          <w:szCs w:val="24"/>
+        </w:rPr>
+        <w:t xml:space="preserve">count_sales </w:t>
+      </w:r>
+      <w:r>
+        <w:rPr>
+          <w:rFonts w:hint="default" w:ascii="Consolas" w:hAnsi="Consolas" w:eastAsia="Consolas"/>
+          <w:color w:val="0000FF"/>
+          <w:sz w:val="19"/>
+          <w:szCs w:val="24"/>
+        </w:rPr>
+        <w:t>DESC</w:t>
+      </w:r>
+      <w:r>
+        <w:rPr>
+          <w:rFonts w:hint="default" w:ascii="Consolas" w:hAnsi="Consolas" w:eastAsia="Consolas"/>
+          <w:color w:val="808080"/>
+          <w:sz w:val="19"/>
+          <w:szCs w:val="24"/>
+        </w:rPr>
+        <w:t>;</w:t>
       </w:r>
     </w:p>
     <w:p>
@@ -9240,11 +9818,470 @@
           <w:color w:val="008000"/>
           <w:sz w:val="19"/>
           <w:szCs w:val="24"/>
+        </w:rPr>
+      </w:pPr>
+      <w:r>
+        <w:rPr>
+          <w:rFonts w:hint="default" w:ascii="Consolas" w:hAnsi="Consolas" w:eastAsia="Consolas"/>
+          <w:color w:val="008000"/>
+          <w:sz w:val="19"/>
+          <w:szCs w:val="24"/>
+        </w:rPr>
+        <w:t>--classic contains the most sales for the whole year.</w:t>
+      </w:r>
+    </w:p>
+    <w:p>
+      <w:pPr>
+        <w:numPr>
+          <w:numId w:val="0"/>
+        </w:numPr>
+        <w:ind w:leftChars="0"/>
+        <w:jc w:val="both"/>
+      </w:pPr>
+      <w:r>
+        <w:drawing>
+          <wp:inline distT="0" distB="0" distL="114300" distR="114300">
+            <wp:extent cx="2724150" cy="1209675"/>
+            <wp:effectExtent l="0" t="0" r="6350" b="9525"/>
+            <wp:docPr id="12" name="Picture 1"/>
+            <wp:cNvGraphicFramePr>
+              <a:graphicFrameLocks xmlns:a="http://schemas.openxmlformats.org/drawingml/2006/main" noChangeAspect="1"/>
+            </wp:cNvGraphicFramePr>
+            <a:graphic xmlns:a="http://schemas.openxmlformats.org/drawingml/2006/main">
+              <a:graphicData uri="http://schemas.openxmlformats.org/drawingml/2006/picture">
+                <pic:pic xmlns:pic="http://schemas.openxmlformats.org/drawingml/2006/picture">
+                  <pic:nvPicPr>
+                    <pic:cNvPr id="12" name="Picture 1"/>
+                    <pic:cNvPicPr>
+                      <a:picLocks noChangeAspect="1"/>
+                    </pic:cNvPicPr>
+                  </pic:nvPicPr>
+                  <pic:blipFill>
+                    <a:blip r:embed="rId16"/>
+                    <a:stretch>
+                      <a:fillRect/>
+                    </a:stretch>
+                  </pic:blipFill>
+                  <pic:spPr>
+                    <a:xfrm>
+                      <a:off x="0" y="0"/>
+                      <a:ext cx="2724150" cy="1209675"/>
+                    </a:xfrm>
+                    <a:prstGeom prst="rect">
+                      <a:avLst/>
+                    </a:prstGeom>
+                    <a:noFill/>
+                    <a:ln>
+                      <a:noFill/>
+                    </a:ln>
+                  </pic:spPr>
+                </pic:pic>
+              </a:graphicData>
+            </a:graphic>
+          </wp:inline>
+        </w:drawing>
+      </w:r>
+    </w:p>
+    <w:p>
+      <w:pPr>
+        <w:numPr>
+          <w:ilvl w:val="0"/>
+          <w:numId w:val="4"/>
+        </w:numPr>
+        <w:ind w:left="0" w:leftChars="0" w:firstLine="0" w:firstLineChars="0"/>
+        <w:jc w:val="both"/>
+        <w:rPr>
+          <w:rFonts w:hint="default"/>
           <w:lang w:val="en-US"/>
         </w:rPr>
       </w:pPr>
       <w:r>
         <w:rPr>
+          <w:rFonts w:hint="default"/>
+          <w:lang w:val="en-US"/>
+        </w:rPr>
+        <w:t xml:space="preserve">Top 5 Best Sellers by Total Pizza’s Sold and 7. Bottom </w:t>
+      </w:r>
+    </w:p>
+    <w:p>
+      <w:pPr>
+        <w:spacing w:beforeLines="0" w:afterLines="0"/>
+        <w:jc w:val="left"/>
+        <w:rPr>
+          <w:rFonts w:hint="default" w:ascii="Consolas" w:hAnsi="Consolas" w:eastAsia="Consolas"/>
+          <w:color w:val="000000"/>
+          <w:sz w:val="19"/>
+          <w:szCs w:val="24"/>
+        </w:rPr>
+      </w:pPr>
+      <w:r>
+        <w:rPr>
+          <w:rFonts w:hint="default" w:ascii="Consolas" w:hAnsi="Consolas" w:eastAsia="Consolas"/>
+          <w:color w:val="0000FF"/>
+          <w:sz w:val="19"/>
+          <w:szCs w:val="24"/>
+        </w:rPr>
+        <w:t>SELECT</w:t>
+      </w:r>
+      <w:r>
+        <w:rPr>
+          <w:rFonts w:hint="default" w:ascii="Consolas" w:hAnsi="Consolas" w:eastAsia="Consolas"/>
+          <w:color w:val="000000"/>
+          <w:sz w:val="19"/>
+          <w:szCs w:val="24"/>
+        </w:rPr>
+        <w:t xml:space="preserve"> </w:t>
+      </w:r>
+      <w:r>
+        <w:rPr>
+          <w:rFonts w:hint="default" w:ascii="Consolas" w:hAnsi="Consolas" w:eastAsia="Consolas"/>
+          <w:color w:val="0000FF"/>
+          <w:sz w:val="19"/>
+          <w:szCs w:val="24"/>
+        </w:rPr>
+        <w:t>DISTINCT</w:t>
+      </w:r>
+      <w:r>
+        <w:rPr>
+          <w:rFonts w:hint="default" w:ascii="Consolas" w:hAnsi="Consolas" w:eastAsia="Consolas"/>
+          <w:color w:val="000000"/>
+          <w:sz w:val="19"/>
+          <w:szCs w:val="24"/>
+        </w:rPr>
+        <w:t xml:space="preserve"> pizza_name</w:t>
+      </w:r>
+    </w:p>
+    <w:p>
+      <w:pPr>
+        <w:spacing w:beforeLines="0" w:afterLines="0"/>
+        <w:jc w:val="left"/>
+        <w:rPr>
+          <w:rFonts w:hint="default" w:ascii="Consolas" w:hAnsi="Consolas" w:eastAsia="Consolas"/>
+          <w:color w:val="000000"/>
+          <w:sz w:val="19"/>
+          <w:szCs w:val="24"/>
+        </w:rPr>
+      </w:pPr>
+      <w:r>
+        <w:rPr>
+          <w:rFonts w:hint="default" w:ascii="Consolas" w:hAnsi="Consolas" w:eastAsia="Consolas"/>
+          <w:color w:val="0000FF"/>
+          <w:sz w:val="19"/>
+          <w:szCs w:val="24"/>
+        </w:rPr>
+        <w:t>FROM</w:t>
+      </w:r>
+      <w:r>
+        <w:rPr>
+          <w:rFonts w:hint="default" w:ascii="Consolas" w:hAnsi="Consolas" w:eastAsia="Consolas"/>
+          <w:color w:val="000000"/>
+          <w:sz w:val="19"/>
+          <w:szCs w:val="24"/>
+        </w:rPr>
+        <w:t xml:space="preserve"> dbo</w:t>
+      </w:r>
+      <w:r>
+        <w:rPr>
+          <w:rFonts w:hint="default" w:ascii="Consolas" w:hAnsi="Consolas" w:eastAsia="Consolas"/>
+          <w:color w:val="808080"/>
+          <w:sz w:val="19"/>
+          <w:szCs w:val="24"/>
+        </w:rPr>
+        <w:t>.</w:t>
+      </w:r>
+      <w:r>
+        <w:rPr>
+          <w:rFonts w:hint="default" w:ascii="Consolas" w:hAnsi="Consolas" w:eastAsia="Consolas"/>
+          <w:color w:val="000000"/>
+          <w:sz w:val="19"/>
+          <w:szCs w:val="24"/>
+        </w:rPr>
+        <w:t>pizza_sales</w:t>
+      </w:r>
+    </w:p>
+    <w:p>
+      <w:pPr>
+        <w:spacing w:beforeLines="0" w:afterLines="0"/>
+        <w:jc w:val="left"/>
+        <w:rPr>
+          <w:rFonts w:hint="default" w:ascii="Consolas" w:hAnsi="Consolas" w:eastAsia="Consolas"/>
+          <w:color w:val="000000"/>
+          <w:sz w:val="19"/>
+          <w:szCs w:val="24"/>
+        </w:rPr>
+      </w:pPr>
+    </w:p>
+    <w:p>
+      <w:pPr>
+        <w:spacing w:beforeLines="0" w:afterLines="0"/>
+        <w:jc w:val="left"/>
+        <w:rPr>
+          <w:rFonts w:hint="default" w:ascii="Consolas" w:hAnsi="Consolas" w:eastAsia="Consolas"/>
+          <w:color w:val="000000"/>
+          <w:sz w:val="19"/>
+          <w:szCs w:val="24"/>
+        </w:rPr>
+      </w:pPr>
+    </w:p>
+    <w:p>
+      <w:pPr>
+        <w:spacing w:beforeLines="0" w:afterLines="0"/>
+        <w:jc w:val="left"/>
+        <w:rPr>
+          <w:rFonts w:hint="default" w:ascii="Consolas" w:hAnsi="Consolas" w:eastAsia="Consolas"/>
+          <w:color w:val="000000"/>
+          <w:sz w:val="19"/>
+          <w:szCs w:val="24"/>
+        </w:rPr>
+      </w:pPr>
+      <w:r>
+        <w:rPr>
+          <w:rFonts w:hint="default" w:ascii="Consolas" w:hAnsi="Consolas" w:eastAsia="Consolas"/>
+          <w:color w:val="008000"/>
+          <w:sz w:val="19"/>
+          <w:szCs w:val="24"/>
+        </w:rPr>
+        <w:t>-- Top 5 best sellers by total pizza Sold</w:t>
+      </w:r>
+    </w:p>
+    <w:p>
+      <w:pPr>
+        <w:spacing w:beforeLines="0" w:afterLines="0"/>
+        <w:jc w:val="left"/>
+        <w:rPr>
+          <w:rFonts w:hint="default" w:ascii="Consolas" w:hAnsi="Consolas" w:eastAsia="Consolas"/>
+          <w:color w:val="000000"/>
+          <w:sz w:val="19"/>
+          <w:szCs w:val="24"/>
+        </w:rPr>
+      </w:pPr>
+      <w:r>
+        <w:rPr>
+          <w:rFonts w:hint="default" w:ascii="Consolas" w:hAnsi="Consolas" w:eastAsia="Consolas"/>
+          <w:color w:val="0000FF"/>
+          <w:sz w:val="19"/>
+          <w:szCs w:val="24"/>
+        </w:rPr>
+        <w:t>SELECT</w:t>
+      </w:r>
+      <w:r>
+        <w:rPr>
+          <w:rFonts w:hint="default" w:ascii="Consolas" w:hAnsi="Consolas" w:eastAsia="Consolas"/>
+          <w:color w:val="000000"/>
+          <w:sz w:val="19"/>
+          <w:szCs w:val="24"/>
+        </w:rPr>
+        <w:t xml:space="preserve"> </w:t>
+      </w:r>
+      <w:r>
+        <w:rPr>
+          <w:rFonts w:hint="default" w:ascii="Consolas" w:hAnsi="Consolas" w:eastAsia="Consolas"/>
+          <w:color w:val="0000FF"/>
+          <w:sz w:val="19"/>
+          <w:szCs w:val="24"/>
+        </w:rPr>
+        <w:t>TOP</w:t>
+      </w:r>
+      <w:r>
+        <w:rPr>
+          <w:rFonts w:hint="default" w:ascii="Consolas" w:hAnsi="Consolas" w:eastAsia="Consolas"/>
+          <w:color w:val="000000"/>
+          <w:sz w:val="19"/>
+          <w:szCs w:val="24"/>
+        </w:rPr>
+        <w:t xml:space="preserve"> 5 pizza_name</w:t>
+      </w:r>
+      <w:r>
+        <w:rPr>
+          <w:rFonts w:hint="default" w:ascii="Consolas" w:hAnsi="Consolas" w:eastAsia="Consolas"/>
+          <w:color w:val="808080"/>
+          <w:sz w:val="19"/>
+          <w:szCs w:val="24"/>
+        </w:rPr>
+        <w:t>,</w:t>
+      </w:r>
+      <w:r>
+        <w:rPr>
+          <w:rFonts w:hint="default" w:ascii="Consolas" w:hAnsi="Consolas" w:eastAsia="Consolas"/>
+          <w:color w:val="000000"/>
+          <w:sz w:val="19"/>
+          <w:szCs w:val="24"/>
+        </w:rPr>
+        <w:t xml:space="preserve"> </w:t>
+      </w:r>
+      <w:r>
+        <w:rPr>
+          <w:rFonts w:hint="default" w:ascii="Consolas" w:hAnsi="Consolas" w:eastAsia="Consolas"/>
+          <w:color w:val="FF00FF"/>
+          <w:sz w:val="19"/>
+          <w:szCs w:val="24"/>
+        </w:rPr>
+        <w:t>SUM</w:t>
+      </w:r>
+      <w:r>
+        <w:rPr>
+          <w:rFonts w:hint="default" w:ascii="Consolas" w:hAnsi="Consolas" w:eastAsia="Consolas"/>
+          <w:color w:val="808080"/>
+          <w:sz w:val="19"/>
+          <w:szCs w:val="24"/>
+        </w:rPr>
+        <w:t>(</w:t>
+      </w:r>
+      <w:r>
+        <w:rPr>
+          <w:rFonts w:hint="default" w:ascii="Consolas" w:hAnsi="Consolas" w:eastAsia="Consolas"/>
+          <w:color w:val="000000"/>
+          <w:sz w:val="19"/>
+          <w:szCs w:val="24"/>
+        </w:rPr>
+        <w:t>quantity</w:t>
+      </w:r>
+      <w:r>
+        <w:rPr>
+          <w:rFonts w:hint="default" w:ascii="Consolas" w:hAnsi="Consolas" w:eastAsia="Consolas"/>
+          <w:color w:val="808080"/>
+          <w:sz w:val="19"/>
+          <w:szCs w:val="24"/>
+        </w:rPr>
+        <w:t>)</w:t>
+      </w:r>
+      <w:r>
+        <w:rPr>
+          <w:rFonts w:hint="default" w:ascii="Consolas" w:hAnsi="Consolas" w:eastAsia="Consolas"/>
+          <w:color w:val="000000"/>
+          <w:sz w:val="19"/>
+          <w:szCs w:val="24"/>
+        </w:rPr>
+        <w:t xml:space="preserve"> </w:t>
+      </w:r>
+      <w:r>
+        <w:rPr>
+          <w:rFonts w:hint="default" w:ascii="Consolas" w:hAnsi="Consolas" w:eastAsia="Consolas"/>
+          <w:color w:val="0000FF"/>
+          <w:sz w:val="19"/>
+          <w:szCs w:val="24"/>
+        </w:rPr>
+        <w:t>AS</w:t>
+      </w:r>
+      <w:r>
+        <w:rPr>
+          <w:rFonts w:hint="default" w:ascii="Consolas" w:hAnsi="Consolas" w:eastAsia="Consolas"/>
+          <w:color w:val="000000"/>
+          <w:sz w:val="19"/>
+          <w:szCs w:val="24"/>
+        </w:rPr>
+        <w:t xml:space="preserve"> total_pizza_sold</w:t>
+      </w:r>
+    </w:p>
+    <w:p>
+      <w:pPr>
+        <w:spacing w:beforeLines="0" w:afterLines="0"/>
+        <w:jc w:val="left"/>
+        <w:rPr>
+          <w:rFonts w:hint="default" w:ascii="Consolas" w:hAnsi="Consolas" w:eastAsia="Consolas"/>
+          <w:color w:val="000000"/>
+          <w:sz w:val="19"/>
+          <w:szCs w:val="24"/>
+        </w:rPr>
+      </w:pPr>
+      <w:r>
+        <w:rPr>
+          <w:rFonts w:hint="default" w:ascii="Consolas" w:hAnsi="Consolas" w:eastAsia="Consolas"/>
+          <w:color w:val="0000FF"/>
+          <w:sz w:val="19"/>
+          <w:szCs w:val="24"/>
+        </w:rPr>
+        <w:t>FROM</w:t>
+      </w:r>
+      <w:r>
+        <w:rPr>
+          <w:rFonts w:hint="default" w:ascii="Consolas" w:hAnsi="Consolas" w:eastAsia="Consolas"/>
+          <w:color w:val="000000"/>
+          <w:sz w:val="19"/>
+          <w:szCs w:val="24"/>
+        </w:rPr>
+        <w:t xml:space="preserve"> dbo</w:t>
+      </w:r>
+      <w:r>
+        <w:rPr>
+          <w:rFonts w:hint="default" w:ascii="Consolas" w:hAnsi="Consolas" w:eastAsia="Consolas"/>
+          <w:color w:val="808080"/>
+          <w:sz w:val="19"/>
+          <w:szCs w:val="24"/>
+        </w:rPr>
+        <w:t>.</w:t>
+      </w:r>
+      <w:r>
+        <w:rPr>
+          <w:rFonts w:hint="default" w:ascii="Consolas" w:hAnsi="Consolas" w:eastAsia="Consolas"/>
+          <w:color w:val="000000"/>
+          <w:sz w:val="19"/>
+          <w:szCs w:val="24"/>
+        </w:rPr>
+        <w:t>pizza_sales</w:t>
+      </w:r>
+    </w:p>
+    <w:p>
+      <w:pPr>
+        <w:spacing w:beforeLines="0" w:afterLines="0"/>
+        <w:jc w:val="left"/>
+        <w:rPr>
+          <w:rFonts w:hint="default" w:ascii="Consolas" w:hAnsi="Consolas" w:eastAsia="Consolas"/>
+          <w:color w:val="000000"/>
+          <w:sz w:val="19"/>
+          <w:szCs w:val="24"/>
+        </w:rPr>
+      </w:pPr>
+      <w:r>
+        <w:rPr>
+          <w:rFonts w:hint="default" w:ascii="Consolas" w:hAnsi="Consolas" w:eastAsia="Consolas"/>
+          <w:color w:val="0000FF"/>
+          <w:sz w:val="19"/>
+          <w:szCs w:val="24"/>
+        </w:rPr>
+        <w:t>GROUP</w:t>
+      </w:r>
+      <w:r>
+        <w:rPr>
+          <w:rFonts w:hint="default" w:ascii="Consolas" w:hAnsi="Consolas" w:eastAsia="Consolas"/>
+          <w:color w:val="000000"/>
+          <w:sz w:val="19"/>
+          <w:szCs w:val="24"/>
+        </w:rPr>
+        <w:t xml:space="preserve"> </w:t>
+      </w:r>
+      <w:r>
+        <w:rPr>
+          <w:rFonts w:hint="default" w:ascii="Consolas" w:hAnsi="Consolas" w:eastAsia="Consolas"/>
+          <w:color w:val="0000FF"/>
+          <w:sz w:val="19"/>
+          <w:szCs w:val="24"/>
+        </w:rPr>
+        <w:t>BY</w:t>
+      </w:r>
+      <w:r>
+        <w:rPr>
+          <w:rFonts w:hint="default" w:ascii="Consolas" w:hAnsi="Consolas" w:eastAsia="Consolas"/>
+          <w:color w:val="000000"/>
+          <w:sz w:val="19"/>
+          <w:szCs w:val="24"/>
+        </w:rPr>
+        <w:t xml:space="preserve"> pizza_name</w:t>
+      </w:r>
+    </w:p>
+    <w:p>
+      <w:pPr>
+        <w:spacing w:beforeLines="0" w:afterLines="0"/>
+        <w:jc w:val="left"/>
+        <w:rPr>
+          <w:rFonts w:hint="default" w:ascii="Consolas" w:hAnsi="Consolas" w:eastAsia="Consolas"/>
+          <w:color w:val="000000"/>
+          <w:sz w:val="19"/>
+          <w:szCs w:val="24"/>
+        </w:rPr>
+      </w:pPr>
+      <w:r>
+        <w:rPr>
           <w:rFonts w:hint="default" w:ascii="Consolas" w:hAnsi="Consolas" w:eastAsia="Consolas"/>
           <w:color w:val="0000FF"/>
           <w:sz w:val="19"/>
@@ -9277,7 +10314,16 @@
           <w:sz w:val="19"/>
           <w:szCs w:val="24"/>
         </w:rPr>
-        <w:t xml:space="preserve"> sort_order</w:t>
+        <w:t xml:space="preserve"> total_pizza_sold </w:t>
+      </w:r>
+      <w:r>
+        <w:rPr>
+          <w:rFonts w:hint="default" w:ascii="Consolas" w:hAnsi="Consolas" w:eastAsia="Consolas"/>
+          <w:color w:val="0000FF"/>
+          <w:sz w:val="19"/>
+          <w:szCs w:val="24"/>
+        </w:rPr>
+        <w:t>DESC</w:t>
       </w:r>
       <w:r>
         <w:rPr>
@@ -9288,6 +10334,587 @@
         </w:rPr>
         <w:t>;</w:t>
       </w:r>
+    </w:p>
+    <w:p>
+      <w:pPr>
+        <w:spacing w:beforeLines="0" w:afterLines="0"/>
+        <w:jc w:val="left"/>
+        <w:rPr>
+          <w:rFonts w:hint="default" w:ascii="Consolas" w:hAnsi="Consolas" w:eastAsia="Consolas"/>
+          <w:color w:val="000000"/>
+          <w:sz w:val="19"/>
+          <w:szCs w:val="24"/>
+        </w:rPr>
+      </w:pPr>
+    </w:p>
+    <w:p>
+      <w:pPr>
+        <w:spacing w:beforeLines="0" w:afterLines="0"/>
+        <w:jc w:val="left"/>
+        <w:rPr>
+          <w:rFonts w:hint="default" w:ascii="Consolas" w:hAnsi="Consolas" w:eastAsia="Consolas"/>
+          <w:color w:val="000000"/>
+          <w:sz w:val="19"/>
+          <w:szCs w:val="24"/>
+        </w:rPr>
+      </w:pPr>
+      <w:r>
+        <w:rPr>
+          <w:rFonts w:hint="default" w:ascii="Consolas" w:hAnsi="Consolas" w:eastAsia="Consolas"/>
+          <w:color w:val="008000"/>
+          <w:sz w:val="19"/>
+          <w:szCs w:val="24"/>
+        </w:rPr>
+        <w:t>-- Bottom 5  Worst Sellers</w:t>
+      </w:r>
+    </w:p>
+    <w:p>
+      <w:pPr>
+        <w:spacing w:beforeLines="0" w:afterLines="0"/>
+        <w:jc w:val="left"/>
+        <w:rPr>
+          <w:rFonts w:hint="default" w:ascii="Consolas" w:hAnsi="Consolas" w:eastAsia="Consolas"/>
+          <w:color w:val="000000"/>
+          <w:sz w:val="19"/>
+          <w:szCs w:val="24"/>
+        </w:rPr>
+      </w:pPr>
+      <w:r>
+        <w:rPr>
+          <w:rFonts w:hint="default" w:ascii="Consolas" w:hAnsi="Consolas" w:eastAsia="Consolas"/>
+          <w:color w:val="0000FF"/>
+          <w:sz w:val="19"/>
+          <w:szCs w:val="24"/>
+        </w:rPr>
+        <w:t>SELECT</w:t>
+      </w:r>
+      <w:r>
+        <w:rPr>
+          <w:rFonts w:hint="default" w:ascii="Consolas" w:hAnsi="Consolas" w:eastAsia="Consolas"/>
+          <w:color w:val="000000"/>
+          <w:sz w:val="19"/>
+          <w:szCs w:val="24"/>
+        </w:rPr>
+        <w:t xml:space="preserve"> </w:t>
+      </w:r>
+      <w:r>
+        <w:rPr>
+          <w:rFonts w:hint="default" w:ascii="Consolas" w:hAnsi="Consolas" w:eastAsia="Consolas"/>
+          <w:color w:val="0000FF"/>
+          <w:sz w:val="19"/>
+          <w:szCs w:val="24"/>
+        </w:rPr>
+        <w:t>TOP</w:t>
+      </w:r>
+      <w:r>
+        <w:rPr>
+          <w:rFonts w:hint="default" w:ascii="Consolas" w:hAnsi="Consolas" w:eastAsia="Consolas"/>
+          <w:color w:val="000000"/>
+          <w:sz w:val="19"/>
+          <w:szCs w:val="24"/>
+        </w:rPr>
+        <w:t xml:space="preserve"> 5 pizza_name</w:t>
+      </w:r>
+      <w:r>
+        <w:rPr>
+          <w:rFonts w:hint="default" w:ascii="Consolas" w:hAnsi="Consolas" w:eastAsia="Consolas"/>
+          <w:color w:val="808080"/>
+          <w:sz w:val="19"/>
+          <w:szCs w:val="24"/>
+        </w:rPr>
+        <w:t>,</w:t>
+      </w:r>
+      <w:r>
+        <w:rPr>
+          <w:rFonts w:hint="default" w:ascii="Consolas" w:hAnsi="Consolas" w:eastAsia="Consolas"/>
+          <w:color w:val="000000"/>
+          <w:sz w:val="19"/>
+          <w:szCs w:val="24"/>
+        </w:rPr>
+        <w:t xml:space="preserve"> </w:t>
+      </w:r>
+      <w:r>
+        <w:rPr>
+          <w:rFonts w:hint="default" w:ascii="Consolas" w:hAnsi="Consolas" w:eastAsia="Consolas"/>
+          <w:color w:val="FF00FF"/>
+          <w:sz w:val="19"/>
+          <w:szCs w:val="24"/>
+        </w:rPr>
+        <w:t>SUM</w:t>
+      </w:r>
+      <w:r>
+        <w:rPr>
+          <w:rFonts w:hint="default" w:ascii="Consolas" w:hAnsi="Consolas" w:eastAsia="Consolas"/>
+          <w:color w:val="808080"/>
+          <w:sz w:val="19"/>
+          <w:szCs w:val="24"/>
+        </w:rPr>
+        <w:t>(</w:t>
+      </w:r>
+      <w:r>
+        <w:rPr>
+          <w:rFonts w:hint="default" w:ascii="Consolas" w:hAnsi="Consolas" w:eastAsia="Consolas"/>
+          <w:color w:val="000000"/>
+          <w:sz w:val="19"/>
+          <w:szCs w:val="24"/>
+        </w:rPr>
+        <w:t>quantity</w:t>
+      </w:r>
+      <w:r>
+        <w:rPr>
+          <w:rFonts w:hint="default" w:ascii="Consolas" w:hAnsi="Consolas" w:eastAsia="Consolas"/>
+          <w:color w:val="808080"/>
+          <w:sz w:val="19"/>
+          <w:szCs w:val="24"/>
+        </w:rPr>
+        <w:t>)</w:t>
+      </w:r>
+      <w:r>
+        <w:rPr>
+          <w:rFonts w:hint="default" w:ascii="Consolas" w:hAnsi="Consolas" w:eastAsia="Consolas"/>
+          <w:color w:val="000000"/>
+          <w:sz w:val="19"/>
+          <w:szCs w:val="24"/>
+        </w:rPr>
+        <w:t xml:space="preserve"> </w:t>
+      </w:r>
+      <w:r>
+        <w:rPr>
+          <w:rFonts w:hint="default" w:ascii="Consolas" w:hAnsi="Consolas" w:eastAsia="Consolas"/>
+          <w:color w:val="0000FF"/>
+          <w:sz w:val="19"/>
+          <w:szCs w:val="24"/>
+        </w:rPr>
+        <w:t>AS</w:t>
+      </w:r>
+      <w:r>
+        <w:rPr>
+          <w:rFonts w:hint="default" w:ascii="Consolas" w:hAnsi="Consolas" w:eastAsia="Consolas"/>
+          <w:color w:val="000000"/>
+          <w:sz w:val="19"/>
+          <w:szCs w:val="24"/>
+        </w:rPr>
+        <w:t xml:space="preserve"> total_pizza_sold</w:t>
+      </w:r>
+    </w:p>
+    <w:p>
+      <w:pPr>
+        <w:spacing w:beforeLines="0" w:afterLines="0"/>
+        <w:jc w:val="left"/>
+        <w:rPr>
+          <w:rFonts w:hint="default" w:ascii="Consolas" w:hAnsi="Consolas" w:eastAsia="Consolas"/>
+          <w:color w:val="000000"/>
+          <w:sz w:val="19"/>
+          <w:szCs w:val="24"/>
+        </w:rPr>
+      </w:pPr>
+      <w:r>
+        <w:rPr>
+          <w:rFonts w:hint="default" w:ascii="Consolas" w:hAnsi="Consolas" w:eastAsia="Consolas"/>
+          <w:color w:val="0000FF"/>
+          <w:sz w:val="19"/>
+          <w:szCs w:val="24"/>
+        </w:rPr>
+        <w:t>FROM</w:t>
+      </w:r>
+      <w:r>
+        <w:rPr>
+          <w:rFonts w:hint="default" w:ascii="Consolas" w:hAnsi="Consolas" w:eastAsia="Consolas"/>
+          <w:color w:val="000000"/>
+          <w:sz w:val="19"/>
+          <w:szCs w:val="24"/>
+        </w:rPr>
+        <w:t xml:space="preserve"> dbo</w:t>
+      </w:r>
+      <w:r>
+        <w:rPr>
+          <w:rFonts w:hint="default" w:ascii="Consolas" w:hAnsi="Consolas" w:eastAsia="Consolas"/>
+          <w:color w:val="808080"/>
+          <w:sz w:val="19"/>
+          <w:szCs w:val="24"/>
+        </w:rPr>
+        <w:t>.</w:t>
+      </w:r>
+      <w:r>
+        <w:rPr>
+          <w:rFonts w:hint="default" w:ascii="Consolas" w:hAnsi="Consolas" w:eastAsia="Consolas"/>
+          <w:color w:val="000000"/>
+          <w:sz w:val="19"/>
+          <w:szCs w:val="24"/>
+        </w:rPr>
+        <w:t>pizza_sales</w:t>
+      </w:r>
+    </w:p>
+    <w:p>
+      <w:pPr>
+        <w:spacing w:beforeLines="0" w:afterLines="0"/>
+        <w:jc w:val="left"/>
+        <w:rPr>
+          <w:rFonts w:hint="default" w:ascii="Consolas" w:hAnsi="Consolas" w:eastAsia="Consolas"/>
+          <w:color w:val="000000"/>
+          <w:sz w:val="19"/>
+          <w:szCs w:val="24"/>
+        </w:rPr>
+      </w:pPr>
+      <w:r>
+        <w:rPr>
+          <w:rFonts w:hint="default" w:ascii="Consolas" w:hAnsi="Consolas" w:eastAsia="Consolas"/>
+          <w:color w:val="0000FF"/>
+          <w:sz w:val="19"/>
+          <w:szCs w:val="24"/>
+        </w:rPr>
+        <w:t>GROUP</w:t>
+      </w:r>
+      <w:r>
+        <w:rPr>
+          <w:rFonts w:hint="default" w:ascii="Consolas" w:hAnsi="Consolas" w:eastAsia="Consolas"/>
+          <w:color w:val="000000"/>
+          <w:sz w:val="19"/>
+          <w:szCs w:val="24"/>
+        </w:rPr>
+        <w:t xml:space="preserve"> </w:t>
+      </w:r>
+      <w:r>
+        <w:rPr>
+          <w:rFonts w:hint="default" w:ascii="Consolas" w:hAnsi="Consolas" w:eastAsia="Consolas"/>
+          <w:color w:val="0000FF"/>
+          <w:sz w:val="19"/>
+          <w:szCs w:val="24"/>
+        </w:rPr>
+        <w:t>BY</w:t>
+      </w:r>
+      <w:r>
+        <w:rPr>
+          <w:rFonts w:hint="default" w:ascii="Consolas" w:hAnsi="Consolas" w:eastAsia="Consolas"/>
+          <w:color w:val="000000"/>
+          <w:sz w:val="19"/>
+          <w:szCs w:val="24"/>
+        </w:rPr>
+        <w:t xml:space="preserve"> pizza_name</w:t>
+      </w:r>
+    </w:p>
+    <w:p>
+      <w:pPr>
+        <w:numPr>
+          <w:numId w:val="0"/>
+        </w:numPr>
+        <w:ind w:leftChars="0"/>
+        <w:jc w:val="both"/>
+        <w:rPr>
+          <w:rFonts w:hint="default" w:ascii="Consolas" w:hAnsi="Consolas" w:eastAsia="Consolas"/>
+          <w:color w:val="0000FF"/>
+          <w:sz w:val="19"/>
+          <w:szCs w:val="24"/>
+        </w:rPr>
+      </w:pPr>
+      <w:r>
+        <w:rPr>
+          <w:rFonts w:hint="default" w:ascii="Consolas" w:hAnsi="Consolas" w:eastAsia="Consolas"/>
+          <w:color w:val="0000FF"/>
+          <w:sz w:val="19"/>
+          <w:szCs w:val="24"/>
+        </w:rPr>
+        <w:t>ORDER</w:t>
+      </w:r>
+      <w:r>
+        <w:rPr>
+          <w:rFonts w:hint="default" w:ascii="Consolas" w:hAnsi="Consolas" w:eastAsia="Consolas"/>
+          <w:color w:val="000000"/>
+          <w:sz w:val="19"/>
+          <w:szCs w:val="24"/>
+        </w:rPr>
+        <w:t xml:space="preserve"> </w:t>
+      </w:r>
+      <w:r>
+        <w:rPr>
+          <w:rFonts w:hint="default" w:ascii="Consolas" w:hAnsi="Consolas" w:eastAsia="Consolas"/>
+          <w:color w:val="0000FF"/>
+          <w:sz w:val="19"/>
+          <w:szCs w:val="24"/>
+        </w:rPr>
+        <w:t>BY</w:t>
+      </w:r>
+      <w:r>
+        <w:rPr>
+          <w:rFonts w:hint="default" w:ascii="Consolas" w:hAnsi="Consolas" w:eastAsia="Consolas"/>
+          <w:color w:val="000000"/>
+          <w:sz w:val="19"/>
+          <w:szCs w:val="24"/>
+        </w:rPr>
+        <w:t xml:space="preserve"> total_pizza_sold </w:t>
+      </w:r>
+      <w:r>
+        <w:rPr>
+          <w:rFonts w:hint="default" w:ascii="Consolas" w:hAnsi="Consolas" w:eastAsia="Consolas"/>
+          <w:color w:val="0000FF"/>
+          <w:sz w:val="19"/>
+          <w:szCs w:val="24"/>
+        </w:rPr>
+        <w:t>ASC</w:t>
+      </w:r>
+    </w:p>
+    <w:p>
+      <w:pPr>
+        <w:numPr>
+          <w:numId w:val="0"/>
+        </w:numPr>
+        <w:ind w:leftChars="0"/>
+        <w:jc w:val="both"/>
+        <w:rPr>
+          <w:rFonts w:hint="default" w:ascii="Consolas" w:hAnsi="Consolas" w:eastAsia="Consolas"/>
+          <w:color w:val="0000FF"/>
+          <w:sz w:val="19"/>
+          <w:szCs w:val="24"/>
+        </w:rPr>
+      </w:pPr>
+    </w:p>
+    <w:p>
+      <w:pPr>
+        <w:numPr>
+          <w:numId w:val="0"/>
+        </w:numPr>
+        <w:ind w:leftChars="0"/>
+        <w:jc w:val="both"/>
+        <w:rPr>
+          <w:rFonts w:hint="default" w:ascii="Consolas" w:hAnsi="Consolas" w:eastAsia="Consolas"/>
+          <w:color w:val="000000" w:themeColor="text1"/>
+          <w:sz w:val="19"/>
+          <w:szCs w:val="24"/>
+          <w14:textFill>
+            <w14:solidFill>
+              <w14:schemeClr w14:val="tx1"/>
+            </w14:solidFill>
+          </w14:textFill>
+        </w:rPr>
+      </w:pPr>
+    </w:p>
+    <w:p>
+      <w:pPr>
+        <w:numPr>
+          <w:numId w:val="0"/>
+        </w:numPr>
+        <w:ind w:leftChars="0"/>
+        <w:jc w:val="both"/>
+        <w:rPr>
+          <w:rFonts w:hint="default" w:ascii="Consolas" w:hAnsi="Consolas" w:eastAsia="Consolas"/>
+          <w:b/>
+          <w:bCs/>
+          <w:color w:val="000000" w:themeColor="text1"/>
+          <w:sz w:val="28"/>
+          <w:szCs w:val="28"/>
+          <w:lang w:val="en-US"/>
+          <w14:textFill>
+            <w14:solidFill>
+              <w14:schemeClr w14:val="tx1"/>
+            </w14:solidFill>
+          </w14:textFill>
+        </w:rPr>
+      </w:pPr>
+      <w:r>
+        <w:rPr>
+          <w:rFonts w:hint="default" w:ascii="Consolas" w:hAnsi="Consolas" w:eastAsia="Consolas"/>
+          <w:b/>
+          <w:bCs/>
+          <w:color w:val="000000" w:themeColor="text1"/>
+          <w:sz w:val="28"/>
+          <w:szCs w:val="28"/>
+          <w:lang w:val="en-US"/>
+          <w14:textFill>
+            <w14:solidFill>
+              <w14:schemeClr w14:val="tx1"/>
+            </w14:solidFill>
+          </w14:textFill>
+        </w:rPr>
+        <w:t>TOP 5 BEST SELLERS</w:t>
+      </w:r>
+    </w:p>
+    <w:p>
+      <w:pPr>
+        <w:numPr>
+          <w:numId w:val="0"/>
+        </w:numPr>
+        <w:ind w:leftChars="0"/>
+        <w:jc w:val="both"/>
+      </w:pPr>
+      <w:r>
+        <w:drawing>
+          <wp:inline distT="0" distB="0" distL="114300" distR="114300">
+            <wp:extent cx="3905250" cy="1428750"/>
+            <wp:effectExtent l="0" t="0" r="6350" b="6350"/>
+            <wp:docPr id="14" name="Picture 2"/>
+            <wp:cNvGraphicFramePr>
+              <a:graphicFrameLocks xmlns:a="http://schemas.openxmlformats.org/drawingml/2006/main" noChangeAspect="1"/>
+            </wp:cNvGraphicFramePr>
+            <a:graphic xmlns:a="http://schemas.openxmlformats.org/drawingml/2006/main">
+              <a:graphicData uri="http://schemas.openxmlformats.org/drawingml/2006/picture">
+                <pic:pic xmlns:pic="http://schemas.openxmlformats.org/drawingml/2006/picture">
+                  <pic:nvPicPr>
+                    <pic:cNvPr id="14" name="Picture 2"/>
+                    <pic:cNvPicPr>
+                      <a:picLocks noChangeAspect="1"/>
+                    </pic:cNvPicPr>
+                  </pic:nvPicPr>
+                  <pic:blipFill>
+                    <a:blip r:embed="rId17"/>
+                    <a:stretch>
+                      <a:fillRect/>
+                    </a:stretch>
+                  </pic:blipFill>
+                  <pic:spPr>
+                    <a:xfrm>
+                      <a:off x="0" y="0"/>
+                      <a:ext cx="3905250" cy="1428750"/>
+                    </a:xfrm>
+                    <a:prstGeom prst="rect">
+                      <a:avLst/>
+                    </a:prstGeom>
+                    <a:noFill/>
+                    <a:ln>
+                      <a:noFill/>
+                    </a:ln>
+                  </pic:spPr>
+                </pic:pic>
+              </a:graphicData>
+            </a:graphic>
+          </wp:inline>
+        </w:drawing>
+      </w:r>
+    </w:p>
+    <w:p>
+      <w:pPr>
+        <w:numPr>
+          <w:numId w:val="0"/>
+        </w:numPr>
+        <w:ind w:leftChars="0"/>
+        <w:jc w:val="both"/>
+      </w:pPr>
+    </w:p>
+    <w:p>
+      <w:pPr>
+        <w:numPr>
+          <w:numId w:val="0"/>
+        </w:numPr>
+        <w:ind w:leftChars="0"/>
+        <w:jc w:val="both"/>
+      </w:pPr>
+      <w:bookmarkStart w:id="0" w:name="_GoBack"/>
+      <w:bookmarkEnd w:id="0"/>
+    </w:p>
+    <w:p>
+      <w:pPr>
+        <w:numPr>
+          <w:numId w:val="0"/>
+        </w:numPr>
+        <w:ind w:leftChars="0"/>
+        <w:jc w:val="both"/>
+        <w:rPr>
+          <w:rFonts w:hint="default"/>
+          <w:b/>
+          <w:bCs/>
+          <w:sz w:val="28"/>
+          <w:szCs w:val="28"/>
+          <w:lang w:val="en-US"/>
+        </w:rPr>
+      </w:pPr>
+      <w:r>
+        <w:rPr>
+          <w:rFonts w:hint="default"/>
+          <w:b/>
+          <w:bCs/>
+          <w:sz w:val="28"/>
+          <w:szCs w:val="28"/>
+          <w:lang w:val="en-US"/>
+        </w:rPr>
+        <w:t>BOTTOM 5 WORST SELLERS</w:t>
+      </w:r>
+    </w:p>
+    <w:p>
+      <w:pPr>
+        <w:numPr>
+          <w:numId w:val="0"/>
+        </w:numPr>
+        <w:ind w:leftChars="0"/>
+        <w:jc w:val="both"/>
+        <w:rPr>
+          <w:rFonts w:hint="default"/>
+          <w:b/>
+          <w:bCs/>
+          <w:sz w:val="28"/>
+          <w:szCs w:val="28"/>
+          <w:lang w:val="en-US"/>
+        </w:rPr>
+      </w:pPr>
+      <w:r>
+        <w:drawing>
+          <wp:inline distT="0" distB="0" distL="114300" distR="114300">
+            <wp:extent cx="3581400" cy="1390650"/>
+            <wp:effectExtent l="0" t="0" r="0" b="6350"/>
+            <wp:docPr id="16" name="Picture 4"/>
+            <wp:cNvGraphicFramePr>
+              <a:graphicFrameLocks xmlns:a="http://schemas.openxmlformats.org/drawingml/2006/main" noChangeAspect="1"/>
+            </wp:cNvGraphicFramePr>
+            <a:graphic xmlns:a="http://schemas.openxmlformats.org/drawingml/2006/main">
+              <a:graphicData uri="http://schemas.openxmlformats.org/drawingml/2006/picture">
+                <pic:pic xmlns:pic="http://schemas.openxmlformats.org/drawingml/2006/picture">
+                  <pic:nvPicPr>
+                    <pic:cNvPr id="16" name="Picture 4"/>
+                    <pic:cNvPicPr>
+                      <a:picLocks noChangeAspect="1"/>
+                    </pic:cNvPicPr>
+                  </pic:nvPicPr>
+                  <pic:blipFill>
+                    <a:blip r:embed="rId18"/>
+                    <a:stretch>
+                      <a:fillRect/>
+                    </a:stretch>
+                  </pic:blipFill>
+                  <pic:spPr>
+                    <a:xfrm>
+                      <a:off x="0" y="0"/>
+                      <a:ext cx="3581400" cy="1390650"/>
+                    </a:xfrm>
+                    <a:prstGeom prst="rect">
+                      <a:avLst/>
+                    </a:prstGeom>
+                    <a:noFill/>
+                    <a:ln>
+                      <a:noFill/>
+                    </a:ln>
+                  </pic:spPr>
+                </pic:pic>
+              </a:graphicData>
+            </a:graphic>
+          </wp:inline>
+        </w:drawing>
+      </w:r>
+    </w:p>
+    <w:p>
+      <w:pPr>
+        <w:numPr>
+          <w:numId w:val="0"/>
+        </w:numPr>
+        <w:ind w:leftChars="0"/>
+        <w:jc w:val="both"/>
+        <w:rPr>
+          <w:rFonts w:hint="default"/>
+          <w:sz w:val="28"/>
+          <w:szCs w:val="28"/>
+          <w:lang w:val="en-US"/>
+        </w:rPr>
+      </w:pPr>
+    </w:p>
+    <w:p>
+      <w:pPr>
+        <w:numPr>
+          <w:numId w:val="0"/>
+        </w:numPr>
+        <w:ind w:leftChars="0"/>
+        <w:jc w:val="both"/>
+        <w:rPr>
+          <w:rFonts w:hint="default"/>
+          <w:lang w:val="en-US"/>
+        </w:rPr>
+      </w:pPr>
     </w:p>
     <w:sectPr>
       <w:pgSz w:w="11906" w:h="16838"/>

</xml_diff>

<commit_message>
modify: emphasized number 6 format, and forgot to include total pizzas sold by category in the commit message
</commit_message>
<xml_diff>
--- a/queries/queryDocument.docx
+++ b/queries/queryDocument.docx
@@ -9885,6 +9885,15 @@
     <w:p>
       <w:pPr>
         <w:numPr>
+          <w:numId w:val="0"/>
+        </w:numPr>
+        <w:ind w:leftChars="0"/>
+        <w:jc w:val="both"/>
+      </w:pPr>
+    </w:p>
+    <w:p>
+      <w:pPr>
+        <w:numPr>
           <w:ilvl w:val="0"/>
           <w:numId w:val="4"/>
         </w:numPr>
@@ -9892,12 +9901,20 @@
         <w:jc w:val="both"/>
         <w:rPr>
           <w:rFonts w:hint="default"/>
+          <w:b/>
+          <w:bCs/>
+          <w:sz w:val="28"/>
+          <w:szCs w:val="28"/>
           <w:lang w:val="en-US"/>
         </w:rPr>
       </w:pPr>
       <w:r>
         <w:rPr>
           <w:rFonts w:hint="default"/>
+          <w:b/>
+          <w:bCs/>
+          <w:sz w:val="28"/>
+          <w:szCs w:val="28"/>
           <w:lang w:val="en-US"/>
         </w:rPr>
         <w:t xml:space="preserve">Top 5 Best Sellers by Total Pizza’s Sold and 7. Bottom </w:t>
@@ -10043,6 +10060,8 @@
         </w:rPr>
         <w:t>-- Top 5 best sellers by total pizza Sold</w:t>
       </w:r>
+      <w:bookmarkStart w:id="0" w:name="_GoBack"/>
+      <w:bookmarkEnd w:id="0"/>
     </w:p>
     <w:p>
       <w:pPr>
@@ -10797,8 +10816,6 @@
         <w:ind w:leftChars="0"/>
         <w:jc w:val="both"/>
       </w:pPr>
-      <w:bookmarkStart w:id="0" w:name="_GoBack"/>
-      <w:bookmarkEnd w:id="0"/>
     </w:p>
     <w:p>
       <w:pPr>

</xml_diff>